<commit_message>
updates to R scripts
Updates based on figures and statistical analyses used in manuscript.
</commit_message>
<xml_diff>
--- a/Morphometrics_README.docx
+++ b/Morphometrics_README.docx
@@ -1,16 +1,18 @@
 
 <file path=word/document.xml><?xml version="1.0" encoding="utf-8"?>
-<w:document xmlns:wpc="http://schemas.microsoft.com/office/word/2010/wordprocessingCanvas" xmlns:mo="http://schemas.microsoft.com/office/mac/office/2008/main" xmlns:mc="http://schemas.openxmlformats.org/markup-compatibility/2006" xmlns:mv="urn:schemas-microsoft-com:mac:vml" xmlns:o="urn:schemas-microsoft-com:office:office" xmlns:r="http://schemas.openxmlformats.org/officeDocument/2006/relationships" xmlns:m="http://schemas.openxmlformats.org/officeDocument/2006/math" xmlns:v="urn:schemas-microsoft-com:vml" xmlns:wp14="http://schemas.microsoft.com/office/word/2010/wordprocessingDrawing" xmlns:wp="http://schemas.openxmlformats.org/drawingml/2006/wordprocessingDrawing" xmlns:w10="urn:schemas-microsoft-com:office:word" xmlns:w="http://schemas.openxmlformats.org/wordprocessingml/2006/main" xmlns:w14="http://schemas.microsoft.com/office/word/2010/wordml" xmlns:w15="http://schemas.microsoft.com/office/word/2012/wordml" xmlns:wpg="http://schemas.microsoft.com/office/word/2010/wordprocessingGroup" xmlns:wpi="http://schemas.microsoft.com/office/word/2010/wordprocessingInk" xmlns:wne="http://schemas.microsoft.com/office/word/2006/wordml" xmlns:wps="http://schemas.microsoft.com/office/word/2010/wordprocessingShape" mc:Ignorable="w14 w15 wp14">
+<w:document xmlns:wpc="http://schemas.microsoft.com/office/word/2010/wordprocessingCanvas" xmlns:cx="http://schemas.microsoft.com/office/drawing/2014/chartex" xmlns:cx1="http://schemas.microsoft.com/office/drawing/2015/9/8/chartex" xmlns:cx2="http://schemas.microsoft.com/office/drawing/2015/10/21/chartex" xmlns:cx3="http://schemas.microsoft.com/office/drawing/2016/5/9/chartex" xmlns:cx4="http://schemas.microsoft.com/office/drawing/2016/5/10/chartex" xmlns:cx5="http://schemas.microsoft.com/office/drawing/2016/5/11/chartex" xmlns:cx6="http://schemas.microsoft.com/office/drawing/2016/5/12/chartex" xmlns:cx7="http://schemas.microsoft.com/office/drawing/2016/5/13/chartex" xmlns:cx8="http://schemas.microsoft.com/office/drawing/2016/5/14/chartex" xmlns:mc="http://schemas.openxmlformats.org/markup-compatibility/2006" xmlns:aink="http://schemas.microsoft.com/office/drawing/2016/ink" xmlns:am3d="http://schemas.microsoft.com/office/drawing/2017/model3d" xmlns:o="urn:schemas-microsoft-com:office:office" xmlns:r="http://schemas.openxmlformats.org/officeDocument/2006/relationships" xmlns:m="http://schemas.openxmlformats.org/officeDocument/2006/math" xmlns:v="urn:schemas-microsoft-com:vml" xmlns:wp14="http://schemas.microsoft.com/office/word/2010/wordprocessingDrawing" xmlns:wp="http://schemas.openxmlformats.org/drawingml/2006/wordprocessingDrawing" xmlns:w10="urn:schemas-microsoft-com:office:word" xmlns:w="http://schemas.openxmlformats.org/wordprocessingml/2006/main" xmlns:w14="http://schemas.microsoft.com/office/word/2010/wordml" xmlns:w15="http://schemas.microsoft.com/office/word/2012/wordml" xmlns:w16cid="http://schemas.microsoft.com/office/word/2016/wordml/cid" xmlns:w16se="http://schemas.microsoft.com/office/word/2015/wordml/symex" xmlns:wpg="http://schemas.microsoft.com/office/word/2010/wordprocessingGroup" xmlns:wpi="http://schemas.microsoft.com/office/word/2010/wordprocessingInk" xmlns:wne="http://schemas.microsoft.com/office/word/2006/wordml" xmlns:wps="http://schemas.microsoft.com/office/word/2010/wordprocessingShape" mc:Ignorable="w14 w15 w16se w16cid wp14">
   <w:body>
     <w:p>
       <w:pPr>
         <w:rPr>
+          <w:rFonts w:ascii="Times New Roman" w:hAnsi="Times New Roman" w:cs="Times New Roman"/>
           <w:sz w:val="28"/>
           <w:szCs w:val="28"/>
         </w:rPr>
       </w:pPr>
       <w:r>
         <w:rPr>
+          <w:rFonts w:ascii="Times New Roman" w:hAnsi="Times New Roman" w:cs="Times New Roman"/>
           <w:sz w:val="28"/>
           <w:szCs w:val="28"/>
           <w:u w:val="single"/>
@@ -26,12 +28,14 @@
           <w:numId w:val="6"/>
         </w:numPr>
         <w:rPr>
-          <w:sz w:val="24"/>
-          <w:szCs w:val="24"/>
-        </w:rPr>
-      </w:pPr>
-      <w:r>
-        <w:rPr>
+          <w:rFonts w:ascii="Times New Roman" w:hAnsi="Times New Roman" w:cs="Times New Roman"/>
+          <w:sz w:val="24"/>
+          <w:szCs w:val="24"/>
+        </w:rPr>
+      </w:pPr>
+      <w:r>
+        <w:rPr>
+          <w:rFonts w:ascii="Times New Roman" w:hAnsi="Times New Roman" w:cs="Times New Roman"/>
           <w:sz w:val="24"/>
           <w:szCs w:val="24"/>
         </w:rPr>
@@ -46,12 +50,14 @@
           <w:numId w:val="6"/>
         </w:numPr>
         <w:rPr>
-          <w:sz w:val="24"/>
-          <w:szCs w:val="24"/>
-        </w:rPr>
-      </w:pPr>
-      <w:r>
-        <w:rPr>
+          <w:rFonts w:ascii="Times New Roman" w:hAnsi="Times New Roman" w:cs="Times New Roman"/>
+          <w:sz w:val="24"/>
+          <w:szCs w:val="24"/>
+        </w:rPr>
+      </w:pPr>
+      <w:r>
+        <w:rPr>
+          <w:rFonts w:ascii="Times New Roman" w:hAnsi="Times New Roman" w:cs="Times New Roman"/>
           <w:sz w:val="24"/>
           <w:szCs w:val="24"/>
         </w:rPr>
@@ -66,12 +72,14 @@
           <w:numId w:val="6"/>
         </w:numPr>
         <w:rPr>
-          <w:sz w:val="24"/>
-          <w:szCs w:val="24"/>
-        </w:rPr>
-      </w:pPr>
-      <w:r>
-        <w:rPr>
+          <w:rFonts w:ascii="Times New Roman" w:hAnsi="Times New Roman" w:cs="Times New Roman"/>
+          <w:sz w:val="24"/>
+          <w:szCs w:val="24"/>
+        </w:rPr>
+      </w:pPr>
+      <w:r>
+        <w:rPr>
+          <w:rFonts w:ascii="Times New Roman" w:hAnsi="Times New Roman" w:cs="Times New Roman"/>
           <w:sz w:val="24"/>
           <w:szCs w:val="24"/>
         </w:rPr>
@@ -86,12 +94,14 @@
           <w:numId w:val="6"/>
         </w:numPr>
         <w:rPr>
-          <w:sz w:val="24"/>
-          <w:szCs w:val="24"/>
-        </w:rPr>
-      </w:pPr>
-      <w:r>
-        <w:rPr>
+          <w:rFonts w:ascii="Times New Roman" w:hAnsi="Times New Roman" w:cs="Times New Roman"/>
+          <w:sz w:val="24"/>
+          <w:szCs w:val="24"/>
+        </w:rPr>
+      </w:pPr>
+      <w:r>
+        <w:rPr>
+          <w:rFonts w:ascii="Times New Roman" w:hAnsi="Times New Roman" w:cs="Times New Roman"/>
           <w:sz w:val="24"/>
           <w:szCs w:val="24"/>
         </w:rPr>
@@ -106,12 +116,14 @@
           <w:numId w:val="6"/>
         </w:numPr>
         <w:rPr>
-          <w:sz w:val="24"/>
-          <w:szCs w:val="24"/>
-        </w:rPr>
-      </w:pPr>
-      <w:r>
-        <w:rPr>
+          <w:rFonts w:ascii="Times New Roman" w:hAnsi="Times New Roman" w:cs="Times New Roman"/>
+          <w:sz w:val="24"/>
+          <w:szCs w:val="24"/>
+        </w:rPr>
+      </w:pPr>
+      <w:r>
+        <w:rPr>
+          <w:rFonts w:ascii="Times New Roman" w:hAnsi="Times New Roman" w:cs="Times New Roman"/>
           <w:sz w:val="24"/>
           <w:szCs w:val="24"/>
         </w:rPr>
@@ -119,6 +131,7 @@
       </w:r>
       <w:r>
         <w:rPr>
+          <w:rFonts w:ascii="Times New Roman" w:hAnsi="Times New Roman" w:cs="Times New Roman"/>
           <w:sz w:val="24"/>
           <w:szCs w:val="24"/>
         </w:rPr>
@@ -126,6 +139,7 @@
       </w:r>
       <w:r>
         <w:rPr>
+          <w:rFonts w:ascii="Times New Roman" w:hAnsi="Times New Roman" w:cs="Times New Roman"/>
           <w:sz w:val="24"/>
           <w:szCs w:val="24"/>
         </w:rPr>
@@ -140,12 +154,14 @@
           <w:numId w:val="6"/>
         </w:numPr>
         <w:rPr>
-          <w:sz w:val="24"/>
-          <w:szCs w:val="24"/>
-        </w:rPr>
-      </w:pPr>
-      <w:r>
-        <w:rPr>
+          <w:rFonts w:ascii="Times New Roman" w:hAnsi="Times New Roman" w:cs="Times New Roman"/>
+          <w:sz w:val="24"/>
+          <w:szCs w:val="24"/>
+        </w:rPr>
+      </w:pPr>
+      <w:r>
+        <w:rPr>
+          <w:rFonts w:ascii="Times New Roman" w:hAnsi="Times New Roman" w:cs="Times New Roman"/>
           <w:sz w:val="24"/>
           <w:szCs w:val="24"/>
         </w:rPr>
@@ -160,12 +176,14 @@
           <w:numId w:val="6"/>
         </w:numPr>
         <w:rPr>
-          <w:sz w:val="24"/>
-          <w:szCs w:val="24"/>
-        </w:rPr>
-      </w:pPr>
-      <w:r>
-        <w:rPr>
+          <w:rFonts w:ascii="Times New Roman" w:hAnsi="Times New Roman" w:cs="Times New Roman"/>
+          <w:sz w:val="24"/>
+          <w:szCs w:val="24"/>
+        </w:rPr>
+      </w:pPr>
+      <w:r>
+        <w:rPr>
+          <w:rFonts w:ascii="Times New Roman" w:hAnsi="Times New Roman" w:cs="Times New Roman"/>
           <w:sz w:val="24"/>
           <w:szCs w:val="24"/>
         </w:rPr>
@@ -180,12 +198,14 @@
           <w:numId w:val="6"/>
         </w:numPr>
         <w:rPr>
-          <w:sz w:val="24"/>
-          <w:szCs w:val="24"/>
-        </w:rPr>
-      </w:pPr>
-      <w:r>
-        <w:rPr>
+          <w:rFonts w:ascii="Times New Roman" w:hAnsi="Times New Roman" w:cs="Times New Roman"/>
+          <w:sz w:val="24"/>
+          <w:szCs w:val="24"/>
+        </w:rPr>
+      </w:pPr>
+      <w:r>
+        <w:rPr>
+          <w:rFonts w:ascii="Times New Roman" w:hAnsi="Times New Roman" w:cs="Times New Roman"/>
           <w:sz w:val="24"/>
           <w:szCs w:val="24"/>
         </w:rPr>
@@ -200,12 +220,14 @@
           <w:numId w:val="6"/>
         </w:numPr>
         <w:rPr>
-          <w:sz w:val="24"/>
-          <w:szCs w:val="24"/>
-        </w:rPr>
-      </w:pPr>
-      <w:r>
-        <w:rPr>
+          <w:rFonts w:ascii="Times New Roman" w:hAnsi="Times New Roman" w:cs="Times New Roman"/>
+          <w:sz w:val="24"/>
+          <w:szCs w:val="24"/>
+        </w:rPr>
+      </w:pPr>
+      <w:r>
+        <w:rPr>
+          <w:rFonts w:ascii="Times New Roman" w:hAnsi="Times New Roman" w:cs="Times New Roman"/>
           <w:sz w:val="24"/>
           <w:szCs w:val="24"/>
         </w:rPr>
@@ -220,12 +242,14 @@
           <w:numId w:val="6"/>
         </w:numPr>
         <w:rPr>
-          <w:sz w:val="24"/>
-          <w:szCs w:val="24"/>
-        </w:rPr>
-      </w:pPr>
-      <w:r>
-        <w:rPr>
+          <w:rFonts w:ascii="Times New Roman" w:hAnsi="Times New Roman" w:cs="Times New Roman"/>
+          <w:sz w:val="24"/>
+          <w:szCs w:val="24"/>
+        </w:rPr>
+      </w:pPr>
+      <w:r>
+        <w:rPr>
+          <w:rFonts w:ascii="Times New Roman" w:hAnsi="Times New Roman" w:cs="Times New Roman"/>
           <w:sz w:val="24"/>
           <w:szCs w:val="24"/>
         </w:rPr>
@@ -235,6 +259,7 @@
     <w:p>
       <w:pPr>
         <w:rPr>
+          <w:rFonts w:ascii="Times New Roman" w:hAnsi="Times New Roman" w:cs="Times New Roman"/>
           <w:sz w:val="28"/>
           <w:szCs w:val="28"/>
           <w:u w:val="single"/>
@@ -242,6 +267,7 @@
       </w:pPr>
       <w:r>
         <w:rPr>
+          <w:rFonts w:ascii="Times New Roman" w:hAnsi="Times New Roman" w:cs="Times New Roman"/>
           <w:sz w:val="28"/>
           <w:szCs w:val="28"/>
           <w:u w:val="single"/>
@@ -257,6 +283,7 @@
           <w:numId w:val="7"/>
         </w:numPr>
         <w:rPr>
+          <w:rFonts w:ascii="Times New Roman" w:hAnsi="Times New Roman" w:cs="Times New Roman"/>
           <w:sz w:val="24"/>
           <w:szCs w:val="24"/>
           <w:u w:val="single"/>
@@ -264,6 +291,7 @@
       </w:pPr>
       <w:r>
         <w:rPr>
+          <w:rFonts w:ascii="Times New Roman" w:hAnsi="Times New Roman" w:cs="Times New Roman"/>
           <w:sz w:val="24"/>
           <w:szCs w:val="24"/>
         </w:rPr>
@@ -272,6 +300,7 @@
       <w:proofErr w:type="spellStart"/>
       <w:r>
         <w:rPr>
+          <w:rFonts w:ascii="Times New Roman" w:hAnsi="Times New Roman" w:cs="Times New Roman"/>
           <w:sz w:val="24"/>
           <w:szCs w:val="24"/>
         </w:rPr>
@@ -287,6 +316,7 @@
           <w:numId w:val="7"/>
         </w:numPr>
         <w:rPr>
+          <w:rFonts w:ascii="Times New Roman" w:hAnsi="Times New Roman" w:cs="Times New Roman"/>
           <w:sz w:val="24"/>
           <w:szCs w:val="24"/>
           <w:u w:val="single"/>
@@ -294,6 +324,7 @@
       </w:pPr>
       <w:r>
         <w:rPr>
+          <w:rFonts w:ascii="Times New Roman" w:hAnsi="Times New Roman" w:cs="Times New Roman"/>
           <w:sz w:val="24"/>
           <w:szCs w:val="24"/>
         </w:rPr>
@@ -308,12 +339,14 @@
           <w:numId w:val="7"/>
         </w:numPr>
         <w:rPr>
-          <w:sz w:val="24"/>
-          <w:szCs w:val="24"/>
-        </w:rPr>
-      </w:pPr>
-      <w:r>
-        <w:rPr>
+          <w:rFonts w:ascii="Times New Roman" w:hAnsi="Times New Roman" w:cs="Times New Roman"/>
+          <w:sz w:val="24"/>
+          <w:szCs w:val="24"/>
+        </w:rPr>
+      </w:pPr>
+      <w:r>
+        <w:rPr>
+          <w:rFonts w:ascii="Times New Roman" w:hAnsi="Times New Roman" w:cs="Times New Roman"/>
           <w:sz w:val="24"/>
           <w:szCs w:val="24"/>
         </w:rPr>
@@ -328,12 +361,14 @@
           <w:numId w:val="7"/>
         </w:numPr>
         <w:rPr>
-          <w:sz w:val="24"/>
-          <w:szCs w:val="24"/>
-        </w:rPr>
-      </w:pPr>
-      <w:r>
-        <w:rPr>
+          <w:rFonts w:ascii="Times New Roman" w:hAnsi="Times New Roman" w:cs="Times New Roman"/>
+          <w:sz w:val="24"/>
+          <w:szCs w:val="24"/>
+        </w:rPr>
+      </w:pPr>
+      <w:r>
+        <w:rPr>
+          <w:rFonts w:ascii="Times New Roman" w:hAnsi="Times New Roman" w:cs="Times New Roman"/>
           <w:sz w:val="24"/>
           <w:szCs w:val="24"/>
         </w:rPr>
@@ -348,570 +383,707 @@
           <w:numId w:val="7"/>
         </w:numPr>
         <w:rPr>
-          <w:sz w:val="24"/>
-          <w:szCs w:val="24"/>
-        </w:rPr>
-      </w:pPr>
-      <w:r>
-        <w:rPr>
+          <w:rFonts w:ascii="Times New Roman" w:hAnsi="Times New Roman" w:cs="Times New Roman"/>
+          <w:sz w:val="24"/>
+          <w:szCs w:val="24"/>
+        </w:rPr>
+      </w:pPr>
+      <w:r>
+        <w:rPr>
+          <w:rFonts w:ascii="Times New Roman" w:hAnsi="Times New Roman" w:cs="Times New Roman"/>
+          <w:sz w:val="24"/>
+          <w:szCs w:val="24"/>
+        </w:rPr>
+        <w:t>Select 5 corallites for measurements</w:t>
+      </w:r>
+    </w:p>
+    <w:p>
+      <w:pPr>
+        <w:pStyle w:val="ListParagraph"/>
+        <w:numPr>
+          <w:ilvl w:val="1"/>
+          <w:numId w:val="7"/>
+        </w:numPr>
+        <w:rPr>
+          <w:rFonts w:ascii="Times New Roman" w:hAnsi="Times New Roman" w:cs="Times New Roman"/>
+          <w:sz w:val="24"/>
+          <w:szCs w:val="24"/>
+        </w:rPr>
+      </w:pPr>
+      <w:r>
+        <w:rPr>
+          <w:rFonts w:ascii="Times New Roman" w:hAnsi="Times New Roman" w:cs="Times New Roman"/>
           <w:noProof/>
           <w:sz w:val="24"/>
           <w:szCs w:val="24"/>
         </w:rPr>
         <mc:AlternateContent>
-          <mc:Choice Requires="wpg">
+          <mc:Choice Requires="wps">
             <w:drawing>
-              <wp:anchor distT="0" distB="0" distL="114300" distR="114300" simplePos="0" relativeHeight="251665408" behindDoc="0" locked="0" layoutInCell="1" allowOverlap="1" wp14:anchorId="1833B527" wp14:editId="12B961B4">
+              <wp:anchor distT="0" distB="0" distL="114300" distR="114300" simplePos="0" relativeHeight="251662336" behindDoc="0" locked="0" layoutInCell="1" allowOverlap="1" wp14:anchorId="19BD1833" wp14:editId="2B38A870">
                 <wp:simplePos x="0" y="0"/>
                 <wp:positionH relativeFrom="column">
-                  <wp:posOffset>4369981</wp:posOffset>
+                  <wp:posOffset>4551680</wp:posOffset>
                 </wp:positionH>
                 <wp:positionV relativeFrom="paragraph">
-                  <wp:posOffset>78179</wp:posOffset>
+                  <wp:posOffset>28130</wp:posOffset>
                 </wp:positionV>
-                <wp:extent cx="1244010" cy="1275671"/>
-                <wp:effectExtent l="0" t="0" r="13335" b="20320"/>
+                <wp:extent cx="1048385" cy="1014984"/>
+                <wp:effectExtent l="12700" t="12700" r="18415" b="13970"/>
                 <wp:wrapNone/>
-                <wp:docPr id="14" name="Group 14"/>
+                <wp:docPr id="1" name="Oval 1"/>
                 <wp:cNvGraphicFramePr/>
                 <a:graphic xmlns:a="http://schemas.openxmlformats.org/drawingml/2006/main">
-                  <a:graphicData uri="http://schemas.microsoft.com/office/word/2010/wordprocessingGroup">
-                    <wpg:wgp>
-                      <wpg:cNvGrpSpPr/>
-                      <wpg:grpSpPr>
+                  <a:graphicData uri="http://schemas.microsoft.com/office/word/2010/wordprocessingShape">
+                    <wps:wsp>
+                      <wps:cNvSpPr/>
+                      <wps:spPr>
                         <a:xfrm>
                           <a:off x="0" y="0"/>
-                          <a:ext cx="1244010" cy="1275671"/>
-                          <a:chOff x="0" y="0"/>
-                          <a:chExt cx="1084521" cy="1148316"/>
+                          <a:ext cx="1048385" cy="1014984"/>
                         </a:xfrm>
-                      </wpg:grpSpPr>
-                      <wps:wsp>
-                        <wps:cNvPr id="13" name="Text Box 13"/>
-                        <wps:cNvSpPr txBox="1"/>
-                        <wps:spPr>
-                          <a:xfrm>
-                            <a:off x="0" y="0"/>
-                            <a:ext cx="903768" cy="350875"/>
-                          </a:xfrm>
-                          <a:prstGeom prst="rect">
-                            <a:avLst/>
-                          </a:prstGeom>
+                        <a:prstGeom prst="ellipse">
+                          <a:avLst/>
+                        </a:prstGeom>
+                        <a:noFill/>
+                        <a:ln>
                           <a:solidFill>
-                            <a:schemeClr val="lt1"/>
+                            <a:schemeClr val="tx1"/>
                           </a:solidFill>
-                          <a:ln w="6350">
-                            <a:noFill/>
-                          </a:ln>
-                          <a:effectLst/>
-                        </wps:spPr>
-                        <wps:style>
-                          <a:lnRef idx="0">
-                            <a:schemeClr val="accent1"/>
-                          </a:lnRef>
-                          <a:fillRef idx="0">
-                            <a:schemeClr val="accent1"/>
-                          </a:fillRef>
-                          <a:effectRef idx="0">
-                            <a:schemeClr val="accent1"/>
-                          </a:effectRef>
-                          <a:fontRef idx="minor">
-                            <a:schemeClr val="dk1"/>
-                          </a:fontRef>
-                        </wps:style>
-                        <wps:txbx>
-                          <w:txbxContent>
-                            <w:p>
-                              <w:pPr>
-                                <w:rPr>
-                                  <w:b/>
-                                </w:rPr>
-                              </w:pPr>
-                              <w:r>
-                                <w:rPr>
-                                  <w:b/>
-                                </w:rPr>
-                                <w:t>Figure 1</w:t>
-                              </w:r>
-                              <w:r>
-                                <w:rPr>
-                                  <w:b/>
-                                </w:rPr>
-                                <w:t>.</w:t>
-                              </w:r>
-                            </w:p>
-                          </w:txbxContent>
-                        </wps:txbx>
-                        <wps:bodyPr rot="0" spcFirstLastPara="0" vertOverflow="overflow" horzOverflow="overflow" vert="horz" wrap="square" lIns="91440" tIns="45720" rIns="91440" bIns="45720" numCol="1" spcCol="0" rtlCol="0" fromWordArt="0" anchor="t" anchorCtr="0" forceAA="0" compatLnSpc="1">
-                          <a:prstTxWarp prst="textNoShape">
-                            <a:avLst/>
-                          </a:prstTxWarp>
-                          <a:noAutofit/>
-                        </wps:bodyPr>
-                      </wps:wsp>
-                      <wpg:grpSp>
-                        <wpg:cNvPr id="12" name="Group 12"/>
-                        <wpg:cNvGrpSpPr/>
-                        <wpg:grpSpPr>
-                          <a:xfrm>
-                            <a:off x="170121" y="233916"/>
-                            <a:ext cx="914400" cy="914400"/>
-                            <a:chOff x="0" y="0"/>
-                            <a:chExt cx="914400" cy="914400"/>
-                          </a:xfrm>
-                        </wpg:grpSpPr>
-                        <wps:wsp>
-                          <wps:cNvPr id="10" name="Text Box 10"/>
-                          <wps:cNvSpPr txBox="1"/>
-                          <wps:spPr>
-                            <a:xfrm>
-                              <a:off x="240461" y="433813"/>
-                              <a:ext cx="222885" cy="275590"/>
-                            </a:xfrm>
-                            <a:prstGeom prst="rect">
-                              <a:avLst/>
-                            </a:prstGeom>
-                            <a:solidFill>
-                              <a:schemeClr val="lt1"/>
-                            </a:solidFill>
-                            <a:ln w="6350">
-                              <a:noFill/>
-                            </a:ln>
-                            <a:effectLst/>
-                          </wps:spPr>
-                          <wps:style>
-                            <a:lnRef idx="0">
-                              <a:schemeClr val="accent1"/>
-                            </a:lnRef>
-                            <a:fillRef idx="0">
-                              <a:schemeClr val="accent1"/>
-                            </a:fillRef>
-                            <a:effectRef idx="0">
-                              <a:schemeClr val="accent1"/>
-                            </a:effectRef>
-                            <a:fontRef idx="minor">
-                              <a:schemeClr val="dk1"/>
-                            </a:fontRef>
-                          </wps:style>
-                          <wps:txbx>
-                            <w:txbxContent>
-                              <w:p>
-                                <w:r>
-                                  <w:t>3</w:t>
-                                </w:r>
-                              </w:p>
-                            </w:txbxContent>
-                          </wps:txbx>
-                          <wps:bodyPr rot="0" spcFirstLastPara="0" vertOverflow="overflow" horzOverflow="overflow" vert="horz" wrap="square" lIns="91440" tIns="45720" rIns="91440" bIns="45720" numCol="1" spcCol="0" rtlCol="0" fromWordArt="0" anchor="t" anchorCtr="0" forceAA="0" compatLnSpc="1">
-                            <a:prstTxWarp prst="textNoShape">
-                              <a:avLst/>
-                            </a:prstTxWarp>
-                            <a:noAutofit/>
-                          </wps:bodyPr>
-                        </wps:wsp>
-                        <wps:wsp>
-                          <wps:cNvPr id="9" name="Text Box 9"/>
-                          <wps:cNvSpPr txBox="1"/>
-                          <wps:spPr>
-                            <a:xfrm>
-                              <a:off x="411945" y="424241"/>
-                              <a:ext cx="222885" cy="275590"/>
-                            </a:xfrm>
-                            <a:prstGeom prst="rect">
-                              <a:avLst/>
-                            </a:prstGeom>
-                            <a:solidFill>
-                              <a:schemeClr val="lt1"/>
-                            </a:solidFill>
-                            <a:ln w="6350">
-                              <a:noFill/>
-                            </a:ln>
-                            <a:effectLst/>
-                          </wps:spPr>
-                          <wps:style>
-                            <a:lnRef idx="0">
-                              <a:schemeClr val="accent1"/>
-                            </a:lnRef>
-                            <a:fillRef idx="0">
-                              <a:schemeClr val="accent1"/>
-                            </a:fillRef>
-                            <a:effectRef idx="0">
-                              <a:schemeClr val="accent1"/>
-                            </a:effectRef>
-                            <a:fontRef idx="minor">
-                              <a:schemeClr val="dk1"/>
-                            </a:fontRef>
-                          </wps:style>
-                          <wps:txbx>
-                            <w:txbxContent>
-                              <w:p>
-                                <w:r>
-                                  <w:t>2</w:t>
-                                </w:r>
-                              </w:p>
-                            </w:txbxContent>
-                          </wps:txbx>
-                          <wps:bodyPr rot="0" spcFirstLastPara="0" vertOverflow="overflow" horzOverflow="overflow" vert="horz" wrap="square" lIns="91440" tIns="45720" rIns="91440" bIns="45720" numCol="1" spcCol="0" rtlCol="0" fromWordArt="0" anchor="t" anchorCtr="0" forceAA="0" compatLnSpc="1">
-                            <a:prstTxWarp prst="textNoShape">
-                              <a:avLst/>
-                            </a:prstTxWarp>
-                            <a:noAutofit/>
-                          </wps:bodyPr>
-                        </wps:wsp>
-                        <wps:wsp>
-                          <wps:cNvPr id="8" name="Text Box 8"/>
-                          <wps:cNvSpPr txBox="1"/>
-                          <wps:spPr>
-                            <a:xfrm>
-                              <a:off x="411945" y="211590"/>
-                              <a:ext cx="222885" cy="275590"/>
-                            </a:xfrm>
-                            <a:prstGeom prst="rect">
-                              <a:avLst/>
-                            </a:prstGeom>
-                            <a:solidFill>
-                              <a:schemeClr val="lt1"/>
-                            </a:solidFill>
-                            <a:ln w="6350">
-                              <a:noFill/>
-                            </a:ln>
-                            <a:effectLst/>
-                          </wps:spPr>
-                          <wps:style>
-                            <a:lnRef idx="0">
-                              <a:schemeClr val="accent1"/>
-                            </a:lnRef>
-                            <a:fillRef idx="0">
-                              <a:schemeClr val="accent1"/>
-                            </a:fillRef>
-                            <a:effectRef idx="0">
-                              <a:schemeClr val="accent1"/>
-                            </a:effectRef>
-                            <a:fontRef idx="minor">
-                              <a:schemeClr val="dk1"/>
-                            </a:fontRef>
-                          </wps:style>
-                          <wps:txbx>
-                            <w:txbxContent>
-                              <w:p>
-                                <w:r>
-                                  <w:t>1</w:t>
-                                </w:r>
-                              </w:p>
-                            </w:txbxContent>
-                          </wps:txbx>
-                          <wps:bodyPr rot="0" spcFirstLastPara="0" vertOverflow="overflow" horzOverflow="overflow" vert="horz" wrap="square" lIns="91440" tIns="45720" rIns="91440" bIns="45720" numCol="1" spcCol="0" rtlCol="0" fromWordArt="0" anchor="t" anchorCtr="0" forceAA="0" compatLnSpc="1">
-                            <a:prstTxWarp prst="textNoShape">
-                              <a:avLst/>
-                            </a:prstTxWarp>
-                            <a:noAutofit/>
-                          </wps:bodyPr>
-                        </wps:wsp>
-                        <wps:wsp>
-                          <wps:cNvPr id="11" name="Text Box 11"/>
-                          <wps:cNvSpPr txBox="1"/>
-                          <wps:spPr>
-                            <a:xfrm>
-                              <a:off x="240461" y="222222"/>
-                              <a:ext cx="222885" cy="275590"/>
-                            </a:xfrm>
-                            <a:prstGeom prst="rect">
-                              <a:avLst/>
-                            </a:prstGeom>
-                            <a:solidFill>
-                              <a:schemeClr val="lt1"/>
-                            </a:solidFill>
-                            <a:ln w="6350">
-                              <a:noFill/>
-                            </a:ln>
-                            <a:effectLst/>
-                          </wps:spPr>
-                          <wps:style>
-                            <a:lnRef idx="0">
-                              <a:schemeClr val="accent1"/>
-                            </a:lnRef>
-                            <a:fillRef idx="0">
-                              <a:schemeClr val="accent1"/>
-                            </a:fillRef>
-                            <a:effectRef idx="0">
-                              <a:schemeClr val="accent1"/>
-                            </a:effectRef>
-                            <a:fontRef idx="minor">
-                              <a:schemeClr val="dk1"/>
-                            </a:fontRef>
-                          </wps:style>
-                          <wps:txbx>
-                            <w:txbxContent>
-                              <w:p>
-                                <w:r>
-                                  <w:t>4</w:t>
-                                </w:r>
-                              </w:p>
-                            </w:txbxContent>
-                          </wps:txbx>
-                          <wps:bodyPr rot="0" spcFirstLastPara="0" vertOverflow="overflow" horzOverflow="overflow" vert="horz" wrap="square" lIns="91440" tIns="45720" rIns="91440" bIns="45720" numCol="1" spcCol="0" rtlCol="0" fromWordArt="0" anchor="t" anchorCtr="0" forceAA="0" compatLnSpc="1">
-                            <a:prstTxWarp prst="textNoShape">
-                              <a:avLst/>
-                            </a:prstTxWarp>
-                            <a:noAutofit/>
-                          </wps:bodyPr>
-                        </wps:wsp>
-                        <wps:wsp>
-                          <wps:cNvPr id="1" name="Oval 1"/>
-                          <wps:cNvSpPr/>
-                          <wps:spPr>
-                            <a:xfrm>
-                              <a:off x="0" y="0"/>
-                              <a:ext cx="914400" cy="914400"/>
-                            </a:xfrm>
-                            <a:prstGeom prst="ellipse">
-                              <a:avLst/>
-                            </a:prstGeom>
-                            <a:noFill/>
-                            <a:ln>
-                              <a:solidFill>
-                                <a:schemeClr val="tx1"/>
-                              </a:solidFill>
-                            </a:ln>
-                          </wps:spPr>
-                          <wps:style>
-                            <a:lnRef idx="2">
-                              <a:schemeClr val="accent1">
-                                <a:shade val="50000"/>
-                              </a:schemeClr>
-                            </a:lnRef>
-                            <a:fillRef idx="1">
-                              <a:schemeClr val="accent1"/>
-                            </a:fillRef>
-                            <a:effectRef idx="0">
-                              <a:schemeClr val="accent1"/>
-                            </a:effectRef>
-                            <a:fontRef idx="minor">
-                              <a:schemeClr val="lt1"/>
-                            </a:fontRef>
-                          </wps:style>
-                          <wps:bodyPr rot="0" spcFirstLastPara="0" vertOverflow="overflow" horzOverflow="overflow" vert="horz" wrap="square" lIns="91440" tIns="45720" rIns="91440" bIns="45720" numCol="1" spcCol="0" rtlCol="0" fromWordArt="0" anchor="ctr" anchorCtr="0" forceAA="0" compatLnSpc="1">
-                            <a:prstTxWarp prst="textNoShape">
-                              <a:avLst/>
-                            </a:prstTxWarp>
-                            <a:noAutofit/>
-                          </wps:bodyPr>
-                        </wps:wsp>
-                        <wps:wsp>
-                          <wps:cNvPr id="3" name="Oval 3"/>
-                          <wps:cNvSpPr/>
-                          <wps:spPr>
-                            <a:xfrm>
-                              <a:off x="168758" y="170121"/>
-                              <a:ext cx="574158" cy="576072"/>
-                            </a:xfrm>
-                            <a:prstGeom prst="ellipse">
-                              <a:avLst/>
-                            </a:prstGeom>
-                            <a:noFill/>
-                            <a:ln>
-                              <a:solidFill>
-                                <a:schemeClr val="tx1"/>
-                              </a:solidFill>
-                            </a:ln>
-                          </wps:spPr>
-                          <wps:style>
-                            <a:lnRef idx="2">
-                              <a:schemeClr val="accent1">
-                                <a:shade val="50000"/>
-                              </a:schemeClr>
-                            </a:lnRef>
-                            <a:fillRef idx="1">
-                              <a:schemeClr val="accent1"/>
-                            </a:fillRef>
-                            <a:effectRef idx="0">
-                              <a:schemeClr val="accent1"/>
-                            </a:effectRef>
-                            <a:fontRef idx="minor">
-                              <a:schemeClr val="lt1"/>
-                            </a:fontRef>
-                          </wps:style>
-                          <wps:bodyPr rot="0" spcFirstLastPara="0" vertOverflow="overflow" horzOverflow="overflow" vert="horz" wrap="square" lIns="91440" tIns="45720" rIns="91440" bIns="45720" numCol="1" spcCol="0" rtlCol="0" fromWordArt="0" anchor="ctr" anchorCtr="0" forceAA="0" compatLnSpc="1">
-                            <a:prstTxWarp prst="textNoShape">
-                              <a:avLst/>
-                            </a:prstTxWarp>
-                            <a:noAutofit/>
-                          </wps:bodyPr>
-                        </wps:wsp>
-                        <wps:wsp>
-                          <wps:cNvPr id="6" name="Straight Connector 6"/>
-                          <wps:cNvCnPr/>
-                          <wps:spPr>
-                            <a:xfrm>
-                              <a:off x="446567" y="0"/>
-                              <a:ext cx="0" cy="914400"/>
-                            </a:xfrm>
-                            <a:prstGeom prst="line">
-                              <a:avLst/>
-                            </a:prstGeom>
-                            <a:ln w="38100">
-                              <a:solidFill>
-                                <a:schemeClr val="tx1"/>
-                              </a:solidFill>
-                            </a:ln>
-                          </wps:spPr>
-                          <wps:style>
-                            <a:lnRef idx="1">
-                              <a:schemeClr val="accent1"/>
-                            </a:lnRef>
-                            <a:fillRef idx="0">
-                              <a:schemeClr val="accent1"/>
-                            </a:fillRef>
-                            <a:effectRef idx="0">
-                              <a:schemeClr val="accent1"/>
-                            </a:effectRef>
-                            <a:fontRef idx="minor">
-                              <a:schemeClr val="tx1"/>
-                            </a:fontRef>
-                          </wps:style>
-                          <wps:bodyPr/>
-                        </wps:wsp>
-                        <wps:wsp>
-                          <wps:cNvPr id="7" name="Straight Connector 7"/>
-                          <wps:cNvCnPr/>
-                          <wps:spPr>
-                            <a:xfrm>
-                              <a:off x="0" y="457200"/>
-                              <a:ext cx="914400" cy="0"/>
-                            </a:xfrm>
-                            <a:prstGeom prst="line">
-                              <a:avLst/>
-                            </a:prstGeom>
-                            <a:ln w="38100">
-                              <a:solidFill>
-                                <a:schemeClr val="tx1"/>
-                              </a:solidFill>
-                            </a:ln>
-                          </wps:spPr>
-                          <wps:style>
-                            <a:lnRef idx="1">
-                              <a:schemeClr val="accent1"/>
-                            </a:lnRef>
-                            <a:fillRef idx="0">
-                              <a:schemeClr val="accent1"/>
-                            </a:fillRef>
-                            <a:effectRef idx="0">
-                              <a:schemeClr val="accent1"/>
-                            </a:effectRef>
-                            <a:fontRef idx="minor">
-                              <a:schemeClr val="tx1"/>
-                            </a:fontRef>
-                          </wps:style>
-                          <wps:bodyPr/>
-                        </wps:wsp>
-                      </wpg:grpSp>
-                    </wpg:wgp>
+                        </a:ln>
+                      </wps:spPr>
+                      <wps:style>
+                        <a:lnRef idx="2">
+                          <a:schemeClr val="accent1">
+                            <a:shade val="50000"/>
+                          </a:schemeClr>
+                        </a:lnRef>
+                        <a:fillRef idx="1">
+                          <a:schemeClr val="accent1"/>
+                        </a:fillRef>
+                        <a:effectRef idx="0">
+                          <a:schemeClr val="accent1"/>
+                        </a:effectRef>
+                        <a:fontRef idx="minor">
+                          <a:schemeClr val="lt1"/>
+                        </a:fontRef>
+                      </wps:style>
+                      <wps:bodyPr rot="0" spcFirstLastPara="0" vertOverflow="overflow" horzOverflow="overflow" vert="horz" wrap="square" lIns="91440" tIns="45720" rIns="91440" bIns="45720" numCol="1" spcCol="0" rtlCol="0" fromWordArt="0" anchor="ctr" anchorCtr="0" forceAA="0" compatLnSpc="1">
+                        <a:prstTxWarp prst="textNoShape">
+                          <a:avLst/>
+                        </a:prstTxWarp>
+                        <a:noAutofit/>
+                      </wps:bodyPr>
+                    </wps:wsp>
                   </a:graphicData>
                 </a:graphic>
-                <wp14:sizeRelH relativeFrom="margin">
-                  <wp14:pctWidth>0</wp14:pctWidth>
-                </wp14:sizeRelH>
-                <wp14:sizeRelV relativeFrom="margin">
-                  <wp14:pctHeight>0</wp14:pctHeight>
-                </wp14:sizeRelV>
               </wp:anchor>
             </w:drawing>
           </mc:Choice>
           <mc:Fallback>
             <w:pict>
-              <v:group id="Group 14" o:spid="_x0000_s1026" style="position:absolute;left:0;text-align:left;margin-left:344.1pt;margin-top:6.15pt;width:97.95pt;height:100.45pt;z-index:251665408;mso-width-relative:margin;mso-height-relative:margin" coordsize="10845,11483" o:gfxdata="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">
-                <v:shapetype id="_x0000_t202" coordsize="21600,21600" o:spt="202" path="m,l,21600r21600,l21600,xe">
-                  <v:stroke joinstyle="miter"/>
-                  <v:path gradientshapeok="t" o:connecttype="rect"/>
-                </v:shapetype>
-                <v:shape id="Text Box 13" o:spid="_x0000_s1027" type="#_x0000_t202" style="position:absolute;width:9037;height:3508;visibility:visible;mso-wrap-style:square;v-text-anchor:top" o:gfxdata="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" fillcolor="white [3201]" stroked="f" strokeweight=".5pt">
-                  <v:textbox>
-                    <w:txbxContent>
-                      <w:p>
-                        <w:pPr>
-                          <w:rPr>
-                            <w:b/>
-                          </w:rPr>
-                        </w:pPr>
-                        <w:proofErr w:type="gramStart"/>
-                        <w:r>
-                          <w:rPr>
-                            <w:b/>
-                          </w:rPr>
-                          <w:t>Figure 1</w:t>
-                        </w:r>
-                        <w:r>
-                          <w:rPr>
-                            <w:b/>
-                          </w:rPr>
-                          <w:t>.</w:t>
-                        </w:r>
-                        <w:proofErr w:type="gramEnd"/>
-                      </w:p>
-                    </w:txbxContent>
-                  </v:textbox>
-                </v:shape>
-                <v:group id="Group 12" o:spid="_x0000_s1028" style="position:absolute;left:1701;top:2339;width:9144;height:9144" coordsize="9144,9144" o:gfxdata="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">
-                  <v:shape id="Text Box 10" o:spid="_x0000_s1029" type="#_x0000_t202" style="position:absolute;left:2404;top:4338;width:2229;height:2756;visibility:visible;mso-wrap-style:square;v-text-anchor:top" o:gfxdata="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" fillcolor="white [3201]" stroked="f" strokeweight=".5pt">
-                    <v:textbox>
-                      <w:txbxContent>
-                        <w:p>
-                          <w:r>
-                            <w:t>3</w:t>
-                          </w:r>
-                        </w:p>
-                      </w:txbxContent>
-                    </v:textbox>
-                  </v:shape>
-                  <v:shape id="Text Box 9" o:spid="_x0000_s1030" type="#_x0000_t202" style="position:absolute;left:4119;top:4242;width:2229;height:2756;visibility:visible;mso-wrap-style:square;v-text-anchor:top" o:gfxdata="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" fillcolor="white [3201]" stroked="f" strokeweight=".5pt">
-                    <v:textbox>
-                      <w:txbxContent>
-                        <w:p>
-                          <w:r>
-                            <w:t>2</w:t>
-                          </w:r>
-                        </w:p>
-                      </w:txbxContent>
-                    </v:textbox>
-                  </v:shape>
-                  <v:shape id="Text Box 8" o:spid="_x0000_s1031" type="#_x0000_t202" style="position:absolute;left:4119;top:2115;width:2229;height:2756;visibility:visible;mso-wrap-style:square;v-text-anchor:top" o:gfxdata="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" fillcolor="white [3201]" stroked="f" strokeweight=".5pt">
-                    <v:textbox>
-                      <w:txbxContent>
-                        <w:p>
-                          <w:r>
-                            <w:t>1</w:t>
-                          </w:r>
-                        </w:p>
-                      </w:txbxContent>
-                    </v:textbox>
-                  </v:shape>
-                  <v:shape id="Text Box 11" o:spid="_x0000_s1032" type="#_x0000_t202" style="position:absolute;left:2404;top:2222;width:2229;height:2756;visibility:visible;mso-wrap-style:square;v-text-anchor:top" o:gfxdata="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" fillcolor="white [3201]" stroked="f" strokeweight=".5pt">
-                    <v:textbox>
-                      <w:txbxContent>
-                        <w:p>
-                          <w:r>
-                            <w:t>4</w:t>
-                          </w:r>
-                        </w:p>
-                      </w:txbxContent>
-                    </v:textbox>
-                  </v:shape>
-                  <v:oval id="Oval 1" o:spid="_x0000_s1033" style="position:absolute;width:9144;height:9144;visibility:visible;mso-wrap-style:square;v-text-anchor:middle" o:gfxdata="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" filled="f" strokecolor="black [3213]" strokeweight="2pt"/>
-                  <v:oval id="Oval 3" o:spid="_x0000_s1034" style="position:absolute;left:1687;top:1701;width:5742;height:5760;visibility:visible;mso-wrap-style:square;v-text-anchor:middle" o:gfxdata="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" filled="f" strokecolor="black [3213]" strokeweight="2pt"/>
-                  <v:line id="Straight Connector 6" o:spid="_x0000_s1035" style="position:absolute;visibility:visible;mso-wrap-style:square" from="4465,0" to="4465,9144" o:connectortype="straight" o:gfxdata="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" strokecolor="black [3213]" strokeweight="3pt"/>
-                  <v:line id="Straight Connector 7" o:spid="_x0000_s1036" style="position:absolute;visibility:visible;mso-wrap-style:square" from="0,4572" to="9144,4572" o:connectortype="straight" o:gfxdata="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" strokecolor="black [3213]" strokeweight="3pt"/>
-                </v:group>
-              </v:group>
+              <v:oval w14:anchorId="1AB9F12F" id="Oval 1" o:spid="_x0000_s1026" style="position:absolute;margin-left:358.4pt;margin-top:2.2pt;width:82.55pt;height:79.9pt;z-index:251662336;visibility:visible;mso-wrap-style:square;mso-wrap-distance-left:9pt;mso-wrap-distance-top:0;mso-wrap-distance-right:9pt;mso-wrap-distance-bottom:0;mso-position-horizontal:absolute;mso-position-horizontal-relative:text;mso-position-vertical:absolute;mso-position-vertical-relative:text;v-text-anchor:middle" o:gfxdata="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" filled="f" strokecolor="black [3213]" strokeweight="2pt"/>
             </w:pict>
           </mc:Fallback>
         </mc:AlternateContent>
       </w:r>
       <w:r>
         <w:rPr>
-          <w:sz w:val="24"/>
-          <w:szCs w:val="24"/>
-        </w:rPr>
-        <w:t>Select 5 corallites for measurements</w:t>
+          <w:rFonts w:ascii="Times New Roman" w:hAnsi="Times New Roman" w:cs="Times New Roman"/>
+          <w:noProof/>
+          <w:sz w:val="24"/>
+          <w:szCs w:val="24"/>
+        </w:rPr>
+        <mc:AlternateContent>
+          <mc:Choice Requires="wps">
+            <w:drawing>
+              <wp:anchor distT="0" distB="0" distL="114300" distR="114300" simplePos="0" relativeHeight="251664384" behindDoc="0" locked="0" layoutInCell="1" allowOverlap="1" wp14:anchorId="5B9B6A8F" wp14:editId="328DCFFB">
+                <wp:simplePos x="0" y="0"/>
+                <wp:positionH relativeFrom="column">
+                  <wp:posOffset>5074272</wp:posOffset>
+                </wp:positionH>
+                <wp:positionV relativeFrom="paragraph">
+                  <wp:posOffset>29156</wp:posOffset>
+                </wp:positionV>
+                <wp:extent cx="0" cy="1015365"/>
+                <wp:effectExtent l="12700" t="0" r="25400" b="26035"/>
+                <wp:wrapNone/>
+                <wp:docPr id="6" name="Straight Connector 6"/>
+                <wp:cNvGraphicFramePr/>
+                <a:graphic xmlns:a="http://schemas.openxmlformats.org/drawingml/2006/main">
+                  <a:graphicData uri="http://schemas.microsoft.com/office/word/2010/wordprocessingShape">
+                    <wps:wsp>
+                      <wps:cNvCnPr/>
+                      <wps:spPr>
+                        <a:xfrm>
+                          <a:off x="0" y="0"/>
+                          <a:ext cx="0" cy="1015365"/>
+                        </a:xfrm>
+                        <a:prstGeom prst="line">
+                          <a:avLst/>
+                        </a:prstGeom>
+                        <a:ln w="38100">
+                          <a:solidFill>
+                            <a:schemeClr val="tx1"/>
+                          </a:solidFill>
+                        </a:ln>
+                      </wps:spPr>
+                      <wps:style>
+                        <a:lnRef idx="1">
+                          <a:schemeClr val="accent1"/>
+                        </a:lnRef>
+                        <a:fillRef idx="0">
+                          <a:schemeClr val="accent1"/>
+                        </a:fillRef>
+                        <a:effectRef idx="0">
+                          <a:schemeClr val="accent1"/>
+                        </a:effectRef>
+                        <a:fontRef idx="minor">
+                          <a:schemeClr val="tx1"/>
+                        </a:fontRef>
+                      </wps:style>
+                      <wps:bodyPr/>
+                    </wps:wsp>
+                  </a:graphicData>
+                </a:graphic>
+              </wp:anchor>
+            </w:drawing>
+          </mc:Choice>
+          <mc:Fallback>
+            <w:pict>
+              <v:line w14:anchorId="4A4B3683" id="Straight Connector 6" o:spid="_x0000_s1026" style="position:absolute;z-index:251664384;visibility:visible;mso-wrap-style:square;mso-wrap-distance-left:9pt;mso-wrap-distance-top:0;mso-wrap-distance-right:9pt;mso-wrap-distance-bottom:0;mso-position-horizontal:absolute;mso-position-horizontal-relative:text;mso-position-vertical:absolute;mso-position-vertical-relative:text" from="399.55pt,2.3pt" to="399.55pt,82.25pt" o:gfxdata="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" strokecolor="black [3213]" strokeweight="3pt"/>
+            </w:pict>
+          </mc:Fallback>
+        </mc:AlternateContent>
+      </w:r>
+      <w:r>
+        <w:rPr>
+          <w:rFonts w:ascii="Times New Roman" w:hAnsi="Times New Roman" w:cs="Times New Roman"/>
+          <w:sz w:val="24"/>
+          <w:szCs w:val="24"/>
+        </w:rPr>
+        <w:t>Guidelines for selection:</w:t>
+      </w:r>
+    </w:p>
+    <w:p>
+      <w:pPr>
+        <w:pStyle w:val="ListParagraph"/>
+        <w:numPr>
+          <w:ilvl w:val="2"/>
+          <w:numId w:val="7"/>
+        </w:numPr>
+        <w:rPr>
+          <w:rFonts w:ascii="Times New Roman" w:hAnsi="Times New Roman" w:cs="Times New Roman"/>
+          <w:sz w:val="24"/>
+          <w:szCs w:val="24"/>
+        </w:rPr>
+      </w:pPr>
+      <w:r>
+        <w:rPr>
+          <w:rFonts w:ascii="Times New Roman" w:hAnsi="Times New Roman" w:cs="Times New Roman"/>
+          <w:noProof/>
+          <w:sz w:val="24"/>
+          <w:szCs w:val="24"/>
+        </w:rPr>
+        <mc:AlternateContent>
+          <mc:Choice Requires="wps">
+            <w:drawing>
+              <wp:anchor distT="0" distB="0" distL="114300" distR="114300" simplePos="0" relativeHeight="251665408" behindDoc="0" locked="0" layoutInCell="1" allowOverlap="1" wp14:anchorId="7AB1E953" wp14:editId="24548F65">
+                <wp:simplePos x="0" y="0"/>
+                <wp:positionH relativeFrom="column">
+                  <wp:posOffset>4743895</wp:posOffset>
+                </wp:positionH>
+                <wp:positionV relativeFrom="paragraph">
+                  <wp:posOffset>14605</wp:posOffset>
+                </wp:positionV>
+                <wp:extent cx="657860" cy="639445"/>
+                <wp:effectExtent l="12700" t="12700" r="15240" b="8255"/>
+                <wp:wrapNone/>
+                <wp:docPr id="3" name="Oval 3"/>
+                <wp:cNvGraphicFramePr/>
+                <a:graphic xmlns:a="http://schemas.openxmlformats.org/drawingml/2006/main">
+                  <a:graphicData uri="http://schemas.microsoft.com/office/word/2010/wordprocessingShape">
+                    <wps:wsp>
+                      <wps:cNvSpPr/>
+                      <wps:spPr>
+                        <a:xfrm>
+                          <a:off x="0" y="0"/>
+                          <a:ext cx="657860" cy="639445"/>
+                        </a:xfrm>
+                        <a:prstGeom prst="ellipse">
+                          <a:avLst/>
+                        </a:prstGeom>
+                        <a:noFill/>
+                        <a:ln>
+                          <a:solidFill>
+                            <a:schemeClr val="tx1"/>
+                          </a:solidFill>
+                        </a:ln>
+                      </wps:spPr>
+                      <wps:style>
+                        <a:lnRef idx="2">
+                          <a:schemeClr val="accent1">
+                            <a:shade val="50000"/>
+                          </a:schemeClr>
+                        </a:lnRef>
+                        <a:fillRef idx="1">
+                          <a:schemeClr val="accent1"/>
+                        </a:fillRef>
+                        <a:effectRef idx="0">
+                          <a:schemeClr val="accent1"/>
+                        </a:effectRef>
+                        <a:fontRef idx="minor">
+                          <a:schemeClr val="lt1"/>
+                        </a:fontRef>
+                      </wps:style>
+                      <wps:bodyPr rot="0" spcFirstLastPara="0" vertOverflow="overflow" horzOverflow="overflow" vert="horz" wrap="square" lIns="91440" tIns="45720" rIns="91440" bIns="45720" numCol="1" spcCol="0" rtlCol="0" fromWordArt="0" anchor="ctr" anchorCtr="0" forceAA="0" compatLnSpc="1">
+                        <a:prstTxWarp prst="textNoShape">
+                          <a:avLst/>
+                        </a:prstTxWarp>
+                        <a:noAutofit/>
+                      </wps:bodyPr>
+                    </wps:wsp>
+                  </a:graphicData>
+                </a:graphic>
+              </wp:anchor>
+            </w:drawing>
+          </mc:Choice>
+          <mc:Fallback>
+            <w:pict>
+              <v:oval w14:anchorId="451EC9B0" id="Oval 3" o:spid="_x0000_s1026" style="position:absolute;margin-left:373.55pt;margin-top:1.15pt;width:51.8pt;height:50.35pt;z-index:251665408;visibility:visible;mso-wrap-style:square;mso-wrap-distance-left:9pt;mso-wrap-distance-top:0;mso-wrap-distance-right:9pt;mso-wrap-distance-bottom:0;mso-position-horizontal:absolute;mso-position-horizontal-relative:text;mso-position-vertical:absolute;mso-position-vertical-relative:text;v-text-anchor:middle" o:gfxdata="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" filled="f" strokecolor="black [3213]" strokeweight="2pt"/>
+            </w:pict>
+          </mc:Fallback>
+        </mc:AlternateContent>
+      </w:r>
+      <w:r>
+        <w:rPr>
+          <w:rFonts w:ascii="Times New Roman" w:hAnsi="Times New Roman" w:cs="Times New Roman"/>
+          <w:sz w:val="24"/>
+          <w:szCs w:val="24"/>
+        </w:rPr>
+        <w:t>Cannot be near margin of coral</w:t>
+      </w:r>
+    </w:p>
+    <w:p>
+      <w:pPr>
+        <w:pStyle w:val="ListParagraph"/>
+        <w:numPr>
+          <w:ilvl w:val="2"/>
+          <w:numId w:val="7"/>
+        </w:numPr>
+        <w:rPr>
+          <w:rFonts w:ascii="Times New Roman" w:hAnsi="Times New Roman" w:cs="Times New Roman"/>
+          <w:sz w:val="24"/>
+          <w:szCs w:val="24"/>
+        </w:rPr>
+      </w:pPr>
+      <w:r>
+        <w:rPr>
+          <w:rFonts w:ascii="Times New Roman" w:hAnsi="Times New Roman" w:cs="Times New Roman"/>
+          <w:noProof/>
+          <w:sz w:val="24"/>
+          <w:szCs w:val="24"/>
+        </w:rPr>
+        <mc:AlternateContent>
+          <mc:Choice Requires="wps">
+            <w:drawing>
+              <wp:anchor distT="0" distB="0" distL="114300" distR="114300" simplePos="0" relativeHeight="251665408" behindDoc="0" locked="0" layoutInCell="1" allowOverlap="1" wp14:anchorId="44DD6704" wp14:editId="27696FCB">
+                <wp:simplePos x="0" y="0"/>
+                <wp:positionH relativeFrom="column">
+                  <wp:posOffset>4562272</wp:posOffset>
+                </wp:positionH>
+                <wp:positionV relativeFrom="paragraph">
+                  <wp:posOffset>133614</wp:posOffset>
+                </wp:positionV>
+                <wp:extent cx="1048385" cy="0"/>
+                <wp:effectExtent l="0" t="12700" r="31115" b="25400"/>
+                <wp:wrapNone/>
+                <wp:docPr id="7" name="Straight Connector 7"/>
+                <wp:cNvGraphicFramePr/>
+                <a:graphic xmlns:a="http://schemas.openxmlformats.org/drawingml/2006/main">
+                  <a:graphicData uri="http://schemas.microsoft.com/office/word/2010/wordprocessingShape">
+                    <wps:wsp>
+                      <wps:cNvCnPr/>
+                      <wps:spPr>
+                        <a:xfrm>
+                          <a:off x="0" y="0"/>
+                          <a:ext cx="1048385" cy="0"/>
+                        </a:xfrm>
+                        <a:prstGeom prst="line">
+                          <a:avLst/>
+                        </a:prstGeom>
+                        <a:ln w="38100">
+                          <a:solidFill>
+                            <a:schemeClr val="tx1"/>
+                          </a:solidFill>
+                        </a:ln>
+                      </wps:spPr>
+                      <wps:style>
+                        <a:lnRef idx="1">
+                          <a:schemeClr val="accent1"/>
+                        </a:lnRef>
+                        <a:fillRef idx="0">
+                          <a:schemeClr val="accent1"/>
+                        </a:fillRef>
+                        <a:effectRef idx="0">
+                          <a:schemeClr val="accent1"/>
+                        </a:effectRef>
+                        <a:fontRef idx="minor">
+                          <a:schemeClr val="tx1"/>
+                        </a:fontRef>
+                      </wps:style>
+                      <wps:bodyPr/>
+                    </wps:wsp>
+                  </a:graphicData>
+                </a:graphic>
+              </wp:anchor>
+            </w:drawing>
+          </mc:Choice>
+          <mc:Fallback>
+            <w:pict>
+              <v:line w14:anchorId="1CCD34AF" id="Straight Connector 7" o:spid="_x0000_s1026" style="position:absolute;z-index:251665408;visibility:visible;mso-wrap-style:square;mso-wrap-distance-left:9pt;mso-wrap-distance-top:0;mso-wrap-distance-right:9pt;mso-wrap-distance-bottom:0;mso-position-horizontal:absolute;mso-position-horizontal-relative:text;mso-position-vertical:absolute;mso-position-vertical-relative:text" from="359.25pt,10.5pt" to="441.8pt,10.5pt" o:gfxdata="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" strokecolor="black [3213]" strokeweight="3pt"/>
+            </w:pict>
+          </mc:Fallback>
+        </mc:AlternateContent>
+      </w:r>
+      <w:r>
+        <w:rPr>
+          <w:rFonts w:ascii="Times New Roman" w:hAnsi="Times New Roman" w:cs="Times New Roman"/>
+          <w:sz w:val="24"/>
+          <w:szCs w:val="24"/>
+        </w:rPr>
+        <w:t>Cannot be near broken edge of coral</w:t>
+      </w:r>
+    </w:p>
+    <w:p>
+      <w:pPr>
+        <w:pStyle w:val="ListParagraph"/>
+        <w:numPr>
+          <w:ilvl w:val="2"/>
+          <w:numId w:val="7"/>
+        </w:numPr>
+        <w:rPr>
+          <w:rFonts w:ascii="Times New Roman" w:hAnsi="Times New Roman" w:cs="Times New Roman"/>
+          <w:sz w:val="24"/>
+          <w:szCs w:val="24"/>
+        </w:rPr>
+      </w:pPr>
+      <w:r>
+        <w:rPr>
+          <w:rFonts w:ascii="Times New Roman" w:hAnsi="Times New Roman" w:cs="Times New Roman"/>
+          <w:sz w:val="24"/>
+          <w:szCs w:val="24"/>
+        </w:rPr>
+        <w:t>No new corallites</w:t>
+      </w:r>
+    </w:p>
+    <w:p>
+      <w:pPr>
+        <w:pStyle w:val="ListParagraph"/>
+        <w:numPr>
+          <w:ilvl w:val="2"/>
+          <w:numId w:val="7"/>
+        </w:numPr>
+        <w:rPr>
+          <w:rFonts w:ascii="Times New Roman" w:hAnsi="Times New Roman" w:cs="Times New Roman"/>
+          <w:sz w:val="24"/>
+          <w:szCs w:val="24"/>
+        </w:rPr>
+      </w:pPr>
+      <w:r>
+        <w:rPr>
+          <w:rFonts w:ascii="Times New Roman" w:hAnsi="Times New Roman" w:cs="Times New Roman"/>
+          <w:sz w:val="24"/>
+          <w:szCs w:val="24"/>
+        </w:rPr>
+        <w:t>Must have neighbors</w:t>
+      </w:r>
+    </w:p>
+    <w:p>
+      <w:pPr>
+        <w:pStyle w:val="ListParagraph"/>
+        <w:numPr>
+          <w:ilvl w:val="0"/>
+          <w:numId w:val="7"/>
+        </w:numPr>
+        <w:rPr>
+          <w:rFonts w:ascii="Times New Roman" w:hAnsi="Times New Roman" w:cs="Times New Roman"/>
+          <w:sz w:val="24"/>
+          <w:szCs w:val="24"/>
+        </w:rPr>
+      </w:pPr>
+      <w:r>
+        <w:rPr>
+          <w:noProof/>
+        </w:rPr>
+        <mc:AlternateContent>
+          <mc:Choice Requires="wps">
+            <w:drawing>
+              <wp:anchor distT="0" distB="0" distL="114300" distR="114300" simplePos="0" relativeHeight="251682816" behindDoc="0" locked="0" layoutInCell="1" allowOverlap="1" wp14:anchorId="5A450787" wp14:editId="471DF9B0">
+                <wp:simplePos x="0" y="0"/>
+                <wp:positionH relativeFrom="column">
+                  <wp:posOffset>4562475</wp:posOffset>
+                </wp:positionH>
+                <wp:positionV relativeFrom="paragraph">
+                  <wp:posOffset>96952</wp:posOffset>
+                </wp:positionV>
+                <wp:extent cx="1048385" cy="635"/>
+                <wp:effectExtent l="0" t="0" r="5715" b="2540"/>
+                <wp:wrapNone/>
+                <wp:docPr id="42" name="Text Box 42"/>
+                <wp:cNvGraphicFramePr/>
+                <a:graphic xmlns:a="http://schemas.openxmlformats.org/drawingml/2006/main">
+                  <a:graphicData uri="http://schemas.microsoft.com/office/word/2010/wordprocessingShape">
+                    <wps:wsp>
+                      <wps:cNvSpPr txBox="1"/>
+                      <wps:spPr>
+                        <a:xfrm>
+                          <a:off x="0" y="0"/>
+                          <a:ext cx="1048385" cy="635"/>
+                        </a:xfrm>
+                        <a:prstGeom prst="rect">
+                          <a:avLst/>
+                        </a:prstGeom>
+                        <a:solidFill>
+                          <a:prstClr val="white"/>
+                        </a:solidFill>
+                        <a:ln>
+                          <a:noFill/>
+                        </a:ln>
+                      </wps:spPr>
+                      <wps:txbx>
+                        <w:txbxContent>
+                          <w:p>
+                            <w:pPr>
+                              <w:pStyle w:val="Caption"/>
+                              <w:jc w:val="center"/>
+                              <w:rPr>
+                                <w:rFonts w:ascii="Times New Roman" w:hAnsi="Times New Roman" w:cs="Times New Roman"/>
+                                <w:b/>
+                                <w:i w:val="0"/>
+                                <w:noProof/>
+                                <w:color w:val="000000" w:themeColor="text1"/>
+                                <w:sz w:val="24"/>
+                                <w:szCs w:val="24"/>
+                              </w:rPr>
+                            </w:pPr>
+                            <w:r>
+                              <w:rPr>
+                                <w:rFonts w:ascii="Times New Roman" w:hAnsi="Times New Roman" w:cs="Times New Roman"/>
+                                <w:b/>
+                                <w:i w:val="0"/>
+                                <w:color w:val="000000" w:themeColor="text1"/>
+                                <w:sz w:val="24"/>
+                                <w:szCs w:val="24"/>
+                              </w:rPr>
+                              <w:t xml:space="preserve">Figure </w:t>
+                            </w:r>
+                            <w:r>
+                              <w:rPr>
+                                <w:rFonts w:ascii="Times New Roman" w:hAnsi="Times New Roman" w:cs="Times New Roman"/>
+                                <w:b/>
+                                <w:i w:val="0"/>
+                                <w:color w:val="000000" w:themeColor="text1"/>
+                                <w:sz w:val="24"/>
+                                <w:szCs w:val="24"/>
+                              </w:rPr>
+                              <w:fldChar w:fldCharType="begin"/>
+                            </w:r>
+                            <w:r>
+                              <w:rPr>
+                                <w:rFonts w:ascii="Times New Roman" w:hAnsi="Times New Roman" w:cs="Times New Roman"/>
+                                <w:b/>
+                                <w:i w:val="0"/>
+                                <w:color w:val="000000" w:themeColor="text1"/>
+                                <w:sz w:val="24"/>
+                                <w:szCs w:val="24"/>
+                              </w:rPr>
+                              <w:instrText xml:space="preserve"> SEQ Figure \* ARABIC </w:instrText>
+                            </w:r>
+                            <w:r>
+                              <w:rPr>
+                                <w:rFonts w:ascii="Times New Roman" w:hAnsi="Times New Roman" w:cs="Times New Roman"/>
+                                <w:b/>
+                                <w:i w:val="0"/>
+                                <w:color w:val="000000" w:themeColor="text1"/>
+                                <w:sz w:val="24"/>
+                                <w:szCs w:val="24"/>
+                              </w:rPr>
+                              <w:fldChar w:fldCharType="separate"/>
+                            </w:r>
+                            <w:r>
+                              <w:rPr>
+                                <w:rFonts w:ascii="Times New Roman" w:hAnsi="Times New Roman" w:cs="Times New Roman"/>
+                                <w:b/>
+                                <w:i w:val="0"/>
+                                <w:noProof/>
+                                <w:color w:val="000000" w:themeColor="text1"/>
+                                <w:sz w:val="24"/>
+                                <w:szCs w:val="24"/>
+                              </w:rPr>
+                              <w:t>1</w:t>
+                            </w:r>
+                            <w:r>
+                              <w:rPr>
+                                <w:rFonts w:ascii="Times New Roman" w:hAnsi="Times New Roman" w:cs="Times New Roman"/>
+                                <w:b/>
+                                <w:i w:val="0"/>
+                                <w:color w:val="000000" w:themeColor="text1"/>
+                                <w:sz w:val="24"/>
+                                <w:szCs w:val="24"/>
+                              </w:rPr>
+                              <w:fldChar w:fldCharType="end"/>
+                            </w:r>
+                            <w:r>
+                              <w:rPr>
+                                <w:rFonts w:ascii="Times New Roman" w:hAnsi="Times New Roman" w:cs="Times New Roman"/>
+                                <w:b/>
+                                <w:i w:val="0"/>
+                                <w:color w:val="000000" w:themeColor="text1"/>
+                                <w:sz w:val="24"/>
+                                <w:szCs w:val="24"/>
+                              </w:rPr>
+                              <w:t>.</w:t>
+                            </w:r>
+                          </w:p>
+                        </w:txbxContent>
+                      </wps:txbx>
+                      <wps:bodyPr rot="0" spcFirstLastPara="0" vertOverflow="overflow" horzOverflow="overflow" vert="horz" wrap="square" lIns="0" tIns="0" rIns="0" bIns="0" numCol="1" spcCol="0" rtlCol="0" fromWordArt="0" anchor="t" anchorCtr="0" forceAA="0" compatLnSpc="1">
+                        <a:prstTxWarp prst="textNoShape">
+                          <a:avLst/>
+                        </a:prstTxWarp>
+                        <a:spAutoFit/>
+                      </wps:bodyPr>
+                    </wps:wsp>
+                  </a:graphicData>
+                </a:graphic>
+              </wp:anchor>
+            </w:drawing>
+          </mc:Choice>
+          <mc:Fallback>
+            <w:pict>
+              <v:shapetype w14:anchorId="5A450787" id="_x0000_t202" coordsize="21600,21600" o:spt="202" path="m,l,21600r21600,l21600,xe">
+                <v:stroke joinstyle="miter"/>
+                <v:path gradientshapeok="t" o:connecttype="rect"/>
+              </v:shapetype>
+              <v:shape id="Text Box 42" o:spid="_x0000_s1026" type="#_x0000_t202" style="position:absolute;left:0;text-align:left;margin-left:359.25pt;margin-top:7.65pt;width:82.55pt;height:.05pt;z-index:251682816;visibility:visible;mso-wrap-style:square;mso-wrap-distance-left:9pt;mso-wrap-distance-top:0;mso-wrap-distance-right:9pt;mso-wrap-distance-bottom:0;mso-position-horizontal:absolute;mso-position-horizontal-relative:text;mso-position-vertical:absolute;mso-position-vertical-relative:text;v-text-anchor:top" o:gfxdata="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" stroked="f">
+                <v:textbox style="mso-fit-shape-to-text:t" inset="0,0,0,0">
+                  <w:txbxContent>
+                    <w:p>
+                      <w:pPr>
+                        <w:pStyle w:val="Caption"/>
+                        <w:jc w:val="center"/>
+                        <w:rPr>
+                          <w:rFonts w:ascii="Times New Roman" w:hAnsi="Times New Roman" w:cs="Times New Roman"/>
+                          <w:b/>
+                          <w:i w:val="0"/>
+                          <w:noProof/>
+                          <w:color w:val="000000" w:themeColor="text1"/>
+                          <w:sz w:val="24"/>
+                          <w:szCs w:val="24"/>
+                        </w:rPr>
+                      </w:pPr>
+                      <w:r>
+                        <w:rPr>
+                          <w:rFonts w:ascii="Times New Roman" w:hAnsi="Times New Roman" w:cs="Times New Roman"/>
+                          <w:b/>
+                          <w:i w:val="0"/>
+                          <w:color w:val="000000" w:themeColor="text1"/>
+                          <w:sz w:val="24"/>
+                          <w:szCs w:val="24"/>
+                        </w:rPr>
+                        <w:t xml:space="preserve">Figure </w:t>
+                      </w:r>
+                      <w:r>
+                        <w:rPr>
+                          <w:rFonts w:ascii="Times New Roman" w:hAnsi="Times New Roman" w:cs="Times New Roman"/>
+                          <w:b/>
+                          <w:i w:val="0"/>
+                          <w:color w:val="000000" w:themeColor="text1"/>
+                          <w:sz w:val="24"/>
+                          <w:szCs w:val="24"/>
+                        </w:rPr>
+                        <w:fldChar w:fldCharType="begin"/>
+                      </w:r>
+                      <w:r>
+                        <w:rPr>
+                          <w:rFonts w:ascii="Times New Roman" w:hAnsi="Times New Roman" w:cs="Times New Roman"/>
+                          <w:b/>
+                          <w:i w:val="0"/>
+                          <w:color w:val="000000" w:themeColor="text1"/>
+                          <w:sz w:val="24"/>
+                          <w:szCs w:val="24"/>
+                        </w:rPr>
+                        <w:instrText xml:space="preserve"> SEQ Figure \* ARABIC </w:instrText>
+                      </w:r>
+                      <w:r>
+                        <w:rPr>
+                          <w:rFonts w:ascii="Times New Roman" w:hAnsi="Times New Roman" w:cs="Times New Roman"/>
+                          <w:b/>
+                          <w:i w:val="0"/>
+                          <w:color w:val="000000" w:themeColor="text1"/>
+                          <w:sz w:val="24"/>
+                          <w:szCs w:val="24"/>
+                        </w:rPr>
+                        <w:fldChar w:fldCharType="separate"/>
+                      </w:r>
+                      <w:r>
+                        <w:rPr>
+                          <w:rFonts w:ascii="Times New Roman" w:hAnsi="Times New Roman" w:cs="Times New Roman"/>
+                          <w:b/>
+                          <w:i w:val="0"/>
+                          <w:noProof/>
+                          <w:color w:val="000000" w:themeColor="text1"/>
+                          <w:sz w:val="24"/>
+                          <w:szCs w:val="24"/>
+                        </w:rPr>
+                        <w:t>1</w:t>
+                      </w:r>
+                      <w:r>
+                        <w:rPr>
+                          <w:rFonts w:ascii="Times New Roman" w:hAnsi="Times New Roman" w:cs="Times New Roman"/>
+                          <w:b/>
+                          <w:i w:val="0"/>
+                          <w:color w:val="000000" w:themeColor="text1"/>
+                          <w:sz w:val="24"/>
+                          <w:szCs w:val="24"/>
+                        </w:rPr>
+                        <w:fldChar w:fldCharType="end"/>
+                      </w:r>
+                      <w:r>
+                        <w:rPr>
+                          <w:rFonts w:ascii="Times New Roman" w:hAnsi="Times New Roman" w:cs="Times New Roman"/>
+                          <w:b/>
+                          <w:i w:val="0"/>
+                          <w:color w:val="000000" w:themeColor="text1"/>
+                          <w:sz w:val="24"/>
+                          <w:szCs w:val="24"/>
+                        </w:rPr>
+                        <w:t>.</w:t>
+                      </w:r>
+                    </w:p>
+                  </w:txbxContent>
+                </v:textbox>
+              </v:shape>
+            </w:pict>
+          </mc:Fallback>
+        </mc:AlternateContent>
+      </w:r>
+      <w:r>
+        <w:rPr>
+          <w:rFonts w:ascii="Times New Roman" w:hAnsi="Times New Roman" w:cs="Times New Roman"/>
+          <w:sz w:val="24"/>
+          <w:szCs w:val="24"/>
+        </w:rPr>
+        <w:t>Use dental pick to help center corallite in frame</w:t>
+      </w:r>
+      <w:r>
+        <w:rPr>
+          <w:rFonts w:ascii="Times New Roman" w:hAnsi="Times New Roman" w:cs="Times New Roman"/>
+          <w:sz w:val="24"/>
+          <w:szCs w:val="24"/>
+        </w:rPr>
+        <w:tab/>
       </w:r>
     </w:p>
     <w:p>
@@ -922,16 +1094,18 @@
           <w:numId w:val="7"/>
         </w:numPr>
         <w:rPr>
-          <w:sz w:val="24"/>
-          <w:szCs w:val="24"/>
-        </w:rPr>
-      </w:pPr>
-      <w:r>
-        <w:rPr>
-          <w:sz w:val="24"/>
-          <w:szCs w:val="24"/>
-        </w:rPr>
-        <w:t>Guidelines for selection:</w:t>
+          <w:rFonts w:ascii="Times New Roman" w:hAnsi="Times New Roman" w:cs="Times New Roman"/>
+          <w:sz w:val="24"/>
+          <w:szCs w:val="24"/>
+        </w:rPr>
+      </w:pPr>
+      <w:r>
+        <w:rPr>
+          <w:rFonts w:ascii="Times New Roman" w:hAnsi="Times New Roman" w:cs="Times New Roman"/>
+          <w:sz w:val="24"/>
+          <w:szCs w:val="24"/>
+        </w:rPr>
+        <w:t>Dental pick must be in each picture as a scale</w:t>
       </w:r>
     </w:p>
     <w:p>
@@ -942,16 +1116,148 @@
           <w:numId w:val="7"/>
         </w:numPr>
         <w:rPr>
-          <w:sz w:val="24"/>
-          <w:szCs w:val="24"/>
-        </w:rPr>
-      </w:pPr>
-      <w:r>
-        <w:rPr>
-          <w:sz w:val="24"/>
-          <w:szCs w:val="24"/>
-        </w:rPr>
-        <w:t>Cannot be near margin of coral</w:t>
+          <w:rFonts w:ascii="Times New Roman" w:hAnsi="Times New Roman" w:cs="Times New Roman"/>
+          <w:sz w:val="24"/>
+          <w:szCs w:val="24"/>
+        </w:rPr>
+      </w:pPr>
+      <w:r>
+        <w:rPr>
+          <w:rFonts w:ascii="Times New Roman" w:hAnsi="Times New Roman" w:cs="Times New Roman"/>
+          <w:sz w:val="24"/>
+          <w:szCs w:val="24"/>
+        </w:rPr>
+        <w:t>Tick=1mm (from start of one line to the end of 1 line)</w:t>
+      </w:r>
+    </w:p>
+    <w:p>
+      <w:pPr>
+        <w:pStyle w:val="ListParagraph"/>
+        <w:numPr>
+          <w:ilvl w:val="0"/>
+          <w:numId w:val="7"/>
+        </w:numPr>
+        <w:rPr>
+          <w:rFonts w:ascii="Times New Roman" w:hAnsi="Times New Roman" w:cs="Times New Roman"/>
+          <w:sz w:val="24"/>
+          <w:szCs w:val="24"/>
+        </w:rPr>
+      </w:pPr>
+      <w:r>
+        <w:rPr>
+          <w:rFonts w:ascii="Times New Roman" w:hAnsi="Times New Roman" w:cs="Times New Roman"/>
+          <w:sz w:val="24"/>
+          <w:szCs w:val="24"/>
+        </w:rPr>
+        <w:t>Corallite Height (CH</w:t>
+      </w:r>
+      <w:r>
+        <w:rPr>
+          <w:rFonts w:ascii="Times New Roman" w:hAnsi="Times New Roman" w:cs="Times New Roman"/>
+          <w:sz w:val="24"/>
+          <w:szCs w:val="24"/>
+        </w:rPr>
+        <w:t>) &amp; Th</w:t>
+      </w:r>
+      <w:r>
+        <w:rPr>
+          <w:rFonts w:ascii="Times New Roman" w:hAnsi="Times New Roman" w:cs="Times New Roman"/>
+          <w:sz w:val="24"/>
+          <w:szCs w:val="24"/>
+        </w:rPr>
+        <w:t xml:space="preserve">eca Height (TH) must </w:t>
+      </w:r>
+      <w:r>
+        <w:rPr>
+          <w:rFonts w:ascii="Times New Roman" w:hAnsi="Times New Roman" w:cs="Times New Roman"/>
+          <w:sz w:val="24"/>
+          <w:szCs w:val="24"/>
+        </w:rPr>
+        <w:t>be measured using the calipers</w:t>
+      </w:r>
+    </w:p>
+    <w:p>
+      <w:pPr>
+        <w:pStyle w:val="ListParagraph"/>
+        <w:numPr>
+          <w:ilvl w:val="1"/>
+          <w:numId w:val="7"/>
+        </w:numPr>
+        <w:rPr>
+          <w:rFonts w:ascii="Times New Roman" w:hAnsi="Times New Roman" w:cs="Times New Roman"/>
+          <w:sz w:val="24"/>
+          <w:szCs w:val="24"/>
+        </w:rPr>
+      </w:pPr>
+      <w:r>
+        <w:rPr>
+          <w:rFonts w:ascii="Times New Roman" w:hAnsi="Times New Roman" w:cs="Times New Roman"/>
+          <w:sz w:val="24"/>
+          <w:szCs w:val="24"/>
+        </w:rPr>
+        <w:t>Take 4 measurem</w:t>
+      </w:r>
+      <w:r>
+        <w:rPr>
+          <w:rFonts w:ascii="Times New Roman" w:hAnsi="Times New Roman" w:cs="Times New Roman"/>
+          <w:sz w:val="24"/>
+          <w:szCs w:val="24"/>
+        </w:rPr>
+        <w:t>ents per metric (1 per quadrant- see Figure 1)</w:t>
+      </w:r>
+    </w:p>
+    <w:p>
+      <w:pPr>
+        <w:pStyle w:val="ListParagraph"/>
+        <w:numPr>
+          <w:ilvl w:val="0"/>
+          <w:numId w:val="7"/>
+        </w:numPr>
+        <w:rPr>
+          <w:rFonts w:ascii="Times New Roman" w:hAnsi="Times New Roman" w:cs="Times New Roman"/>
+          <w:sz w:val="24"/>
+          <w:szCs w:val="24"/>
+        </w:rPr>
+      </w:pPr>
+      <w:r>
+        <w:rPr>
+          <w:rFonts w:ascii="Times New Roman" w:hAnsi="Times New Roman" w:cs="Times New Roman"/>
+          <w:sz w:val="24"/>
+          <w:szCs w:val="24"/>
+        </w:rPr>
+        <w:t>Corallite density (CS) can be measured with calipers or on Image J (depending on quality of photo and/or fragment curvature</w:t>
+      </w:r>
+    </w:p>
+    <w:p>
+      <w:pPr>
+        <w:pStyle w:val="ListParagraph"/>
+        <w:numPr>
+          <w:ilvl w:val="1"/>
+          <w:numId w:val="7"/>
+        </w:numPr>
+        <w:rPr>
+          <w:rFonts w:ascii="Times New Roman" w:hAnsi="Times New Roman" w:cs="Times New Roman"/>
+          <w:sz w:val="24"/>
+          <w:szCs w:val="24"/>
+        </w:rPr>
+      </w:pPr>
+      <w:r>
+        <w:rPr>
+          <w:rFonts w:ascii="Times New Roman" w:hAnsi="Times New Roman" w:cs="Times New Roman"/>
+          <w:sz w:val="24"/>
+          <w:szCs w:val="24"/>
+        </w:rPr>
+        <w:t xml:space="preserve">CS is measured from the center of one corallite to the next for all of the polyps </w:t>
+      </w:r>
+      <w:bookmarkStart w:id="0" w:name="_GoBack"/>
+      <w:bookmarkEnd w:id="0"/>
+      <w:r>
+        <w:rPr>
+          <w:rFonts w:ascii="Times New Roman" w:hAnsi="Times New Roman" w:cs="Times New Roman"/>
+          <w:sz w:val="24"/>
+          <w:szCs w:val="24"/>
+        </w:rPr>
+        <w:t>neighboring</w:t>
       </w:r>
     </w:p>
     <w:p>
@@ -962,308 +1268,44 @@
           <w:numId w:val="7"/>
         </w:numPr>
         <w:rPr>
-          <w:sz w:val="24"/>
-          <w:szCs w:val="24"/>
-        </w:rPr>
-      </w:pPr>
-      <w:r>
-        <w:rPr>
-          <w:sz w:val="24"/>
-          <w:szCs w:val="24"/>
-        </w:rPr>
-        <w:t>Cannot be near broken edge of coral</w:t>
-      </w:r>
-    </w:p>
-    <w:p>
-      <w:pPr>
-        <w:pStyle w:val="ListParagraph"/>
-        <w:numPr>
-          <w:ilvl w:val="2"/>
-          <w:numId w:val="7"/>
-        </w:numPr>
-        <w:rPr>
-          <w:sz w:val="24"/>
-          <w:szCs w:val="24"/>
-        </w:rPr>
-      </w:pPr>
-      <w:r>
-        <w:rPr>
-          <w:sz w:val="24"/>
-          <w:szCs w:val="24"/>
-        </w:rPr>
-        <w:t>No new corallites</w:t>
-      </w:r>
-    </w:p>
-    <w:p>
-      <w:pPr>
-        <w:pStyle w:val="ListParagraph"/>
-        <w:numPr>
-          <w:ilvl w:val="2"/>
-          <w:numId w:val="7"/>
-        </w:numPr>
-        <w:rPr>
-          <w:sz w:val="24"/>
-          <w:szCs w:val="24"/>
-        </w:rPr>
-      </w:pPr>
-      <w:r>
-        <w:rPr>
-          <w:sz w:val="24"/>
-          <w:szCs w:val="24"/>
-        </w:rPr>
-        <w:t>Must have neighbors</w:t>
-      </w:r>
-    </w:p>
-    <w:p>
-      <w:pPr>
-        <w:pStyle w:val="ListParagraph"/>
-        <w:numPr>
-          <w:ilvl w:val="0"/>
-          <w:numId w:val="7"/>
-        </w:numPr>
-        <w:rPr>
-          <w:sz w:val="24"/>
-          <w:szCs w:val="24"/>
-        </w:rPr>
-      </w:pPr>
-      <w:r>
-        <w:rPr>
-          <w:sz w:val="24"/>
-          <w:szCs w:val="24"/>
-        </w:rPr>
-        <w:t>Use dental pick to help center corallite in frame</w:t>
-      </w:r>
-      <w:r>
-        <w:rPr>
-          <w:sz w:val="24"/>
-          <w:szCs w:val="24"/>
-        </w:rPr>
-        <w:tab/>
-      </w:r>
-    </w:p>
-    <w:p>
-      <w:pPr>
-        <w:pStyle w:val="ListParagraph"/>
-        <w:numPr>
-          <w:ilvl w:val="1"/>
-          <w:numId w:val="7"/>
-        </w:numPr>
-        <w:rPr>
-          <w:sz w:val="24"/>
-          <w:szCs w:val="24"/>
-        </w:rPr>
-      </w:pPr>
-      <w:r>
-        <w:rPr>
-          <w:sz w:val="24"/>
-          <w:szCs w:val="24"/>
-        </w:rPr>
-        <w:t>Dental pick must be in each picture as a scale</w:t>
-      </w:r>
-    </w:p>
-    <w:p>
-      <w:pPr>
-        <w:pStyle w:val="ListParagraph"/>
-        <w:numPr>
-          <w:ilvl w:val="2"/>
-          <w:numId w:val="7"/>
-        </w:numPr>
-        <w:rPr>
-          <w:sz w:val="24"/>
-          <w:szCs w:val="24"/>
-        </w:rPr>
-      </w:pPr>
-      <w:r>
-        <w:rPr>
-          <w:sz w:val="24"/>
-          <w:szCs w:val="24"/>
-        </w:rPr>
-        <w:t>Tick=1mm (from start of one line to the end of 1 line)</w:t>
-      </w:r>
-    </w:p>
-    <w:p>
-      <w:pPr>
-        <w:pStyle w:val="ListParagraph"/>
-        <w:numPr>
-          <w:ilvl w:val="0"/>
-          <w:numId w:val="7"/>
-        </w:numPr>
-        <w:rPr>
-          <w:sz w:val="24"/>
-          <w:szCs w:val="24"/>
-        </w:rPr>
-      </w:pPr>
-      <w:r>
-        <w:rPr>
-          <w:sz w:val="24"/>
-          <w:szCs w:val="24"/>
-        </w:rPr>
-        <w:t>Corallite Height (CH</w:t>
-      </w:r>
-      <w:r>
-        <w:rPr>
-          <w:sz w:val="24"/>
-          <w:szCs w:val="24"/>
-        </w:rPr>
-        <w:t>) &amp; Th</w:t>
-      </w:r>
-      <w:r>
-        <w:rPr>
-          <w:sz w:val="24"/>
-          <w:szCs w:val="24"/>
-        </w:rPr>
-        <w:t xml:space="preserve">eca Height (TH) must </w:t>
-      </w:r>
-      <w:r>
-        <w:rPr>
-          <w:sz w:val="24"/>
-          <w:szCs w:val="24"/>
-        </w:rPr>
-        <w:t>be measured using the calipers</w:t>
-      </w:r>
-    </w:p>
-    <w:p>
-      <w:pPr>
-        <w:pStyle w:val="ListParagraph"/>
-        <w:numPr>
-          <w:ilvl w:val="1"/>
-          <w:numId w:val="7"/>
-        </w:numPr>
-        <w:rPr>
-          <w:sz w:val="24"/>
-          <w:szCs w:val="24"/>
-        </w:rPr>
-      </w:pPr>
-      <w:r>
-        <w:rPr>
-          <w:sz w:val="24"/>
-          <w:szCs w:val="24"/>
-        </w:rPr>
-        <w:t>Take 4 measurem</w:t>
-      </w:r>
-      <w:r>
-        <w:rPr>
-          <w:sz w:val="24"/>
-          <w:szCs w:val="24"/>
-        </w:rPr>
-        <w:t>ents per metric (1 per quadrant- see Figure 1)</w:t>
-      </w:r>
-    </w:p>
-    <w:p>
-      <w:pPr>
-        <w:pStyle w:val="ListParagraph"/>
-        <w:numPr>
-          <w:ilvl w:val="0"/>
-          <w:numId w:val="7"/>
-        </w:numPr>
-        <w:rPr>
-          <w:sz w:val="24"/>
-          <w:szCs w:val="24"/>
-        </w:rPr>
-      </w:pPr>
-      <w:r>
-        <w:rPr>
-          <w:sz w:val="24"/>
-          <w:szCs w:val="24"/>
-        </w:rPr>
-        <w:t>Corallite density (CS) can be measured with calipers or on Image J (depending on quality of photo and/or fragment curvature</w:t>
-      </w:r>
-    </w:p>
-    <w:p>
-      <w:pPr>
-        <w:pStyle w:val="ListParagraph"/>
-        <w:numPr>
-          <w:ilvl w:val="1"/>
-          <w:numId w:val="7"/>
-        </w:numPr>
-        <w:rPr>
-          <w:sz w:val="24"/>
-          <w:szCs w:val="24"/>
-        </w:rPr>
-      </w:pPr>
-      <w:r>
-        <w:rPr>
-          <w:sz w:val="24"/>
-          <w:szCs w:val="24"/>
-        </w:rPr>
-        <w:t xml:space="preserve">CS is measured from the center of one corallite to the next for </w:t>
-      </w:r>
-      <w:proofErr w:type="gramStart"/>
-      <w:r>
-        <w:rPr>
-          <w:sz w:val="24"/>
-          <w:szCs w:val="24"/>
-        </w:rPr>
-        <w:t>all of</w:t>
-      </w:r>
-      <w:proofErr w:type="gramEnd"/>
-      <w:r>
-        <w:rPr>
-          <w:sz w:val="24"/>
-          <w:szCs w:val="24"/>
-        </w:rPr>
-        <w:t xml:space="preserve"> the polyps neighboring</w:t>
-      </w:r>
-    </w:p>
-    <w:p>
-      <w:pPr>
-        <w:pStyle w:val="ListParagraph"/>
-        <w:numPr>
-          <w:ilvl w:val="2"/>
-          <w:numId w:val="7"/>
-        </w:numPr>
-        <w:rPr>
-          <w:sz w:val="24"/>
-          <w:szCs w:val="24"/>
-        </w:rPr>
-      </w:pPr>
-      <w:r>
-        <w:rPr>
-          <w:sz w:val="24"/>
-          <w:szCs w:val="24"/>
-        </w:rPr>
-        <w:t xml:space="preserve">In excel, </w:t>
-      </w:r>
-      <w:proofErr w:type="gramStart"/>
-      <w:r>
-        <w:rPr>
-          <w:sz w:val="24"/>
-          <w:szCs w:val="24"/>
-        </w:rPr>
-        <w:t>Create</w:t>
-      </w:r>
-      <w:proofErr w:type="gramEnd"/>
-      <w:r>
-        <w:rPr>
-          <w:sz w:val="24"/>
-          <w:szCs w:val="24"/>
-        </w:rPr>
-        <w:t xml:space="preserve"> separate spreadsheet for CS because of varying #s of neighbors/corallite </w:t>
-      </w:r>
-    </w:p>
-    <w:p>
-      <w:pPr>
-        <w:rPr>
+          <w:rFonts w:ascii="Times New Roman" w:hAnsi="Times New Roman" w:cs="Times New Roman"/>
+          <w:sz w:val="24"/>
+          <w:szCs w:val="24"/>
+        </w:rPr>
+      </w:pPr>
+      <w:r>
+        <w:rPr>
+          <w:rFonts w:ascii="Times New Roman" w:hAnsi="Times New Roman" w:cs="Times New Roman"/>
+          <w:sz w:val="24"/>
+          <w:szCs w:val="24"/>
+        </w:rPr>
+        <w:t xml:space="preserve">In excel, Create separate spreadsheet for CS because of varying #s of neighbors/corallite </w:t>
+      </w:r>
+      <w:r>
+        <w:rPr>
+          <w:rFonts w:ascii="Times New Roman" w:hAnsi="Times New Roman" w:cs="Times New Roman"/>
+          <w:sz w:val="24"/>
+          <w:szCs w:val="24"/>
+        </w:rPr>
+        <w:br w:type="page"/>
+      </w:r>
+    </w:p>
+    <w:p>
+      <w:pPr>
+        <w:rPr>
+          <w:rFonts w:ascii="Times New Roman" w:hAnsi="Times New Roman" w:cs="Times New Roman"/>
           <w:sz w:val="28"/>
           <w:szCs w:val="28"/>
           <w:u w:val="single"/>
         </w:rPr>
       </w:pPr>
-    </w:p>
-    <w:p>
-      <w:pPr>
-        <w:rPr>
+      <w:r>
+        <w:rPr>
+          <w:rFonts w:ascii="Times New Roman" w:hAnsi="Times New Roman" w:cs="Times New Roman"/>
           <w:sz w:val="28"/>
           <w:szCs w:val="28"/>
           <w:u w:val="single"/>
         </w:rPr>
-      </w:pPr>
-      <w:r>
-        <w:rPr>
-          <w:sz w:val="28"/>
-          <w:szCs w:val="28"/>
-          <w:u w:val="single"/>
-        </w:rPr>
         <w:lastRenderedPageBreak/>
         <w:t>Image Analysis</w:t>
       </w:r>
@@ -1271,6 +1313,7 @@
     <w:p>
       <w:pPr>
         <w:rPr>
+          <w:rFonts w:ascii="Times New Roman" w:hAnsi="Times New Roman" w:cs="Times New Roman"/>
           <w:sz w:val="24"/>
           <w:szCs w:val="24"/>
           <w:u w:val="single"/>
@@ -1278,6 +1321,7 @@
       </w:pPr>
       <w:r>
         <w:rPr>
+          <w:rFonts w:ascii="Times New Roman" w:hAnsi="Times New Roman" w:cs="Times New Roman"/>
           <w:sz w:val="24"/>
           <w:szCs w:val="24"/>
           <w:u w:val="single"/>
@@ -1293,6 +1337,7 @@
           <w:numId w:val="8"/>
         </w:numPr>
         <w:rPr>
+          <w:rFonts w:ascii="Times New Roman" w:hAnsi="Times New Roman" w:cs="Times New Roman"/>
           <w:sz w:val="24"/>
           <w:szCs w:val="24"/>
           <w:u w:val="single"/>
@@ -1300,6 +1345,7 @@
       </w:pPr>
       <w:r>
         <w:rPr>
+          <w:rFonts w:ascii="Times New Roman" w:hAnsi="Times New Roman" w:cs="Times New Roman"/>
           <w:sz w:val="24"/>
           <w:szCs w:val="24"/>
         </w:rPr>
@@ -1314,6 +1360,7 @@
           <w:numId w:val="8"/>
         </w:numPr>
         <w:rPr>
+          <w:rFonts w:ascii="Times New Roman" w:hAnsi="Times New Roman" w:cs="Times New Roman"/>
           <w:sz w:val="24"/>
           <w:szCs w:val="24"/>
           <w:u w:val="single"/>
@@ -1321,6 +1368,7 @@
       </w:pPr>
       <w:r>
         <w:rPr>
+          <w:rFonts w:ascii="Times New Roman" w:hAnsi="Times New Roman" w:cs="Times New Roman"/>
           <w:sz w:val="24"/>
           <w:szCs w:val="24"/>
         </w:rPr>
@@ -1335,6 +1383,7 @@
           <w:numId w:val="8"/>
         </w:numPr>
         <w:rPr>
+          <w:rFonts w:ascii="Times New Roman" w:hAnsi="Times New Roman" w:cs="Times New Roman"/>
           <w:sz w:val="24"/>
           <w:szCs w:val="24"/>
           <w:u w:val="single"/>
@@ -1342,6 +1391,7 @@
       </w:pPr>
       <w:r>
         <w:rPr>
+          <w:rFonts w:ascii="Times New Roman" w:hAnsi="Times New Roman" w:cs="Times New Roman"/>
           <w:sz w:val="24"/>
           <w:szCs w:val="24"/>
         </w:rPr>
@@ -1349,6 +1399,7 @@
       </w:r>
       <w:r>
         <w:rPr>
+          <w:rFonts w:ascii="Times New Roman" w:hAnsi="Times New Roman" w:cs="Times New Roman"/>
           <w:sz w:val="24"/>
           <w:szCs w:val="24"/>
         </w:rPr>
@@ -1356,6 +1407,7 @@
       </w:r>
       <w:r>
         <w:rPr>
+          <w:rFonts w:ascii="Times New Roman" w:hAnsi="Times New Roman" w:cs="Times New Roman"/>
           <w:sz w:val="24"/>
           <w:szCs w:val="24"/>
         </w:rPr>
@@ -1363,6 +1415,7 @@
       </w:r>
       <w:r>
         <w:rPr>
+          <w:rFonts w:ascii="Times New Roman" w:hAnsi="Times New Roman" w:cs="Times New Roman"/>
           <w:sz w:val="24"/>
           <w:szCs w:val="24"/>
         </w:rPr>
@@ -1370,6 +1423,7 @@
       </w:r>
       <w:r>
         <w:rPr>
+          <w:rFonts w:ascii="Times New Roman" w:hAnsi="Times New Roman" w:cs="Times New Roman"/>
           <w:sz w:val="24"/>
           <w:szCs w:val="24"/>
         </w:rPr>
@@ -1384,6 +1438,7 @@
           <w:numId w:val="8"/>
         </w:numPr>
         <w:rPr>
+          <w:rFonts w:ascii="Times New Roman" w:hAnsi="Times New Roman" w:cs="Times New Roman"/>
           <w:sz w:val="24"/>
           <w:szCs w:val="24"/>
           <w:u w:val="single"/>
@@ -1391,6 +1446,7 @@
       </w:pPr>
       <w:r>
         <w:rPr>
+          <w:rFonts w:ascii="Times New Roman" w:hAnsi="Times New Roman" w:cs="Times New Roman"/>
           <w:sz w:val="24"/>
           <w:szCs w:val="24"/>
         </w:rPr>
@@ -1398,6 +1454,7 @@
       </w:r>
       <w:r>
         <w:rPr>
+          <w:rFonts w:ascii="Times New Roman" w:hAnsi="Times New Roman" w:cs="Times New Roman"/>
           <w:sz w:val="24"/>
           <w:szCs w:val="24"/>
         </w:rPr>
@@ -1405,6 +1462,7 @@
       </w:r>
       <w:r>
         <w:rPr>
+          <w:rFonts w:ascii="Times New Roman" w:hAnsi="Times New Roman" w:cs="Times New Roman"/>
           <w:sz w:val="24"/>
           <w:szCs w:val="24"/>
         </w:rPr>
@@ -1413,6 +1471,7 @@
       <w:proofErr w:type="spellStart"/>
       <w:r>
         <w:rPr>
+          <w:rFonts w:ascii="Times New Roman" w:hAnsi="Times New Roman" w:cs="Times New Roman"/>
           <w:sz w:val="24"/>
           <w:szCs w:val="24"/>
         </w:rPr>
@@ -1428,6 +1487,7 @@
           <w:numId w:val="8"/>
         </w:numPr>
         <w:rPr>
+          <w:rFonts w:ascii="Times New Roman" w:hAnsi="Times New Roman" w:cs="Times New Roman"/>
           <w:sz w:val="24"/>
           <w:szCs w:val="24"/>
           <w:u w:val="single"/>
@@ -1435,6 +1495,7 @@
       </w:pPr>
       <w:r>
         <w:rPr>
+          <w:rFonts w:ascii="Times New Roman" w:hAnsi="Times New Roman" w:cs="Times New Roman"/>
           <w:sz w:val="24"/>
           <w:szCs w:val="24"/>
         </w:rPr>
@@ -1442,6 +1503,7 @@
       </w:r>
       <w:r>
         <w:rPr>
+          <w:rFonts w:ascii="Times New Roman" w:hAnsi="Times New Roman" w:cs="Times New Roman"/>
           <w:sz w:val="24"/>
           <w:szCs w:val="24"/>
         </w:rPr>
@@ -1449,6 +1511,7 @@
       </w:r>
       <w:r>
         <w:rPr>
+          <w:rFonts w:ascii="Times New Roman" w:hAnsi="Times New Roman" w:cs="Times New Roman"/>
           <w:sz w:val="24"/>
           <w:szCs w:val="24"/>
         </w:rPr>
@@ -1463,6 +1526,7 @@
           <w:numId w:val="8"/>
         </w:numPr>
         <w:rPr>
+          <w:rFonts w:ascii="Times New Roman" w:hAnsi="Times New Roman" w:cs="Times New Roman"/>
           <w:sz w:val="24"/>
           <w:szCs w:val="24"/>
           <w:u w:val="single"/>
@@ -1470,6 +1534,7 @@
       </w:pPr>
       <w:r>
         <w:rPr>
+          <w:rFonts w:ascii="Times New Roman" w:hAnsi="Times New Roman" w:cs="Times New Roman"/>
           <w:sz w:val="24"/>
           <w:szCs w:val="24"/>
         </w:rPr>
@@ -1477,6 +1542,7 @@
       </w:r>
       <w:r>
         <w:rPr>
+          <w:rFonts w:ascii="Times New Roman" w:hAnsi="Times New Roman" w:cs="Times New Roman"/>
           <w:sz w:val="24"/>
           <w:szCs w:val="24"/>
         </w:rPr>
@@ -1484,6 +1550,7 @@
       </w:r>
       <w:r>
         <w:rPr>
+          <w:rFonts w:ascii="Times New Roman" w:hAnsi="Times New Roman" w:cs="Times New Roman"/>
           <w:sz w:val="24"/>
           <w:szCs w:val="24"/>
         </w:rPr>
@@ -1498,6 +1565,7 @@
           <w:numId w:val="8"/>
         </w:numPr>
         <w:rPr>
+          <w:rFonts w:ascii="Times New Roman" w:hAnsi="Times New Roman" w:cs="Times New Roman"/>
           <w:sz w:val="24"/>
           <w:szCs w:val="24"/>
           <w:u w:val="single"/>
@@ -1505,6 +1573,7 @@
       </w:pPr>
       <w:r>
         <w:rPr>
+          <w:rFonts w:ascii="Times New Roman" w:hAnsi="Times New Roman" w:cs="Times New Roman"/>
           <w:sz w:val="24"/>
           <w:szCs w:val="24"/>
         </w:rPr>
@@ -1519,6 +1588,7 @@
           <w:numId w:val="8"/>
         </w:numPr>
         <w:rPr>
+          <w:rFonts w:ascii="Times New Roman" w:hAnsi="Times New Roman" w:cs="Times New Roman"/>
           <w:sz w:val="24"/>
           <w:szCs w:val="24"/>
           <w:u w:val="single"/>
@@ -1526,6 +1596,7 @@
       </w:pPr>
       <w:r>
         <w:rPr>
+          <w:rFonts w:ascii="Times New Roman" w:hAnsi="Times New Roman" w:cs="Times New Roman"/>
           <w:sz w:val="24"/>
           <w:szCs w:val="24"/>
         </w:rPr>
@@ -1540,6 +1611,7 @@
           <w:numId w:val="8"/>
         </w:numPr>
         <w:rPr>
+          <w:rFonts w:ascii="Times New Roman" w:hAnsi="Times New Roman" w:cs="Times New Roman"/>
           <w:sz w:val="24"/>
           <w:szCs w:val="24"/>
           <w:u w:val="single"/>
@@ -1547,6 +1619,7 @@
       </w:pPr>
       <w:r>
         <w:rPr>
+          <w:rFonts w:ascii="Times New Roman" w:hAnsi="Times New Roman" w:cs="Times New Roman"/>
           <w:sz w:val="24"/>
           <w:szCs w:val="24"/>
         </w:rPr>
@@ -1556,6 +1629,7 @@
     <w:p>
       <w:pPr>
         <w:rPr>
+          <w:rFonts w:ascii="Times New Roman" w:hAnsi="Times New Roman" w:cs="Times New Roman"/>
           <w:sz w:val="24"/>
           <w:szCs w:val="24"/>
           <w:u w:val="single"/>
@@ -1563,6 +1637,7 @@
       </w:pPr>
       <w:r>
         <w:rPr>
+          <w:rFonts w:ascii="Times New Roman" w:hAnsi="Times New Roman" w:cs="Times New Roman"/>
           <w:sz w:val="24"/>
           <w:szCs w:val="24"/>
           <w:u w:val="single"/>
@@ -1578,12 +1653,14 @@
           <w:numId w:val="9"/>
         </w:numPr>
         <w:rPr>
-          <w:sz w:val="24"/>
-          <w:szCs w:val="24"/>
-        </w:rPr>
-      </w:pPr>
-      <w:r>
-        <w:rPr>
+          <w:rFonts w:ascii="Times New Roman" w:hAnsi="Times New Roman" w:cs="Times New Roman"/>
+          <w:sz w:val="24"/>
+          <w:szCs w:val="24"/>
+        </w:rPr>
+      </w:pPr>
+      <w:r>
+        <w:rPr>
+          <w:rFonts w:ascii="Times New Roman" w:hAnsi="Times New Roman" w:cs="Times New Roman"/>
           <w:sz w:val="24"/>
           <w:szCs w:val="24"/>
         </w:rPr>
@@ -1591,6 +1668,7 @@
       </w:r>
       <w:r>
         <w:rPr>
+          <w:rFonts w:ascii="Times New Roman" w:hAnsi="Times New Roman" w:cs="Times New Roman"/>
           <w:sz w:val="24"/>
           <w:szCs w:val="24"/>
         </w:rPr>
@@ -1598,6 +1676,7 @@
       </w:r>
       <w:r>
         <w:rPr>
+          <w:rFonts w:ascii="Times New Roman" w:hAnsi="Times New Roman" w:cs="Times New Roman"/>
           <w:sz w:val="24"/>
           <w:szCs w:val="24"/>
         </w:rPr>
@@ -1612,12 +1691,14 @@
           <w:numId w:val="9"/>
         </w:numPr>
         <w:rPr>
-          <w:sz w:val="24"/>
-          <w:szCs w:val="24"/>
-        </w:rPr>
-      </w:pPr>
-      <w:r>
-        <w:rPr>
+          <w:rFonts w:ascii="Times New Roman" w:hAnsi="Times New Roman" w:cs="Times New Roman"/>
+          <w:sz w:val="24"/>
+          <w:szCs w:val="24"/>
+        </w:rPr>
+      </w:pPr>
+      <w:r>
+        <w:rPr>
+          <w:rFonts w:ascii="Times New Roman" w:hAnsi="Times New Roman" w:cs="Times New Roman"/>
           <w:sz w:val="24"/>
           <w:szCs w:val="24"/>
         </w:rPr>
@@ -1632,12 +1713,14 @@
           <w:numId w:val="9"/>
         </w:numPr>
         <w:rPr>
-          <w:sz w:val="24"/>
-          <w:szCs w:val="24"/>
-        </w:rPr>
-      </w:pPr>
-      <w:r>
-        <w:rPr>
+          <w:rFonts w:ascii="Times New Roman" w:hAnsi="Times New Roman" w:cs="Times New Roman"/>
+          <w:sz w:val="24"/>
+          <w:szCs w:val="24"/>
+        </w:rPr>
+      </w:pPr>
+      <w:r>
+        <w:rPr>
+          <w:rFonts w:ascii="Times New Roman" w:hAnsi="Times New Roman" w:cs="Times New Roman"/>
           <w:sz w:val="24"/>
           <w:szCs w:val="24"/>
         </w:rPr>
@@ -1652,12 +1735,219 @@
           <w:numId w:val="9"/>
         </w:numPr>
         <w:rPr>
-          <w:sz w:val="24"/>
-          <w:szCs w:val="24"/>
-        </w:rPr>
-      </w:pPr>
-      <w:r>
-        <w:rPr>
+          <w:rFonts w:ascii="Times New Roman" w:hAnsi="Times New Roman" w:cs="Times New Roman"/>
+          <w:sz w:val="24"/>
+          <w:szCs w:val="24"/>
+        </w:rPr>
+      </w:pPr>
+      <w:r>
+        <w:rPr>
+          <w:rFonts w:ascii="Times New Roman" w:hAnsi="Times New Roman" w:cs="Times New Roman"/>
+          <w:sz w:val="24"/>
+          <w:szCs w:val="24"/>
+        </w:rPr>
+        <w:t>Click the line tool and create a line from the end of one tick to the beginning of another</w:t>
+      </w:r>
+    </w:p>
+    <w:p>
+      <w:pPr>
+        <w:pStyle w:val="ListParagraph"/>
+        <w:numPr>
+          <w:ilvl w:val="2"/>
+          <w:numId w:val="9"/>
+        </w:numPr>
+        <w:rPr>
+          <w:rFonts w:ascii="Times New Roman" w:hAnsi="Times New Roman" w:cs="Times New Roman"/>
+          <w:sz w:val="24"/>
+          <w:szCs w:val="24"/>
+        </w:rPr>
+      </w:pPr>
+      <w:r>
+        <w:rPr>
+          <w:noProof/>
+        </w:rPr>
+        <mc:AlternateContent>
+          <mc:Choice Requires="wps">
+            <w:drawing>
+              <wp:anchor distT="0" distB="0" distL="114300" distR="114300" simplePos="0" relativeHeight="251686912" behindDoc="0" locked="0" layoutInCell="1" allowOverlap="1" wp14:anchorId="0BC7F36D" wp14:editId="57B4A53E">
+                <wp:simplePos x="0" y="0"/>
+                <wp:positionH relativeFrom="column">
+                  <wp:posOffset>4872355</wp:posOffset>
+                </wp:positionH>
+                <wp:positionV relativeFrom="paragraph">
+                  <wp:posOffset>1223645</wp:posOffset>
+                </wp:positionV>
+                <wp:extent cx="1048385" cy="635"/>
+                <wp:effectExtent l="0" t="0" r="5715" b="12065"/>
+                <wp:wrapNone/>
+                <wp:docPr id="44" name="Text Box 44"/>
+                <wp:cNvGraphicFramePr/>
+                <a:graphic xmlns:a="http://schemas.openxmlformats.org/drawingml/2006/main">
+                  <a:graphicData uri="http://schemas.microsoft.com/office/word/2010/wordprocessingShape">
+                    <wps:wsp>
+                      <wps:cNvSpPr txBox="1"/>
+                      <wps:spPr>
+                        <a:xfrm>
+                          <a:off x="0" y="0"/>
+                          <a:ext cx="1048385" cy="635"/>
+                        </a:xfrm>
+                        <a:prstGeom prst="rect">
+                          <a:avLst/>
+                        </a:prstGeom>
+                        <a:solidFill>
+                          <a:prstClr val="white"/>
+                        </a:solidFill>
+                        <a:ln>
+                          <a:noFill/>
+                        </a:ln>
+                      </wps:spPr>
+                      <wps:txbx>
+                        <w:txbxContent>
+                          <w:p>
+                            <w:pPr>
+                              <w:pStyle w:val="Caption"/>
+                              <w:rPr>
+                                <w:rFonts w:ascii="Times New Roman" w:hAnsi="Times New Roman" w:cs="Times New Roman"/>
+                                <w:b/>
+                                <w:i w:val="0"/>
+                                <w:noProof/>
+                                <w:color w:val="000000" w:themeColor="text1"/>
+                                <w:sz w:val="24"/>
+                                <w:szCs w:val="24"/>
+                              </w:rPr>
+                            </w:pPr>
+                            <w:r>
+                              <w:rPr>
+                                <w:rFonts w:ascii="Times New Roman" w:hAnsi="Times New Roman" w:cs="Times New Roman"/>
+                                <w:b/>
+                                <w:i w:val="0"/>
+                                <w:color w:val="000000" w:themeColor="text1"/>
+                                <w:sz w:val="24"/>
+                                <w:szCs w:val="24"/>
+                              </w:rPr>
+                              <w:t xml:space="preserve">Figure </w:t>
+                            </w:r>
+                            <w:r>
+                              <w:rPr>
+                                <w:rFonts w:ascii="Times New Roman" w:hAnsi="Times New Roman" w:cs="Times New Roman"/>
+                                <w:b/>
+                                <w:i w:val="0"/>
+                                <w:color w:val="000000" w:themeColor="text1"/>
+                                <w:sz w:val="24"/>
+                                <w:szCs w:val="24"/>
+                              </w:rPr>
+                              <w:t>3</w:t>
+                            </w:r>
+                            <w:r>
+                              <w:rPr>
+                                <w:rFonts w:ascii="Times New Roman" w:hAnsi="Times New Roman" w:cs="Times New Roman"/>
+                                <w:b/>
+                                <w:i w:val="0"/>
+                                <w:color w:val="000000" w:themeColor="text1"/>
+                                <w:sz w:val="24"/>
+                                <w:szCs w:val="24"/>
+                              </w:rPr>
+                              <w:t>.</w:t>
+                            </w:r>
+                            <w:r>
+                              <w:rPr>
+                                <w:rFonts w:ascii="Times New Roman" w:hAnsi="Times New Roman" w:cs="Times New Roman"/>
+                                <w:b/>
+                                <w:i w:val="0"/>
+                                <w:color w:val="000000" w:themeColor="text1"/>
+                                <w:sz w:val="24"/>
+                                <w:szCs w:val="24"/>
+                              </w:rPr>
+                              <w:t xml:space="preserve"> CW</w:t>
+                            </w:r>
+                          </w:p>
+                        </w:txbxContent>
+                      </wps:txbx>
+                      <wps:bodyPr rot="0" spcFirstLastPara="0" vertOverflow="overflow" horzOverflow="overflow" vert="horz" wrap="square" lIns="0" tIns="0" rIns="0" bIns="0" numCol="1" spcCol="0" rtlCol="0" fromWordArt="0" anchor="t" anchorCtr="0" forceAA="0" compatLnSpc="1">
+                        <a:prstTxWarp prst="textNoShape">
+                          <a:avLst/>
+                        </a:prstTxWarp>
+                        <a:spAutoFit/>
+                      </wps:bodyPr>
+                    </wps:wsp>
+                  </a:graphicData>
+                </a:graphic>
+              </wp:anchor>
+            </w:drawing>
+          </mc:Choice>
+          <mc:Fallback>
+            <w:pict>
+              <v:shape w14:anchorId="0BC7F36D" id="Text Box 44" o:spid="_x0000_s1027" type="#_x0000_t202" style="position:absolute;left:0;text-align:left;margin-left:383.65pt;margin-top:96.35pt;width:82.55pt;height:.05pt;z-index:251686912;visibility:visible;mso-wrap-style:square;mso-wrap-distance-left:9pt;mso-wrap-distance-top:0;mso-wrap-distance-right:9pt;mso-wrap-distance-bottom:0;mso-position-horizontal:absolute;mso-position-horizontal-relative:text;mso-position-vertical:absolute;mso-position-vertical-relative:text;v-text-anchor:top" o:gfxdata="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" stroked="f">
+                <v:textbox style="mso-fit-shape-to-text:t" inset="0,0,0,0">
+                  <w:txbxContent>
+                    <w:p>
+                      <w:pPr>
+                        <w:pStyle w:val="Caption"/>
+                        <w:rPr>
+                          <w:rFonts w:ascii="Times New Roman" w:hAnsi="Times New Roman" w:cs="Times New Roman"/>
+                          <w:b/>
+                          <w:i w:val="0"/>
+                          <w:noProof/>
+                          <w:color w:val="000000" w:themeColor="text1"/>
+                          <w:sz w:val="24"/>
+                          <w:szCs w:val="24"/>
+                        </w:rPr>
+                      </w:pPr>
+                      <w:r>
+                        <w:rPr>
+                          <w:rFonts w:ascii="Times New Roman" w:hAnsi="Times New Roman" w:cs="Times New Roman"/>
+                          <w:b/>
+                          <w:i w:val="0"/>
+                          <w:color w:val="000000" w:themeColor="text1"/>
+                          <w:sz w:val="24"/>
+                          <w:szCs w:val="24"/>
+                        </w:rPr>
+                        <w:t xml:space="preserve">Figure </w:t>
+                      </w:r>
+                      <w:r>
+                        <w:rPr>
+                          <w:rFonts w:ascii="Times New Roman" w:hAnsi="Times New Roman" w:cs="Times New Roman"/>
+                          <w:b/>
+                          <w:i w:val="0"/>
+                          <w:color w:val="000000" w:themeColor="text1"/>
+                          <w:sz w:val="24"/>
+                          <w:szCs w:val="24"/>
+                        </w:rPr>
+                        <w:t>3</w:t>
+                      </w:r>
+                      <w:r>
+                        <w:rPr>
+                          <w:rFonts w:ascii="Times New Roman" w:hAnsi="Times New Roman" w:cs="Times New Roman"/>
+                          <w:b/>
+                          <w:i w:val="0"/>
+                          <w:color w:val="000000" w:themeColor="text1"/>
+                          <w:sz w:val="24"/>
+                          <w:szCs w:val="24"/>
+                        </w:rPr>
+                        <w:t>.</w:t>
+                      </w:r>
+                      <w:r>
+                        <w:rPr>
+                          <w:rFonts w:ascii="Times New Roman" w:hAnsi="Times New Roman" w:cs="Times New Roman"/>
+                          <w:b/>
+                          <w:i w:val="0"/>
+                          <w:color w:val="000000" w:themeColor="text1"/>
+                          <w:sz w:val="24"/>
+                          <w:szCs w:val="24"/>
+                        </w:rPr>
+                        <w:t xml:space="preserve"> CW</w:t>
+                      </w:r>
+                    </w:p>
+                  </w:txbxContent>
+                </v:textbox>
+              </v:shape>
+            </w:pict>
+          </mc:Fallback>
+        </mc:AlternateContent>
+      </w:r>
+      <w:r>
+        <w:rPr>
+          <w:rFonts w:ascii="Times New Roman" w:hAnsi="Times New Roman" w:cs="Times New Roman"/>
           <w:noProof/>
           <w:sz w:val="24"/>
           <w:szCs w:val="24"/>
@@ -1665,16 +1955,16 @@
         <mc:AlternateContent>
           <mc:Choice Requires="wpg">
             <w:drawing>
-              <wp:anchor distT="0" distB="0" distL="114300" distR="114300" simplePos="0" relativeHeight="251678720" behindDoc="0" locked="0" layoutInCell="1" allowOverlap="1" wp14:anchorId="6CE5E345" wp14:editId="4A4CC6B3">
+              <wp:anchor distT="0" distB="0" distL="114300" distR="114300" simplePos="0" relativeHeight="251678720" behindDoc="0" locked="0" layoutInCell="1" allowOverlap="1" wp14:anchorId="6CE5E345" wp14:editId="7C1F537C">
                 <wp:simplePos x="0" y="0"/>
                 <wp:positionH relativeFrom="column">
-                  <wp:posOffset>4738977</wp:posOffset>
+                  <wp:posOffset>4872355</wp:posOffset>
                 </wp:positionH>
                 <wp:positionV relativeFrom="paragraph">
-                  <wp:posOffset>317058</wp:posOffset>
+                  <wp:posOffset>151765</wp:posOffset>
                 </wp:positionV>
-                <wp:extent cx="1183557" cy="1253269"/>
-                <wp:effectExtent l="0" t="0" r="17145" b="23495"/>
+                <wp:extent cx="1048385" cy="1014730"/>
+                <wp:effectExtent l="12700" t="12700" r="18415" b="13970"/>
                 <wp:wrapNone/>
                 <wp:docPr id="33" name="Group 33"/>
                 <wp:cNvGraphicFramePr/>
@@ -1685,9 +1975,9 @@
                       <wpg:grpSpPr>
                         <a:xfrm>
                           <a:off x="0" y="0"/>
-                          <a:ext cx="1183557" cy="1253269"/>
-                          <a:chOff x="0" y="0"/>
-                          <a:chExt cx="1183557" cy="1253269"/>
+                          <a:ext cx="1048385" cy="1014730"/>
+                          <a:chOff x="135172" y="238539"/>
+                          <a:chExt cx="1048385" cy="1014730"/>
                         </a:xfrm>
                       </wpg:grpSpPr>
                       <wps:wsp>
@@ -1720,61 +2010,12 @@
                         <wpg:cNvGrpSpPr/>
                         <wpg:grpSpPr>
                           <a:xfrm>
-                            <a:off x="0" y="0"/>
-                            <a:ext cx="1183557" cy="1253269"/>
-                            <a:chOff x="0" y="0"/>
-                            <a:chExt cx="1183557" cy="1253269"/>
+                            <a:off x="135172" y="238539"/>
+                            <a:ext cx="1048385" cy="1014730"/>
+                            <a:chOff x="135172" y="238539"/>
+                            <a:chExt cx="1048385" cy="1014730"/>
                           </a:xfrm>
                         </wpg:grpSpPr>
-                        <wps:wsp>
-                          <wps:cNvPr id="36" name="Text Box 36"/>
-                          <wps:cNvSpPr txBox="1"/>
-                          <wps:spPr>
-                            <a:xfrm>
-                              <a:off x="0" y="0"/>
-                              <a:ext cx="1036638" cy="389608"/>
-                            </a:xfrm>
-                            <a:prstGeom prst="rect">
-                              <a:avLst/>
-                            </a:prstGeom>
-                            <a:solidFill>
-                              <a:sysClr val="window" lastClr="FFFFFF"/>
-                            </a:solidFill>
-                            <a:ln w="6350">
-                              <a:noFill/>
-                            </a:ln>
-                            <a:effectLst/>
-                          </wps:spPr>
-                          <wps:txbx>
-                            <w:txbxContent>
-                              <w:p>
-                                <w:pPr>
-                                  <w:rPr>
-                                    <w:b/>
-                                  </w:rPr>
-                                </w:pPr>
-                                <w:r>
-                                  <w:rPr>
-                                    <w:b/>
-                                  </w:rPr>
-                                  <w:t xml:space="preserve">Figure </w:t>
-                                </w:r>
-                                <w:r>
-                                  <w:rPr>
-                                    <w:b/>
-                                  </w:rPr>
-                                  <w:t>3. CW</w:t>
-                                </w:r>
-                              </w:p>
-                            </w:txbxContent>
-                          </wps:txbx>
-                          <wps:bodyPr rot="0" spcFirstLastPara="0" vertOverflow="overflow" horzOverflow="overflow" vert="horz" wrap="square" lIns="91440" tIns="45720" rIns="91440" bIns="45720" numCol="1" spcCol="0" rtlCol="0" fromWordArt="0" anchor="t" anchorCtr="0" forceAA="0" compatLnSpc="1">
-                            <a:prstTxWarp prst="textNoShape">
-                              <a:avLst/>
-                            </a:prstTxWarp>
-                            <a:noAutofit/>
-                          </wps:bodyPr>
-                        </wps:wsp>
                         <wps:wsp>
                           <wps:cNvPr id="37" name="Oval 37"/>
                           <wps:cNvSpPr/>
@@ -1908,58 +2149,25 @@
                     </wpg:wgp>
                   </a:graphicData>
                 </a:graphic>
+                <wp14:sizeRelH relativeFrom="margin">
+                  <wp14:pctWidth>0</wp14:pctWidth>
+                </wp14:sizeRelH>
+                <wp14:sizeRelV relativeFrom="margin">
+                  <wp14:pctHeight>0</wp14:pctHeight>
+                </wp14:sizeRelV>
               </wp:anchor>
             </w:drawing>
           </mc:Choice>
           <mc:Fallback>
             <w:pict>
-              <v:group id="Group 33" o:spid="_x0000_s1037" style="position:absolute;left:0;text-align:left;margin-left:373.15pt;margin-top:24.95pt;width:93.2pt;height:98.7pt;z-index:251678720" coordsize="11835,12532" o:gfxdata="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">
-                <v:line id="Straight Connector 34" o:spid="_x0000_s1038" style="position:absolute;flip:x;visibility:visible;mso-wrap-style:square" from="4224,5150" to="8880,9672" o:connectortype="straight" o:gfxdata="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" strokecolor="windowText" strokeweight="3pt"/>
-                <v:group id="Group 35" o:spid="_x0000_s1039" style="position:absolute;width:11835;height:12532" coordsize="11835,12532" o:gfxdata="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">
-                  <v:shape id="Text Box 36" o:spid="_x0000_s1040" type="#_x0000_t202" style="position:absolute;width:10366;height:3896;visibility:visible;mso-wrap-style:square;v-text-anchor:top" o:gfxdata="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" fillcolor="window" stroked="f" strokeweight=".5pt">
-                    <v:textbox>
-                      <w:txbxContent>
-                        <w:p>
-                          <w:pPr>
-                            <w:rPr>
-                              <w:b/>
-                            </w:rPr>
-                          </w:pPr>
-                          <w:proofErr w:type="gramStart"/>
-                          <w:r>
-                            <w:rPr>
-                              <w:b/>
-                            </w:rPr>
-                            <w:t xml:space="preserve">Figure </w:t>
-                          </w:r>
-                          <w:r>
-                            <w:rPr>
-                              <w:b/>
-                            </w:rPr>
-                            <w:t>3</w:t>
-                          </w:r>
-                          <w:r>
-                            <w:rPr>
-                              <w:b/>
-                            </w:rPr>
-                            <w:t>.</w:t>
-                          </w:r>
-                          <w:proofErr w:type="gramEnd"/>
-                          <w:r>
-                            <w:rPr>
-                              <w:b/>
-                            </w:rPr>
-                            <w:t xml:space="preserve"> CW</w:t>
-                          </w:r>
-                        </w:p>
-                      </w:txbxContent>
-                    </v:textbox>
-                  </v:shape>
-                  <v:oval id="Oval 37" o:spid="_x0000_s1041" style="position:absolute;left:1351;top:2385;width:10484;height:10147;visibility:visible;mso-wrap-style:square;v-text-anchor:middle" o:gfxdata="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" filled="f" strokecolor="windowText" strokeweight="2pt"/>
-                  <v:oval id="Oval 38" o:spid="_x0000_s1042" style="position:absolute;left:3260;top:4214;width:6584;height:6394;visibility:visible;mso-wrap-style:square;v-text-anchor:middle" o:gfxdata="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" filled="f" strokecolor="windowText" strokeweight="2pt"/>
-                  <v:line id="Straight Connector 39" o:spid="_x0000_s1043" style="position:absolute;visibility:visible;mso-wrap-style:square" from="6552,4214" to="6552,10608" o:connectortype="straight" o:gfxdata="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" strokecolor="windowText" strokeweight="3pt"/>
-                  <v:line id="Straight Connector 40" o:spid="_x0000_s1044" style="position:absolute;visibility:visible;mso-wrap-style:square" from="3260,7411" to="9844,7411" o:connectortype="straight" o:gfxdata="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" strokecolor="windowText" strokeweight="3pt"/>
-                  <v:line id="Straight Connector 41" o:spid="_x0000_s1045" style="position:absolute;visibility:visible;mso-wrap-style:square" from="4224,5150" to="8880,9672" o:connectortype="straight" o:gfxdata="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" strokecolor="windowText" strokeweight="3pt"/>
+              <v:group w14:anchorId="2D3F90F1" id="Group 33" o:spid="_x0000_s1026" style="position:absolute;margin-left:383.65pt;margin-top:11.95pt;width:82.55pt;height:79.9pt;z-index:251678720;mso-width-relative:margin;mso-height-relative:margin" coordorigin="1351,2385" coordsize="10483,10147" o:gfxdata="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">
+                <v:line id="Straight Connector 34" o:spid="_x0000_s1027" style="position:absolute;flip:x;visibility:visible;mso-wrap-style:square" from="4224,5150" to="8880,9672" o:connectortype="straight" o:gfxdata="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" strokecolor="windowText" strokeweight="3pt"/>
+                <v:group id="Group 35" o:spid="_x0000_s1028" style="position:absolute;left:1351;top:2385;width:10484;height:10147" coordorigin="1351,2385" coordsize="10483,10147" o:gfxdata="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">
+                  <v:oval id="Oval 37" o:spid="_x0000_s1029" style="position:absolute;left:1351;top:2385;width:10484;height:10147;visibility:visible;mso-wrap-style:square;v-text-anchor:middle" o:gfxdata="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" filled="f" strokecolor="windowText" strokeweight="2pt"/>
+                  <v:oval id="Oval 38" o:spid="_x0000_s1030" style="position:absolute;left:3260;top:4214;width:6584;height:6394;visibility:visible;mso-wrap-style:square;v-text-anchor:middle" o:gfxdata="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" filled="f" strokecolor="windowText" strokeweight="2pt"/>
+                  <v:line id="Straight Connector 39" o:spid="_x0000_s1031" style="position:absolute;visibility:visible;mso-wrap-style:square" from="6552,4214" to="6552,10608" o:connectortype="straight" o:gfxdata="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" strokecolor="windowText" strokeweight="3pt"/>
+                  <v:line id="Straight Connector 40" o:spid="_x0000_s1032" style="position:absolute;visibility:visible;mso-wrap-style:square" from="3260,7411" to="9844,7411" o:connectortype="straight" o:gfxdata="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" strokecolor="windowText" strokeweight="3pt"/>
+                  <v:line id="Straight Connector 41" o:spid="_x0000_s1033" style="position:absolute;visibility:visible;mso-wrap-style:square" from="4224,5150" to="8880,9672" o:connectortype="straight" o:gfxdata="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" strokecolor="windowText" strokeweight="3pt"/>
                 </v:group>
               </v:group>
             </w:pict>
@@ -1969,22 +2177,164 @@
       <w:r>
         <w:rPr>
           <w:noProof/>
+        </w:rPr>
+        <mc:AlternateContent>
+          <mc:Choice Requires="wps">
+            <w:drawing>
+              <wp:anchor distT="0" distB="0" distL="114300" distR="114300" simplePos="0" relativeHeight="251684864" behindDoc="0" locked="0" layoutInCell="1" allowOverlap="1" wp14:anchorId="0F8F9BE0" wp14:editId="041C1A4E">
+                <wp:simplePos x="0" y="0"/>
+                <wp:positionH relativeFrom="column">
+                  <wp:posOffset>3471545</wp:posOffset>
+                </wp:positionH>
+                <wp:positionV relativeFrom="paragraph">
+                  <wp:posOffset>1223645</wp:posOffset>
+                </wp:positionV>
+                <wp:extent cx="1048385" cy="635"/>
+                <wp:effectExtent l="0" t="0" r="5715" b="2540"/>
+                <wp:wrapNone/>
+                <wp:docPr id="43" name="Text Box 43"/>
+                <wp:cNvGraphicFramePr/>
+                <a:graphic xmlns:a="http://schemas.openxmlformats.org/drawingml/2006/main">
+                  <a:graphicData uri="http://schemas.microsoft.com/office/word/2010/wordprocessingShape">
+                    <wps:wsp>
+                      <wps:cNvSpPr txBox="1"/>
+                      <wps:spPr>
+                        <a:xfrm>
+                          <a:off x="0" y="0"/>
+                          <a:ext cx="1048385" cy="635"/>
+                        </a:xfrm>
+                        <a:prstGeom prst="rect">
+                          <a:avLst/>
+                        </a:prstGeom>
+                        <a:solidFill>
+                          <a:prstClr val="white"/>
+                        </a:solidFill>
+                        <a:ln>
+                          <a:noFill/>
+                        </a:ln>
+                      </wps:spPr>
+                      <wps:txbx>
+                        <w:txbxContent>
+                          <w:p>
+                            <w:pPr>
+                              <w:pStyle w:val="Caption"/>
+                              <w:jc w:val="center"/>
+                              <w:rPr>
+                                <w:rFonts w:ascii="Times New Roman" w:hAnsi="Times New Roman" w:cs="Times New Roman"/>
+                                <w:b/>
+                                <w:i w:val="0"/>
+                                <w:noProof/>
+                                <w:color w:val="000000" w:themeColor="text1"/>
+                                <w:sz w:val="24"/>
+                                <w:szCs w:val="24"/>
+                              </w:rPr>
+                            </w:pPr>
+                            <w:r>
+                              <w:rPr>
+                                <w:rFonts w:ascii="Times New Roman" w:hAnsi="Times New Roman" w:cs="Times New Roman"/>
+                                <w:b/>
+                                <w:i w:val="0"/>
+                                <w:color w:val="000000" w:themeColor="text1"/>
+                                <w:sz w:val="24"/>
+                                <w:szCs w:val="24"/>
+                              </w:rPr>
+                              <w:t>F</w:t>
+                            </w:r>
+                            <w:r>
+                              <w:rPr>
+                                <w:rFonts w:ascii="Times New Roman" w:hAnsi="Times New Roman" w:cs="Times New Roman"/>
+                                <w:b/>
+                                <w:i w:val="0"/>
+                                <w:color w:val="000000" w:themeColor="text1"/>
+                                <w:sz w:val="24"/>
+                                <w:szCs w:val="24"/>
+                              </w:rPr>
+                              <w:t>igure 2. CD</w:t>
+                            </w:r>
+                          </w:p>
+                        </w:txbxContent>
+                      </wps:txbx>
+                      <wps:bodyPr rot="0" spcFirstLastPara="0" vertOverflow="overflow" horzOverflow="overflow" vert="horz" wrap="square" lIns="0" tIns="0" rIns="0" bIns="0" numCol="1" spcCol="0" rtlCol="0" fromWordArt="0" anchor="t" anchorCtr="0" forceAA="0" compatLnSpc="1">
+                        <a:prstTxWarp prst="textNoShape">
+                          <a:avLst/>
+                        </a:prstTxWarp>
+                        <a:spAutoFit/>
+                      </wps:bodyPr>
+                    </wps:wsp>
+                  </a:graphicData>
+                </a:graphic>
+              </wp:anchor>
+            </w:drawing>
+          </mc:Choice>
+          <mc:Fallback>
+            <w:pict>
+              <v:shape w14:anchorId="0F8F9BE0" id="Text Box 43" o:spid="_x0000_s1028" type="#_x0000_t202" style="position:absolute;left:0;text-align:left;margin-left:273.35pt;margin-top:96.35pt;width:82.55pt;height:.05pt;z-index:251684864;visibility:visible;mso-wrap-style:square;mso-wrap-distance-left:9pt;mso-wrap-distance-top:0;mso-wrap-distance-right:9pt;mso-wrap-distance-bottom:0;mso-position-horizontal:absolute;mso-position-horizontal-relative:text;mso-position-vertical:absolute;mso-position-vertical-relative:text;v-text-anchor:top" o:gfxdata="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" stroked="f">
+                <v:textbox style="mso-fit-shape-to-text:t" inset="0,0,0,0">
+                  <w:txbxContent>
+                    <w:p>
+                      <w:pPr>
+                        <w:pStyle w:val="Caption"/>
+                        <w:jc w:val="center"/>
+                        <w:rPr>
+                          <w:rFonts w:ascii="Times New Roman" w:hAnsi="Times New Roman" w:cs="Times New Roman"/>
+                          <w:b/>
+                          <w:i w:val="0"/>
+                          <w:noProof/>
+                          <w:color w:val="000000" w:themeColor="text1"/>
+                          <w:sz w:val="24"/>
+                          <w:szCs w:val="24"/>
+                        </w:rPr>
+                      </w:pPr>
+                      <w:r>
+                        <w:rPr>
+                          <w:rFonts w:ascii="Times New Roman" w:hAnsi="Times New Roman" w:cs="Times New Roman"/>
+                          <w:b/>
+                          <w:i w:val="0"/>
+                          <w:color w:val="000000" w:themeColor="text1"/>
+                          <w:sz w:val="24"/>
+                          <w:szCs w:val="24"/>
+                        </w:rPr>
+                        <w:t>F</w:t>
+                      </w:r>
+                      <w:r>
+                        <w:rPr>
+                          <w:rFonts w:ascii="Times New Roman" w:hAnsi="Times New Roman" w:cs="Times New Roman"/>
+                          <w:b/>
+                          <w:i w:val="0"/>
+                          <w:color w:val="000000" w:themeColor="text1"/>
+                          <w:sz w:val="24"/>
+                          <w:szCs w:val="24"/>
+                        </w:rPr>
+                        <w:t>igure 2. CD</w:t>
+                      </w:r>
+                    </w:p>
+                  </w:txbxContent>
+                </v:textbox>
+              </v:shape>
+            </w:pict>
+          </mc:Fallback>
+        </mc:AlternateContent>
+      </w:r>
+      <w:r>
+        <w:rPr>
+          <w:rFonts w:ascii="Times New Roman" w:hAnsi="Times New Roman" w:cs="Times New Roman"/>
+          <w:noProof/>
           <w:sz w:val="24"/>
           <w:szCs w:val="24"/>
         </w:rPr>
         <mc:AlternateContent>
           <mc:Choice Requires="wpg">
             <w:drawing>
-              <wp:anchor distT="0" distB="0" distL="114300" distR="114300" simplePos="0" relativeHeight="251676672" behindDoc="0" locked="0" layoutInCell="1" allowOverlap="1" wp14:anchorId="7E6FABF2" wp14:editId="1D246AD6">
+              <wp:anchor distT="0" distB="0" distL="114300" distR="114300" simplePos="0" relativeHeight="251676672" behindDoc="0" locked="0" layoutInCell="1" allowOverlap="1" wp14:anchorId="7E6FABF2" wp14:editId="78E33756">
                 <wp:simplePos x="0" y="0"/>
                 <wp:positionH relativeFrom="column">
-                  <wp:posOffset>3338692</wp:posOffset>
+                  <wp:posOffset>3471545</wp:posOffset>
                 </wp:positionH>
                 <wp:positionV relativeFrom="paragraph">
-                  <wp:posOffset>316865</wp:posOffset>
+                  <wp:posOffset>151765</wp:posOffset>
                 </wp:positionV>
-                <wp:extent cx="1183557" cy="1253269"/>
-                <wp:effectExtent l="0" t="0" r="17145" b="23495"/>
+                <wp:extent cx="1048385" cy="1014730"/>
+                <wp:effectExtent l="12700" t="12700" r="31115" b="26670"/>
                 <wp:wrapNone/>
                 <wp:docPr id="32" name="Group 32"/>
                 <wp:cNvGraphicFramePr/>
@@ -1995,9 +2345,9 @@
                       <wpg:grpSpPr>
                         <a:xfrm>
                           <a:off x="0" y="0"/>
-                          <a:ext cx="1183557" cy="1253269"/>
-                          <a:chOff x="0" y="0"/>
-                          <a:chExt cx="1183557" cy="1253269"/>
+                          <a:ext cx="1048385" cy="1014730"/>
+                          <a:chOff x="135172" y="238539"/>
+                          <a:chExt cx="1048385" cy="1014730"/>
                         </a:xfrm>
                       </wpg:grpSpPr>
                       <wps:wsp>
@@ -2027,61 +2377,12 @@
                         <wpg:cNvGrpSpPr/>
                         <wpg:grpSpPr>
                           <a:xfrm>
-                            <a:off x="0" y="0"/>
-                            <a:ext cx="1183557" cy="1253269"/>
-                            <a:chOff x="0" y="0"/>
-                            <a:chExt cx="1183557" cy="1253269"/>
+                            <a:off x="135172" y="238539"/>
+                            <a:ext cx="1048385" cy="1014730"/>
+                            <a:chOff x="135172" y="238539"/>
+                            <a:chExt cx="1048385" cy="1014730"/>
                           </a:xfrm>
                         </wpg:grpSpPr>
-                        <wps:wsp>
-                          <wps:cNvPr id="30" name="Text Box 30"/>
-                          <wps:cNvSpPr txBox="1"/>
-                          <wps:spPr>
-                            <a:xfrm>
-                              <a:off x="0" y="0"/>
-                              <a:ext cx="1036638" cy="389608"/>
-                            </a:xfrm>
-                            <a:prstGeom prst="rect">
-                              <a:avLst/>
-                            </a:prstGeom>
-                            <a:solidFill>
-                              <a:sysClr val="window" lastClr="FFFFFF"/>
-                            </a:solidFill>
-                            <a:ln w="6350">
-                              <a:noFill/>
-                            </a:ln>
-                            <a:effectLst/>
-                          </wps:spPr>
-                          <wps:txbx>
-                            <w:txbxContent>
-                              <w:p>
-                                <w:pPr>
-                                  <w:rPr>
-                                    <w:b/>
-                                  </w:rPr>
-                                </w:pPr>
-                                <w:r>
-                                  <w:rPr>
-                                    <w:b/>
-                                  </w:rPr>
-                                  <w:t xml:space="preserve">Figure </w:t>
-                                </w:r>
-                                <w:r>
-                                  <w:rPr>
-                                    <w:b/>
-                                  </w:rPr>
-                                  <w:t>2. CD</w:t>
-                                </w:r>
-                              </w:p>
-                            </w:txbxContent>
-                          </wps:txbx>
-                          <wps:bodyPr rot="0" spcFirstLastPara="0" vertOverflow="overflow" horzOverflow="overflow" vert="horz" wrap="square" lIns="91440" tIns="45720" rIns="91440" bIns="45720" numCol="1" spcCol="0" rtlCol="0" fromWordArt="0" anchor="t" anchorCtr="0" forceAA="0" compatLnSpc="1">
-                            <a:prstTxWarp prst="textNoShape">
-                              <a:avLst/>
-                            </a:prstTxWarp>
-                            <a:noAutofit/>
-                          </wps:bodyPr>
-                        </wps:wsp>
                         <wps:wsp>
                           <wps:cNvPr id="24" name="Oval 24"/>
                           <wps:cNvSpPr/>
@@ -2206,58 +2507,25 @@
                     </wpg:wgp>
                   </a:graphicData>
                 </a:graphic>
+                <wp14:sizeRelH relativeFrom="margin">
+                  <wp14:pctWidth>0</wp14:pctWidth>
+                </wp14:sizeRelH>
+                <wp14:sizeRelV relativeFrom="margin">
+                  <wp14:pctHeight>0</wp14:pctHeight>
+                </wp14:sizeRelV>
               </wp:anchor>
             </w:drawing>
           </mc:Choice>
           <mc:Fallback>
             <w:pict>
-              <v:group id="Group 32" o:spid="_x0000_s1046" style="position:absolute;left:0;text-align:left;margin-left:262.9pt;margin-top:24.95pt;width:93.2pt;height:98.7pt;z-index:251676672" coordsize="11835,12532" o:gfxdata="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">
-                <v:line id="Straight Connector 28" o:spid="_x0000_s1047" style="position:absolute;flip:x;visibility:visible;mso-wrap-style:square" from="2623,3896" to="10383,11058" o:connectortype="straight" o:gfxdata="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" strokecolor="windowText" strokeweight="3pt"/>
-                <v:group id="Group 31" o:spid="_x0000_s1048" style="position:absolute;width:11835;height:12532" coordsize="11835,12532" o:gfxdata="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">
-                  <v:shape id="Text Box 30" o:spid="_x0000_s1049" type="#_x0000_t202" style="position:absolute;width:10366;height:3896;visibility:visible;mso-wrap-style:square;v-text-anchor:top" o:gfxdata="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" fillcolor="window" stroked="f" strokeweight=".5pt">
-                    <v:textbox>
-                      <w:txbxContent>
-                        <w:p>
-                          <w:pPr>
-                            <w:rPr>
-                              <w:b/>
-                            </w:rPr>
-                          </w:pPr>
-                          <w:proofErr w:type="gramStart"/>
-                          <w:r>
-                            <w:rPr>
-                              <w:b/>
-                            </w:rPr>
-                            <w:t xml:space="preserve">Figure </w:t>
-                          </w:r>
-                          <w:r>
-                            <w:rPr>
-                              <w:b/>
-                            </w:rPr>
-                            <w:t>2</w:t>
-                          </w:r>
-                          <w:r>
-                            <w:rPr>
-                              <w:b/>
-                            </w:rPr>
-                            <w:t>.</w:t>
-                          </w:r>
-                          <w:proofErr w:type="gramEnd"/>
-                          <w:r>
-                            <w:rPr>
-                              <w:b/>
-                            </w:rPr>
-                            <w:t xml:space="preserve"> CD</w:t>
-                          </w:r>
-                        </w:p>
-                      </w:txbxContent>
-                    </v:textbox>
-                  </v:shape>
-                  <v:oval id="Oval 24" o:spid="_x0000_s1050" style="position:absolute;left:1351;top:2385;width:10484;height:10147;visibility:visible;mso-wrap-style:square;v-text-anchor:middle" o:gfxdata="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" filled="f" strokecolor="windowText" strokeweight="2pt"/>
-                  <v:oval id="Oval 25" o:spid="_x0000_s1051" style="position:absolute;left:3260;top:4214;width:6584;height:6394;visibility:visible;mso-wrap-style:square;v-text-anchor:middle" o:gfxdata="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" filled="f" strokecolor="windowText" strokeweight="2pt"/>
-                  <v:line id="Straight Connector 26" o:spid="_x0000_s1052" style="position:absolute;visibility:visible;mso-wrap-style:square" from="6440,2385" to="6440,12532" o:connectortype="straight" o:gfxdata="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" strokecolor="windowText" strokeweight="3pt"/>
-                  <v:line id="Straight Connector 27" o:spid="_x0000_s1053" style="position:absolute;visibility:visible;mso-wrap-style:square" from="1351,7394" to="11835,7394" o:connectortype="straight" o:gfxdata="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" strokecolor="windowText" strokeweight="3pt"/>
-                  <v:line id="Straight Connector 29" o:spid="_x0000_s1054" style="position:absolute;visibility:visible;mso-wrap-style:square" from="2623,3896" to="10385,10845" o:connectortype="straight" o:gfxdata="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" strokecolor="windowText" strokeweight="3pt"/>
+              <v:group w14:anchorId="700C6690" id="Group 32" o:spid="_x0000_s1026" style="position:absolute;margin-left:273.35pt;margin-top:11.95pt;width:82.55pt;height:79.9pt;z-index:251676672;mso-width-relative:margin;mso-height-relative:margin" coordorigin="1351,2385" coordsize="10483,10147" o:gfxdata="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">
+                <v:line id="Straight Connector 28" o:spid="_x0000_s1027" style="position:absolute;flip:x;visibility:visible;mso-wrap-style:square" from="2623,3896" to="10383,11058" o:connectortype="straight" o:gfxdata="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" strokecolor="windowText" strokeweight="3pt"/>
+                <v:group id="Group 31" o:spid="_x0000_s1028" style="position:absolute;left:1351;top:2385;width:10484;height:10147" coordorigin="1351,2385" coordsize="10483,10147" o:gfxdata="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">
+                  <v:oval id="Oval 24" o:spid="_x0000_s1029" style="position:absolute;left:1351;top:2385;width:10484;height:10147;visibility:visible;mso-wrap-style:square;v-text-anchor:middle" o:gfxdata="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" filled="f" strokecolor="windowText" strokeweight="2pt"/>
+                  <v:oval id="Oval 25" o:spid="_x0000_s1030" style="position:absolute;left:3260;top:4214;width:6584;height:6394;visibility:visible;mso-wrap-style:square;v-text-anchor:middle" o:gfxdata="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" filled="f" strokecolor="windowText" strokeweight="2pt"/>
+                  <v:line id="Straight Connector 26" o:spid="_x0000_s1031" style="position:absolute;visibility:visible;mso-wrap-style:square" from="6440,2385" to="6440,12532" o:connectortype="straight" o:gfxdata="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" strokecolor="windowText" strokeweight="3pt"/>
+                  <v:line id="Straight Connector 27" o:spid="_x0000_s1032" style="position:absolute;visibility:visible;mso-wrap-style:square" from="1351,7394" to="11835,7394" o:connectortype="straight" o:gfxdata="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" strokecolor="windowText" strokeweight="3pt"/>
+                  <v:line id="Straight Connector 29" o:spid="_x0000_s1033" style="position:absolute;visibility:visible;mso-wrap-style:square" from="2623,3896" to="10385,10845" o:connectortype="straight" o:gfxdata="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" strokecolor="windowText" strokeweight="3pt"/>
                 </v:group>
               </v:group>
             </w:pict>
@@ -2266,10 +2534,49 @@
       </w:r>
       <w:r>
         <w:rPr>
-          <w:sz w:val="24"/>
-          <w:szCs w:val="24"/>
-        </w:rPr>
-        <w:t>Click the line tool and create a line from the end of one tick to the beginning of another</w:t>
+          <w:rFonts w:ascii="Times New Roman" w:hAnsi="Times New Roman" w:cs="Times New Roman"/>
+          <w:sz w:val="24"/>
+          <w:szCs w:val="24"/>
+        </w:rPr>
+        <w:t>Includes small black line</w:t>
+      </w:r>
+    </w:p>
+    <w:p>
+      <w:pPr>
+        <w:pStyle w:val="ListParagraph"/>
+        <w:numPr>
+          <w:ilvl w:val="1"/>
+          <w:numId w:val="9"/>
+        </w:numPr>
+        <w:rPr>
+          <w:rFonts w:ascii="Times New Roman" w:hAnsi="Times New Roman" w:cs="Times New Roman"/>
+          <w:sz w:val="24"/>
+          <w:szCs w:val="24"/>
+        </w:rPr>
+      </w:pPr>
+      <w:r>
+        <w:rPr>
+          <w:rFonts w:ascii="Times New Roman" w:hAnsi="Times New Roman" w:cs="Times New Roman"/>
+          <w:sz w:val="24"/>
+          <w:szCs w:val="24"/>
+        </w:rPr>
+        <w:t>Click Analyze</w:t>
+      </w:r>
+      <w:r>
+        <w:rPr>
+          <w:rFonts w:ascii="Times New Roman" w:hAnsi="Times New Roman" w:cs="Times New Roman"/>
+          <w:sz w:val="24"/>
+          <w:szCs w:val="24"/>
+        </w:rPr>
+        <w:sym w:font="Wingdings" w:char="F0E0"/>
+      </w:r>
+      <w:r>
+        <w:rPr>
+          <w:rFonts w:ascii="Times New Roman" w:hAnsi="Times New Roman" w:cs="Times New Roman"/>
+          <w:sz w:val="24"/>
+          <w:szCs w:val="24"/>
+        </w:rPr>
+        <w:t>Set Scale</w:t>
       </w:r>
     </w:p>
     <w:p>
@@ -2280,16 +2587,84 @@
           <w:numId w:val="9"/>
         </w:numPr>
         <w:rPr>
-          <w:sz w:val="24"/>
-          <w:szCs w:val="24"/>
-        </w:rPr>
-      </w:pPr>
-      <w:r>
-        <w:rPr>
-          <w:sz w:val="24"/>
-          <w:szCs w:val="24"/>
-        </w:rPr>
-        <w:t>Includes small black line</w:t>
+          <w:rFonts w:ascii="Times New Roman" w:hAnsi="Times New Roman" w:cs="Times New Roman"/>
+          <w:sz w:val="24"/>
+          <w:szCs w:val="24"/>
+        </w:rPr>
+      </w:pPr>
+      <w:r>
+        <w:rPr>
+          <w:rFonts w:ascii="Times New Roman" w:hAnsi="Times New Roman" w:cs="Times New Roman"/>
+          <w:sz w:val="24"/>
+          <w:szCs w:val="24"/>
+        </w:rPr>
+        <w:t>Known Distance: 1</w:t>
+      </w:r>
+    </w:p>
+    <w:p>
+      <w:pPr>
+        <w:pStyle w:val="ListParagraph"/>
+        <w:numPr>
+          <w:ilvl w:val="2"/>
+          <w:numId w:val="9"/>
+        </w:numPr>
+        <w:rPr>
+          <w:rFonts w:ascii="Times New Roman" w:hAnsi="Times New Roman" w:cs="Times New Roman"/>
+          <w:sz w:val="24"/>
+          <w:szCs w:val="24"/>
+        </w:rPr>
+      </w:pPr>
+      <w:r>
+        <w:rPr>
+          <w:rFonts w:ascii="Times New Roman" w:hAnsi="Times New Roman" w:cs="Times New Roman"/>
+          <w:sz w:val="24"/>
+          <w:szCs w:val="24"/>
+        </w:rPr>
+        <w:t>Unit of length: mm</w:t>
+      </w:r>
+    </w:p>
+    <w:p>
+      <w:pPr>
+        <w:pStyle w:val="ListParagraph"/>
+        <w:numPr>
+          <w:ilvl w:val="0"/>
+          <w:numId w:val="9"/>
+        </w:numPr>
+        <w:rPr>
+          <w:rFonts w:ascii="Times New Roman" w:hAnsi="Times New Roman" w:cs="Times New Roman"/>
+          <w:sz w:val="24"/>
+          <w:szCs w:val="24"/>
+        </w:rPr>
+      </w:pPr>
+      <w:r>
+        <w:rPr>
+          <w:rFonts w:ascii="Times New Roman" w:hAnsi="Times New Roman" w:cs="Times New Roman"/>
+          <w:sz w:val="24"/>
+          <w:szCs w:val="24"/>
+        </w:rPr>
+        <w:t xml:space="preserve">Zoom into corallite </w:t>
+      </w:r>
+    </w:p>
+    <w:p>
+      <w:pPr>
+        <w:pStyle w:val="ListParagraph"/>
+        <w:numPr>
+          <w:ilvl w:val="0"/>
+          <w:numId w:val="9"/>
+        </w:numPr>
+        <w:rPr>
+          <w:rFonts w:ascii="Times New Roman" w:hAnsi="Times New Roman" w:cs="Times New Roman"/>
+          <w:sz w:val="24"/>
+          <w:szCs w:val="24"/>
+        </w:rPr>
+      </w:pPr>
+      <w:r>
+        <w:rPr>
+          <w:rFonts w:ascii="Times New Roman" w:hAnsi="Times New Roman" w:cs="Times New Roman"/>
+          <w:sz w:val="24"/>
+          <w:szCs w:val="24"/>
+        </w:rPr>
+        <w:t>Draw a line for your measurement</w:t>
       </w:r>
     </w:p>
     <w:p>
@@ -2300,12 +2675,14 @@
           <w:numId w:val="9"/>
         </w:numPr>
         <w:rPr>
-          <w:sz w:val="24"/>
-          <w:szCs w:val="24"/>
-        </w:rPr>
-      </w:pPr>
-      <w:r>
-        <w:rPr>
+          <w:rFonts w:ascii="Times New Roman" w:hAnsi="Times New Roman" w:cs="Times New Roman"/>
+          <w:sz w:val="24"/>
+          <w:szCs w:val="24"/>
+        </w:rPr>
+      </w:pPr>
+      <w:r>
+        <w:rPr>
+          <w:rFonts w:ascii="Times New Roman" w:hAnsi="Times New Roman" w:cs="Times New Roman"/>
           <w:sz w:val="24"/>
           <w:szCs w:val="24"/>
         </w:rPr>
@@ -2313,6 +2690,7 @@
       </w:r>
       <w:r>
         <w:rPr>
+          <w:rFonts w:ascii="Times New Roman" w:hAnsi="Times New Roman" w:cs="Times New Roman"/>
           <w:sz w:val="24"/>
           <w:szCs w:val="24"/>
         </w:rPr>
@@ -2320,10 +2698,33 @@
       </w:r>
       <w:r>
         <w:rPr>
-          <w:sz w:val="24"/>
-          <w:szCs w:val="24"/>
-        </w:rPr>
-        <w:t>Set Scale</w:t>
+          <w:rFonts w:ascii="Times New Roman" w:hAnsi="Times New Roman" w:cs="Times New Roman"/>
+          <w:sz w:val="24"/>
+          <w:szCs w:val="24"/>
+        </w:rPr>
+        <w:t>Measure</w:t>
+      </w:r>
+    </w:p>
+    <w:p>
+      <w:pPr>
+        <w:pStyle w:val="ListParagraph"/>
+        <w:numPr>
+          <w:ilvl w:val="1"/>
+          <w:numId w:val="9"/>
+        </w:numPr>
+        <w:rPr>
+          <w:rFonts w:ascii="Times New Roman" w:hAnsi="Times New Roman" w:cs="Times New Roman"/>
+          <w:sz w:val="24"/>
+          <w:szCs w:val="24"/>
+        </w:rPr>
+      </w:pPr>
+      <w:r>
+        <w:rPr>
+          <w:rFonts w:ascii="Times New Roman" w:hAnsi="Times New Roman" w:cs="Times New Roman"/>
+          <w:sz w:val="24"/>
+          <w:szCs w:val="24"/>
+        </w:rPr>
+        <w:t>A results box will pop up</w:t>
       </w:r>
     </w:p>
     <w:p>
@@ -2334,16 +2735,94 @@
           <w:numId w:val="9"/>
         </w:numPr>
         <w:rPr>
-          <w:sz w:val="24"/>
-          <w:szCs w:val="24"/>
-        </w:rPr>
-      </w:pPr>
-      <w:r>
-        <w:rPr>
-          <w:sz w:val="24"/>
-          <w:szCs w:val="24"/>
-        </w:rPr>
-        <w:t>Known Distance: 1</w:t>
+          <w:rFonts w:ascii="Times New Roman" w:hAnsi="Times New Roman" w:cs="Times New Roman"/>
+          <w:sz w:val="24"/>
+          <w:szCs w:val="24"/>
+        </w:rPr>
+      </w:pPr>
+      <w:r>
+        <w:rPr>
+          <w:rFonts w:ascii="Times New Roman" w:hAnsi="Times New Roman" w:cs="Times New Roman"/>
+          <w:sz w:val="24"/>
+          <w:szCs w:val="24"/>
+        </w:rPr>
+        <w:t>Length (the last column) is your measurement in mm</w:t>
+      </w:r>
+    </w:p>
+    <w:p>
+      <w:pPr>
+        <w:pStyle w:val="ListParagraph"/>
+        <w:numPr>
+          <w:ilvl w:val="1"/>
+          <w:numId w:val="9"/>
+        </w:numPr>
+        <w:rPr>
+          <w:rFonts w:ascii="Times New Roman" w:hAnsi="Times New Roman" w:cs="Times New Roman"/>
+          <w:sz w:val="24"/>
+          <w:szCs w:val="24"/>
+        </w:rPr>
+      </w:pPr>
+      <w:r>
+        <w:rPr>
+          <w:rFonts w:ascii="Times New Roman" w:hAnsi="Times New Roman" w:cs="Times New Roman"/>
+          <w:sz w:val="24"/>
+          <w:szCs w:val="24"/>
+        </w:rPr>
+        <w:t>For CD and CW refer to Figures 2 &amp; 3</w:t>
+      </w:r>
+    </w:p>
+    <w:p>
+      <w:pPr>
+        <w:pStyle w:val="ListParagraph"/>
+        <w:numPr>
+          <w:ilvl w:val="1"/>
+          <w:numId w:val="9"/>
+        </w:numPr>
+        <w:rPr>
+          <w:rFonts w:ascii="Times New Roman" w:hAnsi="Times New Roman" w:cs="Times New Roman"/>
+          <w:sz w:val="24"/>
+          <w:szCs w:val="24"/>
+        </w:rPr>
+      </w:pPr>
+      <w:r>
+        <w:rPr>
+          <w:rFonts w:ascii="Times New Roman" w:hAnsi="Times New Roman" w:cs="Times New Roman"/>
+          <w:sz w:val="24"/>
+          <w:szCs w:val="24"/>
+        </w:rPr>
+        <w:t xml:space="preserve"> L1S, L4S, and T1C, will be measured</w:t>
+      </w:r>
+      <w:r>
+        <w:rPr>
+          <w:rFonts w:ascii="Times New Roman" w:hAnsi="Times New Roman" w:cs="Times New Roman"/>
+          <w:sz w:val="24"/>
+          <w:szCs w:val="24"/>
+        </w:rPr>
+        <w:t xml:space="preserve"> using</w:t>
+      </w:r>
+      <w:r>
+        <w:rPr>
+          <w:rFonts w:ascii="Times New Roman" w:hAnsi="Times New Roman" w:cs="Times New Roman"/>
+          <w:sz w:val="24"/>
+          <w:szCs w:val="24"/>
+        </w:rPr>
+        <w:t xml:space="preserve"> </w:t>
+      </w:r>
+      <w:r>
+        <w:rPr>
+          <w:rFonts w:ascii="Times New Roman" w:hAnsi="Times New Roman" w:cs="Times New Roman"/>
+          <w:sz w:val="24"/>
+          <w:szCs w:val="24"/>
+        </w:rPr>
+        <w:t>Figure 1</w:t>
+      </w:r>
+      <w:r>
+        <w:rPr>
+          <w:rFonts w:ascii="Times New Roman" w:hAnsi="Times New Roman" w:cs="Times New Roman"/>
+          <w:sz w:val="24"/>
+          <w:szCs w:val="24"/>
+        </w:rPr>
+        <w:t xml:space="preserve"> above and pictures below as references</w:t>
       </w:r>
     </w:p>
     <w:p>
@@ -2354,16 +2833,18 @@
           <w:numId w:val="9"/>
         </w:numPr>
         <w:rPr>
-          <w:sz w:val="24"/>
-          <w:szCs w:val="24"/>
-        </w:rPr>
-      </w:pPr>
-      <w:r>
-        <w:rPr>
-          <w:sz w:val="24"/>
-          <w:szCs w:val="24"/>
-        </w:rPr>
-        <w:t>Unit of length: mm</w:t>
+          <w:rFonts w:ascii="Times New Roman" w:hAnsi="Times New Roman" w:cs="Times New Roman"/>
+          <w:sz w:val="24"/>
+          <w:szCs w:val="24"/>
+        </w:rPr>
+      </w:pPr>
+      <w:r>
+        <w:rPr>
+          <w:rFonts w:ascii="Times New Roman" w:hAnsi="Times New Roman" w:cs="Times New Roman"/>
+          <w:sz w:val="24"/>
+          <w:szCs w:val="24"/>
+        </w:rPr>
+        <w:t>1 measurement per Quadrant</w:t>
       </w:r>
     </w:p>
     <w:p>
@@ -2374,16 +2855,97 @@
           <w:numId w:val="9"/>
         </w:numPr>
         <w:rPr>
-          <w:sz w:val="24"/>
-          <w:szCs w:val="24"/>
-        </w:rPr>
-      </w:pPr>
-      <w:r>
-        <w:rPr>
-          <w:sz w:val="24"/>
-          <w:szCs w:val="24"/>
-        </w:rPr>
-        <w:t xml:space="preserve">Zoom into corallite </w:t>
+          <w:rFonts w:ascii="Times New Roman" w:hAnsi="Times New Roman" w:cs="Times New Roman"/>
+          <w:sz w:val="24"/>
+          <w:szCs w:val="24"/>
+        </w:rPr>
+      </w:pPr>
+      <w:r>
+        <w:rPr>
+          <w:rFonts w:ascii="Times New Roman" w:hAnsi="Times New Roman" w:cs="Times New Roman"/>
+          <w:sz w:val="24"/>
+          <w:szCs w:val="24"/>
+        </w:rPr>
+        <w:t xml:space="preserve">For </w:t>
+      </w:r>
+      <w:r>
+        <w:rPr>
+          <w:rFonts w:ascii="Times New Roman" w:hAnsi="Times New Roman" w:cs="Times New Roman"/>
+          <w:sz w:val="24"/>
+          <w:szCs w:val="24"/>
+        </w:rPr>
+        <w:t>Excel and data entry</w:t>
+      </w:r>
+      <w:r>
+        <w:rPr>
+          <w:rFonts w:ascii="Times New Roman" w:hAnsi="Times New Roman" w:cs="Times New Roman"/>
+          <w:sz w:val="24"/>
+          <w:szCs w:val="24"/>
+        </w:rPr>
+        <w:t xml:space="preserve"> organization, refer to </w:t>
+      </w:r>
+      <w:r>
+        <w:rPr>
+          <w:rFonts w:ascii="Times New Roman" w:hAnsi="Times New Roman" w:cs="Times New Roman"/>
+          <w:sz w:val="24"/>
+          <w:szCs w:val="24"/>
+        </w:rPr>
+        <w:t>template</w:t>
+      </w:r>
+      <w:r>
+        <w:rPr>
+          <w:rFonts w:ascii="Times New Roman" w:hAnsi="Times New Roman" w:cs="Times New Roman"/>
+          <w:sz w:val="24"/>
+          <w:szCs w:val="24"/>
+        </w:rPr>
+        <w:t xml:space="preserve"> spreadsheet</w:t>
+      </w:r>
+    </w:p>
+    <w:p>
+      <w:pPr>
+        <w:rPr>
+          <w:rFonts w:ascii="Times New Roman" w:hAnsi="Times New Roman" w:cs="Times New Roman"/>
+          <w:sz w:val="28"/>
+          <w:szCs w:val="28"/>
+          <w:u w:val="single"/>
+        </w:rPr>
+      </w:pPr>
+      <w:r>
+        <w:rPr>
+          <w:rFonts w:ascii="Times New Roman" w:hAnsi="Times New Roman" w:cs="Times New Roman"/>
+          <w:sz w:val="28"/>
+          <w:szCs w:val="28"/>
+          <w:u w:val="single"/>
+        </w:rPr>
+        <w:br w:type="page"/>
+      </w:r>
+    </w:p>
+    <w:p>
+      <w:pPr>
+        <w:rPr>
+          <w:rFonts w:ascii="Times New Roman" w:hAnsi="Times New Roman" w:cs="Times New Roman"/>
+          <w:sz w:val="24"/>
+          <w:szCs w:val="24"/>
+        </w:rPr>
+      </w:pPr>
+      <w:r>
+        <w:rPr>
+          <w:rFonts w:ascii="Times New Roman" w:hAnsi="Times New Roman" w:cs="Times New Roman"/>
+          <w:sz w:val="28"/>
+          <w:szCs w:val="28"/>
+          <w:u w:val="single"/>
+        </w:rPr>
+        <w:lastRenderedPageBreak/>
+        <w:t>Statistical</w:t>
+      </w:r>
+      <w:r>
+        <w:rPr>
+          <w:rFonts w:ascii="Times New Roman" w:hAnsi="Times New Roman" w:cs="Times New Roman"/>
+          <w:sz w:val="28"/>
+          <w:szCs w:val="28"/>
+          <w:u w:val="single"/>
+        </w:rPr>
+        <w:t xml:space="preserve"> Analysis</w:t>
       </w:r>
     </w:p>
     <w:p>
@@ -2391,309 +2953,215 @@
         <w:pStyle w:val="ListParagraph"/>
         <w:numPr>
           <w:ilvl w:val="0"/>
-          <w:numId w:val="9"/>
-        </w:numPr>
-        <w:rPr>
-          <w:sz w:val="24"/>
-          <w:szCs w:val="24"/>
-        </w:rPr>
-      </w:pPr>
-      <w:r>
-        <w:rPr>
-          <w:sz w:val="24"/>
-          <w:szCs w:val="24"/>
-        </w:rPr>
-        <w:t>Draw a line for your measurement</w:t>
-      </w:r>
-    </w:p>
-    <w:p>
-      <w:pPr>
-        <w:pStyle w:val="ListParagraph"/>
-        <w:numPr>
-          <w:ilvl w:val="1"/>
-          <w:numId w:val="9"/>
-        </w:numPr>
-        <w:rPr>
-          <w:sz w:val="24"/>
-          <w:szCs w:val="24"/>
-        </w:rPr>
-      </w:pPr>
-      <w:r>
-        <w:rPr>
-          <w:sz w:val="24"/>
-          <w:szCs w:val="24"/>
-        </w:rPr>
-        <w:t>Click Analyze</w:t>
-      </w:r>
-      <w:r>
-        <w:rPr>
-          <w:sz w:val="24"/>
-          <w:szCs w:val="24"/>
-        </w:rPr>
-        <w:sym w:font="Wingdings" w:char="F0E0"/>
-      </w:r>
-      <w:r>
-        <w:rPr>
-          <w:sz w:val="24"/>
-          <w:szCs w:val="24"/>
-        </w:rPr>
-        <w:t>Measure</w:t>
-      </w:r>
-    </w:p>
-    <w:p>
-      <w:pPr>
-        <w:pStyle w:val="ListParagraph"/>
-        <w:numPr>
-          <w:ilvl w:val="1"/>
-          <w:numId w:val="9"/>
-        </w:numPr>
-        <w:rPr>
-          <w:sz w:val="24"/>
-          <w:szCs w:val="24"/>
-        </w:rPr>
-      </w:pPr>
-      <w:r>
-        <w:rPr>
-          <w:sz w:val="24"/>
-          <w:szCs w:val="24"/>
-        </w:rPr>
-        <w:t>A results box will pop up</w:t>
-      </w:r>
-    </w:p>
-    <w:p>
-      <w:pPr>
-        <w:pStyle w:val="ListParagraph"/>
-        <w:numPr>
-          <w:ilvl w:val="2"/>
-          <w:numId w:val="9"/>
-        </w:numPr>
-        <w:rPr>
-          <w:sz w:val="24"/>
-          <w:szCs w:val="24"/>
-        </w:rPr>
-      </w:pPr>
-      <w:r>
-        <w:rPr>
-          <w:sz w:val="24"/>
-          <w:szCs w:val="24"/>
-        </w:rPr>
-        <w:t>Length (the last column) is your measurement in mm</w:t>
-      </w:r>
-    </w:p>
-    <w:p>
-      <w:pPr>
-        <w:pStyle w:val="ListParagraph"/>
-        <w:numPr>
-          <w:ilvl w:val="1"/>
-          <w:numId w:val="9"/>
-        </w:numPr>
-        <w:rPr>
-          <w:sz w:val="24"/>
-          <w:szCs w:val="24"/>
-        </w:rPr>
-      </w:pPr>
-      <w:r>
-        <w:rPr>
-          <w:sz w:val="24"/>
-          <w:szCs w:val="24"/>
-        </w:rPr>
-        <w:t>For CD and CW refer to Figures 2 &amp; 3</w:t>
-      </w:r>
-    </w:p>
-    <w:p>
-      <w:pPr>
-        <w:pStyle w:val="ListParagraph"/>
-        <w:numPr>
-          <w:ilvl w:val="1"/>
-          <w:numId w:val="9"/>
-        </w:numPr>
-        <w:rPr>
-          <w:sz w:val="24"/>
-          <w:szCs w:val="24"/>
-        </w:rPr>
-      </w:pPr>
-      <w:r>
-        <w:rPr>
-          <w:sz w:val="24"/>
-          <w:szCs w:val="24"/>
-        </w:rPr>
-        <w:t xml:space="preserve"> L1S, L4S, and T1C, will be measured</w:t>
-      </w:r>
-      <w:r>
-        <w:rPr>
-          <w:sz w:val="24"/>
-          <w:szCs w:val="24"/>
-        </w:rPr>
-        <w:t xml:space="preserve"> using</w:t>
-      </w:r>
-      <w:r>
-        <w:rPr>
-          <w:sz w:val="24"/>
-          <w:szCs w:val="24"/>
-        </w:rPr>
-        <w:t xml:space="preserve"> </w:t>
-      </w:r>
-      <w:r>
-        <w:rPr>
-          <w:sz w:val="24"/>
-          <w:szCs w:val="24"/>
-        </w:rPr>
-        <w:t>Figure 1</w:t>
-      </w:r>
-      <w:r>
-        <w:rPr>
-          <w:sz w:val="24"/>
-          <w:szCs w:val="24"/>
-        </w:rPr>
-        <w:t xml:space="preserve"> above and pictures below as references</w:t>
-      </w:r>
-    </w:p>
-    <w:p>
-      <w:pPr>
-        <w:pStyle w:val="ListParagraph"/>
-        <w:numPr>
-          <w:ilvl w:val="2"/>
-          <w:numId w:val="9"/>
-        </w:numPr>
-        <w:rPr>
-          <w:sz w:val="24"/>
-          <w:szCs w:val="24"/>
-        </w:rPr>
-      </w:pPr>
-      <w:r>
-        <w:rPr>
-          <w:sz w:val="24"/>
-          <w:szCs w:val="24"/>
-        </w:rPr>
-        <w:t>1 measurement per Quadrant</w:t>
-      </w:r>
-      <w:bookmarkStart w:id="0" w:name="_GoBack"/>
-      <w:bookmarkEnd w:id="0"/>
+          <w:numId w:val="10"/>
+        </w:numPr>
+        <w:rPr>
+          <w:rFonts w:ascii="Times New Roman" w:hAnsi="Times New Roman" w:cs="Times New Roman"/>
+          <w:sz w:val="24"/>
+          <w:szCs w:val="24"/>
+        </w:rPr>
+      </w:pPr>
+      <w:r>
+        <w:rPr>
+          <w:rFonts w:ascii="Times New Roman" w:hAnsi="Times New Roman" w:cs="Times New Roman"/>
+          <w:sz w:val="24"/>
+          <w:szCs w:val="24"/>
+        </w:rPr>
+        <w:t>For plot generation and pairwise statistical analyses, follow the instructions in the R scripts “</w:t>
+      </w:r>
+      <w:proofErr w:type="spellStart"/>
+      <w:r>
+        <w:rPr>
+          <w:rFonts w:ascii="Times New Roman" w:hAnsi="Times New Roman" w:cs="Times New Roman"/>
+          <w:sz w:val="24"/>
+          <w:szCs w:val="24"/>
+        </w:rPr>
+        <w:t>Morphometrics_</w:t>
+      </w:r>
+      <w:proofErr w:type="gramStart"/>
+      <w:r>
+        <w:rPr>
+          <w:rFonts w:ascii="Times New Roman" w:hAnsi="Times New Roman" w:cs="Times New Roman"/>
+          <w:sz w:val="24"/>
+          <w:szCs w:val="24"/>
+        </w:rPr>
+        <w:t>figures</w:t>
+      </w:r>
+      <w:r>
+        <w:rPr>
+          <w:rFonts w:ascii="Times New Roman" w:hAnsi="Times New Roman" w:cs="Times New Roman"/>
+          <w:sz w:val="24"/>
+          <w:szCs w:val="24"/>
+        </w:rPr>
+        <w:t>.R</w:t>
+      </w:r>
+      <w:proofErr w:type="spellEnd"/>
+      <w:proofErr w:type="gramEnd"/>
+      <w:r>
+        <w:rPr>
+          <w:rFonts w:ascii="Times New Roman" w:hAnsi="Times New Roman" w:cs="Times New Roman"/>
+          <w:sz w:val="24"/>
+          <w:szCs w:val="24"/>
+        </w:rPr>
+        <w:t>” and “</w:t>
+      </w:r>
+      <w:proofErr w:type="spellStart"/>
+      <w:r>
+        <w:rPr>
+          <w:rFonts w:ascii="Times New Roman" w:hAnsi="Times New Roman" w:cs="Times New Roman"/>
+          <w:sz w:val="24"/>
+          <w:szCs w:val="24"/>
+        </w:rPr>
+        <w:t>Morphotype_figures</w:t>
+      </w:r>
+      <w:r>
+        <w:rPr>
+          <w:rFonts w:ascii="Times New Roman" w:hAnsi="Times New Roman" w:cs="Times New Roman"/>
+          <w:sz w:val="24"/>
+          <w:szCs w:val="24"/>
+        </w:rPr>
+        <w:t>.R</w:t>
+      </w:r>
+      <w:proofErr w:type="spellEnd"/>
+      <w:r>
+        <w:rPr>
+          <w:rFonts w:ascii="Times New Roman" w:hAnsi="Times New Roman" w:cs="Times New Roman"/>
+          <w:sz w:val="24"/>
+          <w:szCs w:val="24"/>
+        </w:rPr>
+        <w:t>”</w:t>
+      </w:r>
     </w:p>
     <w:p>
       <w:pPr>
         <w:pStyle w:val="ListParagraph"/>
         <w:numPr>
           <w:ilvl w:val="0"/>
-          <w:numId w:val="9"/>
-        </w:numPr>
-        <w:rPr>
-          <w:sz w:val="24"/>
-          <w:szCs w:val="24"/>
-        </w:rPr>
-      </w:pPr>
-      <w:r>
-        <w:rPr>
-          <w:sz w:val="24"/>
-          <w:szCs w:val="24"/>
-        </w:rPr>
-        <w:t xml:space="preserve">For </w:t>
-      </w:r>
-      <w:r>
-        <w:rPr>
-          <w:sz w:val="24"/>
-          <w:szCs w:val="24"/>
-        </w:rPr>
-        <w:t>Excel and data entry</w:t>
-      </w:r>
-      <w:r>
-        <w:rPr>
-          <w:sz w:val="24"/>
-          <w:szCs w:val="24"/>
-        </w:rPr>
-        <w:t xml:space="preserve"> organization, refer to </w:t>
-      </w:r>
-      <w:r>
-        <w:rPr>
-          <w:sz w:val="24"/>
-          <w:szCs w:val="24"/>
-        </w:rPr>
-        <w:t>template</w:t>
-      </w:r>
-      <w:r>
-        <w:rPr>
-          <w:sz w:val="24"/>
-          <w:szCs w:val="24"/>
-        </w:rPr>
-        <w:t xml:space="preserve"> spreadsheet</w:t>
-      </w:r>
-    </w:p>
-    <w:p>
-      <w:pPr>
-        <w:pStyle w:val="ListParagraph"/>
-        <w:ind w:left="2160"/>
-        <w:rPr>
-          <w:sz w:val="24"/>
-          <w:szCs w:val="24"/>
-        </w:rPr>
-      </w:pPr>
-    </w:p>
-    <w:p>
-      <w:pPr>
-        <w:pStyle w:val="ListParagraph"/>
-        <w:ind w:left="2160"/>
-        <w:rPr>
-          <w:sz w:val="24"/>
-          <w:szCs w:val="24"/>
-        </w:rPr>
-      </w:pPr>
-    </w:p>
-    <w:p>
-      <w:pPr>
-        <w:pStyle w:val="ListParagraph"/>
-        <w:ind w:left="2160"/>
-        <w:rPr>
-          <w:sz w:val="24"/>
-          <w:szCs w:val="24"/>
-        </w:rPr>
-      </w:pPr>
-    </w:p>
-    <w:p>
-      <w:pPr>
-        <w:rPr>
+          <w:numId w:val="10"/>
+        </w:numPr>
+        <w:rPr>
+          <w:rFonts w:ascii="Times New Roman" w:hAnsi="Times New Roman" w:cs="Times New Roman"/>
+          <w:sz w:val="24"/>
+          <w:szCs w:val="24"/>
+        </w:rPr>
+      </w:pPr>
+      <w:r>
+        <w:rPr>
+          <w:rFonts w:ascii="Times New Roman" w:hAnsi="Times New Roman" w:cs="Times New Roman"/>
+          <w:sz w:val="24"/>
+          <w:szCs w:val="24"/>
+        </w:rPr>
+        <w:t xml:space="preserve">For multivariate statistics in Primer v7, follow the instructions in the Primer user manual by Clarke and </w:t>
+      </w:r>
+      <w:proofErr w:type="spellStart"/>
+      <w:r>
+        <w:rPr>
+          <w:rFonts w:ascii="Times New Roman" w:hAnsi="Times New Roman" w:cs="Times New Roman"/>
+          <w:sz w:val="24"/>
+          <w:szCs w:val="24"/>
+        </w:rPr>
+        <w:t>Gorley</w:t>
+      </w:r>
+      <w:proofErr w:type="spellEnd"/>
+      <w:r>
+        <w:rPr>
+          <w:rFonts w:ascii="Times New Roman" w:hAnsi="Times New Roman" w:cs="Times New Roman"/>
+          <w:sz w:val="24"/>
+          <w:szCs w:val="24"/>
+        </w:rPr>
+        <w:t xml:space="preserve"> and in the PERMANOVA+ manual by Anderson et al. These manuals describe the statistical tests used in Studivan et al. 2018 in comprehensive detail.</w:t>
+      </w:r>
+    </w:p>
+    <w:p>
+      <w:pPr>
+        <w:pStyle w:val="ListParagraph"/>
+        <w:numPr>
+          <w:ilvl w:val="0"/>
+          <w:numId w:val="10"/>
+        </w:numPr>
+        <w:rPr>
+          <w:rFonts w:ascii="Times New Roman" w:hAnsi="Times New Roman" w:cs="Times New Roman"/>
+          <w:sz w:val="24"/>
+          <w:szCs w:val="24"/>
+        </w:rPr>
+      </w:pPr>
+      <w:r>
+        <w:rPr>
+          <w:rFonts w:ascii="Times New Roman" w:hAnsi="Times New Roman" w:cs="Times New Roman"/>
+          <w:sz w:val="24"/>
+          <w:szCs w:val="24"/>
+        </w:rPr>
+        <w:t>For comparison of morphological variation to genotypic variation, follow the appropriate sections (GenAlEx, Structure, Structure Harvester, CLUMPP, Distruct) of the “</w:t>
+      </w:r>
+      <w:proofErr w:type="spellStart"/>
+      <w:r>
+        <w:rPr>
+          <w:rFonts w:ascii="Times New Roman" w:hAnsi="Times New Roman" w:cs="Times New Roman"/>
+          <w:sz w:val="24"/>
+          <w:szCs w:val="24"/>
+        </w:rPr>
+        <w:t>microsat_analysis_README</w:t>
+      </w:r>
+      <w:proofErr w:type="spellEnd"/>
+      <w:r>
+        <w:rPr>
+          <w:rFonts w:ascii="Times New Roman" w:hAnsi="Times New Roman" w:cs="Times New Roman"/>
+          <w:sz w:val="24"/>
+          <w:szCs w:val="24"/>
+        </w:rPr>
+        <w:t>” in the “</w:t>
+      </w:r>
+      <w:proofErr w:type="spellStart"/>
+      <w:r>
+        <w:rPr>
+          <w:rFonts w:ascii="Times New Roman" w:hAnsi="Times New Roman" w:cs="Times New Roman"/>
+          <w:sz w:val="24"/>
+          <w:szCs w:val="24"/>
+        </w:rPr>
+        <w:t>Mcav-microsats</w:t>
+      </w:r>
+      <w:proofErr w:type="spellEnd"/>
+      <w:r>
+        <w:rPr>
+          <w:rFonts w:ascii="Times New Roman" w:hAnsi="Times New Roman" w:cs="Times New Roman"/>
+          <w:sz w:val="24"/>
+          <w:szCs w:val="24"/>
+        </w:rPr>
+        <w:t>” repository.</w:t>
+      </w:r>
+    </w:p>
+    <w:p>
+      <w:pPr>
+        <w:pStyle w:val="ListParagraph"/>
+        <w:rPr>
+          <w:rFonts w:ascii="Times New Roman" w:hAnsi="Times New Roman" w:cs="Times New Roman"/>
+          <w:sz w:val="24"/>
+          <w:szCs w:val="24"/>
+        </w:rPr>
+      </w:pPr>
+    </w:p>
+    <w:p>
+      <w:pPr>
+        <w:jc w:val="center"/>
+        <w:rPr>
+          <w:rFonts w:ascii="Times New Roman" w:hAnsi="Times New Roman" w:cs="Times New Roman"/>
           <w:sz w:val="24"/>
           <w:szCs w:val="24"/>
           <w:u w:val="single"/>
         </w:rPr>
       </w:pPr>
-    </w:p>
-    <w:p>
-      <w:pPr>
-        <w:rPr>
+      <w:r>
+        <w:rPr>
+          <w:rFonts w:ascii="Times New Roman" w:hAnsi="Times New Roman" w:cs="Times New Roman"/>
+          <w:noProof/>
           <w:sz w:val="24"/>
           <w:szCs w:val="24"/>
           <w:u w:val="single"/>
         </w:rPr>
-      </w:pPr>
-    </w:p>
-    <w:p>
-      <w:pPr>
-        <w:rPr>
-          <w:sz w:val="24"/>
-          <w:szCs w:val="24"/>
-          <w:u w:val="single"/>
-        </w:rPr>
-      </w:pPr>
-    </w:p>
-    <w:p>
-      <w:pPr>
-        <w:rPr>
-          <w:sz w:val="24"/>
-          <w:szCs w:val="24"/>
-          <w:u w:val="single"/>
-        </w:rPr>
-      </w:pPr>
-      <w:r>
-        <w:rPr>
-          <w:noProof/>
-          <w:sz w:val="24"/>
-          <w:szCs w:val="24"/>
-          <w:u w:val="single"/>
-        </w:rPr>
         <w:drawing>
-          <wp:inline distT="0" distB="0" distL="0" distR="0" wp14:anchorId="1CD2840C" wp14:editId="53208FDC">
-            <wp:extent cx="5943600" cy="5938043"/>
-            <wp:effectExtent l="0" t="0" r="0" b="5715"/>
+          <wp:inline distT="0" distB="0" distL="0" distR="0" wp14:anchorId="1CD2840C" wp14:editId="342D360B">
+            <wp:extent cx="5715482" cy="5710136"/>
+            <wp:effectExtent l="0" t="0" r="0" b="5080"/>
             <wp:docPr id="23" name="Picture 23" descr="E:\Lab\Morphometrics\Corallite measurements.jpg"/>
             <wp:cNvGraphicFramePr>
               <a:graphicFrameLocks xmlns:a="http://schemas.openxmlformats.org/drawingml/2006/main" noChangeAspect="1"/>
@@ -2723,7 +3191,7 @@
                   <pic:spPr bwMode="auto">
                     <a:xfrm>
                       <a:off x="0" y="0"/>
-                      <a:ext cx="5943600" cy="5938043"/>
+                      <a:ext cx="5775324" cy="5769922"/>
                     </a:xfrm>
                     <a:prstGeom prst="rect">
                       <a:avLst/>
@@ -2753,7 +3221,7 @@
 </file>
 
 <file path=word/endnotes.xml><?xml version="1.0" encoding="utf-8"?>
-<w:endnotes xmlns:wpc="http://schemas.microsoft.com/office/word/2010/wordprocessingCanvas" xmlns:mo="http://schemas.microsoft.com/office/mac/office/2008/main" xmlns:mc="http://schemas.openxmlformats.org/markup-compatibility/2006" xmlns:mv="urn:schemas-microsoft-com:mac:vml" xmlns:o="urn:schemas-microsoft-com:office:office" xmlns:r="http://schemas.openxmlformats.org/officeDocument/2006/relationships" xmlns:m="http://schemas.openxmlformats.org/officeDocument/2006/math" xmlns:v="urn:schemas-microsoft-com:vml" xmlns:wp14="http://schemas.microsoft.com/office/word/2010/wordprocessingDrawing" xmlns:wp="http://schemas.openxmlformats.org/drawingml/2006/wordprocessingDrawing" xmlns:w10="urn:schemas-microsoft-com:office:word" xmlns:w="http://schemas.openxmlformats.org/wordprocessingml/2006/main" xmlns:w14="http://schemas.microsoft.com/office/word/2010/wordml" xmlns:w15="http://schemas.microsoft.com/office/word/2012/wordml" xmlns:wpg="http://schemas.microsoft.com/office/word/2010/wordprocessingGroup" xmlns:wpi="http://schemas.microsoft.com/office/word/2010/wordprocessingInk" xmlns:wne="http://schemas.microsoft.com/office/word/2006/wordml" xmlns:wps="http://schemas.microsoft.com/office/word/2010/wordprocessingShape" mc:Ignorable="w14 w15 wp14">
+<w:endnotes xmlns:wpc="http://schemas.microsoft.com/office/word/2010/wordprocessingCanvas" xmlns:cx="http://schemas.microsoft.com/office/drawing/2014/chartex" xmlns:cx1="http://schemas.microsoft.com/office/drawing/2015/9/8/chartex" xmlns:cx2="http://schemas.microsoft.com/office/drawing/2015/10/21/chartex" xmlns:cx3="http://schemas.microsoft.com/office/drawing/2016/5/9/chartex" xmlns:cx4="http://schemas.microsoft.com/office/drawing/2016/5/10/chartex" xmlns:cx5="http://schemas.microsoft.com/office/drawing/2016/5/11/chartex" xmlns:cx6="http://schemas.microsoft.com/office/drawing/2016/5/12/chartex" xmlns:cx7="http://schemas.microsoft.com/office/drawing/2016/5/13/chartex" xmlns:cx8="http://schemas.microsoft.com/office/drawing/2016/5/14/chartex" xmlns:mc="http://schemas.openxmlformats.org/markup-compatibility/2006" xmlns:aink="http://schemas.microsoft.com/office/drawing/2016/ink" xmlns:am3d="http://schemas.microsoft.com/office/drawing/2017/model3d" xmlns:o="urn:schemas-microsoft-com:office:office" xmlns:r="http://schemas.openxmlformats.org/officeDocument/2006/relationships" xmlns:m="http://schemas.openxmlformats.org/officeDocument/2006/math" xmlns:v="urn:schemas-microsoft-com:vml" xmlns:wp14="http://schemas.microsoft.com/office/word/2010/wordprocessingDrawing" xmlns:wp="http://schemas.openxmlformats.org/drawingml/2006/wordprocessingDrawing" xmlns:w10="urn:schemas-microsoft-com:office:word" xmlns:w="http://schemas.openxmlformats.org/wordprocessingml/2006/main" xmlns:w14="http://schemas.microsoft.com/office/word/2010/wordml" xmlns:w15="http://schemas.microsoft.com/office/word/2012/wordml" xmlns:w16cid="http://schemas.microsoft.com/office/word/2016/wordml/cid" xmlns:w16se="http://schemas.microsoft.com/office/word/2015/wordml/symex" xmlns:wpg="http://schemas.microsoft.com/office/word/2010/wordprocessingGroup" xmlns:wpi="http://schemas.microsoft.com/office/word/2010/wordprocessingInk" xmlns:wne="http://schemas.microsoft.com/office/word/2006/wordml" xmlns:wps="http://schemas.microsoft.com/office/word/2010/wordprocessingShape" mc:Ignorable="w14 w15 w16se w16cid wp14">
   <w:endnote w:type="separator" w:id="-1">
     <w:p>
       <w:pPr>
@@ -2778,7 +3246,7 @@
 </file>
 
 <file path=word/footnotes.xml><?xml version="1.0" encoding="utf-8"?>
-<w:footnotes xmlns:wpc="http://schemas.microsoft.com/office/word/2010/wordprocessingCanvas" xmlns:mo="http://schemas.microsoft.com/office/mac/office/2008/main" xmlns:mc="http://schemas.openxmlformats.org/markup-compatibility/2006" xmlns:mv="urn:schemas-microsoft-com:mac:vml" xmlns:o="urn:schemas-microsoft-com:office:office" xmlns:r="http://schemas.openxmlformats.org/officeDocument/2006/relationships" xmlns:m="http://schemas.openxmlformats.org/officeDocument/2006/math" xmlns:v="urn:schemas-microsoft-com:vml" xmlns:wp14="http://schemas.microsoft.com/office/word/2010/wordprocessingDrawing" xmlns:wp="http://schemas.openxmlformats.org/drawingml/2006/wordprocessingDrawing" xmlns:w10="urn:schemas-microsoft-com:office:word" xmlns:w="http://schemas.openxmlformats.org/wordprocessingml/2006/main" xmlns:w14="http://schemas.microsoft.com/office/word/2010/wordml" xmlns:w15="http://schemas.microsoft.com/office/word/2012/wordml" xmlns:wpg="http://schemas.microsoft.com/office/word/2010/wordprocessingGroup" xmlns:wpi="http://schemas.microsoft.com/office/word/2010/wordprocessingInk" xmlns:wne="http://schemas.microsoft.com/office/word/2006/wordml" xmlns:wps="http://schemas.microsoft.com/office/word/2010/wordprocessingShape" mc:Ignorable="w14 w15 wp14">
+<w:footnotes xmlns:wpc="http://schemas.microsoft.com/office/word/2010/wordprocessingCanvas" xmlns:cx="http://schemas.microsoft.com/office/drawing/2014/chartex" xmlns:cx1="http://schemas.microsoft.com/office/drawing/2015/9/8/chartex" xmlns:cx2="http://schemas.microsoft.com/office/drawing/2015/10/21/chartex" xmlns:cx3="http://schemas.microsoft.com/office/drawing/2016/5/9/chartex" xmlns:cx4="http://schemas.microsoft.com/office/drawing/2016/5/10/chartex" xmlns:cx5="http://schemas.microsoft.com/office/drawing/2016/5/11/chartex" xmlns:cx6="http://schemas.microsoft.com/office/drawing/2016/5/12/chartex" xmlns:cx7="http://schemas.microsoft.com/office/drawing/2016/5/13/chartex" xmlns:cx8="http://schemas.microsoft.com/office/drawing/2016/5/14/chartex" xmlns:mc="http://schemas.openxmlformats.org/markup-compatibility/2006" xmlns:aink="http://schemas.microsoft.com/office/drawing/2016/ink" xmlns:am3d="http://schemas.microsoft.com/office/drawing/2017/model3d" xmlns:o="urn:schemas-microsoft-com:office:office" xmlns:r="http://schemas.openxmlformats.org/officeDocument/2006/relationships" xmlns:m="http://schemas.openxmlformats.org/officeDocument/2006/math" xmlns:v="urn:schemas-microsoft-com:vml" xmlns:wp14="http://schemas.microsoft.com/office/word/2010/wordprocessingDrawing" xmlns:wp="http://schemas.openxmlformats.org/drawingml/2006/wordprocessingDrawing" xmlns:w10="urn:schemas-microsoft-com:office:word" xmlns:w="http://schemas.openxmlformats.org/wordprocessingml/2006/main" xmlns:w14="http://schemas.microsoft.com/office/word/2010/wordml" xmlns:w15="http://schemas.microsoft.com/office/word/2012/wordml" xmlns:w16cid="http://schemas.microsoft.com/office/word/2016/wordml/cid" xmlns:w16se="http://schemas.microsoft.com/office/word/2015/wordml/symex" xmlns:wpg="http://schemas.microsoft.com/office/word/2010/wordprocessingGroup" xmlns:wpi="http://schemas.microsoft.com/office/word/2010/wordprocessingInk" xmlns:wne="http://schemas.microsoft.com/office/word/2006/wordml" xmlns:wps="http://schemas.microsoft.com/office/word/2010/wordprocessingShape" mc:Ignorable="w14 w15 w16se w16cid wp14">
   <w:footnote w:type="separator" w:id="-1">
     <w:p>
       <w:pPr>
@@ -2803,7 +3271,7 @@
 </file>
 
 <file path=word/header1.xml><?xml version="1.0" encoding="utf-8"?>
-<w:hdr xmlns:wpc="http://schemas.microsoft.com/office/word/2010/wordprocessingCanvas" xmlns:mo="http://schemas.microsoft.com/office/mac/office/2008/main" xmlns:mc="http://schemas.openxmlformats.org/markup-compatibility/2006" xmlns:mv="urn:schemas-microsoft-com:mac:vml" xmlns:o="urn:schemas-microsoft-com:office:office" xmlns:r="http://schemas.openxmlformats.org/officeDocument/2006/relationships" xmlns:m="http://schemas.openxmlformats.org/officeDocument/2006/math" xmlns:v="urn:schemas-microsoft-com:vml" xmlns:wp14="http://schemas.microsoft.com/office/word/2010/wordprocessingDrawing" xmlns:wp="http://schemas.openxmlformats.org/drawingml/2006/wordprocessingDrawing" xmlns:w10="urn:schemas-microsoft-com:office:word" xmlns:w="http://schemas.openxmlformats.org/wordprocessingml/2006/main" xmlns:w14="http://schemas.microsoft.com/office/word/2010/wordml" xmlns:w15="http://schemas.microsoft.com/office/word/2012/wordml" xmlns:wpg="http://schemas.microsoft.com/office/word/2010/wordprocessingGroup" xmlns:wpi="http://schemas.microsoft.com/office/word/2010/wordprocessingInk" xmlns:wne="http://schemas.microsoft.com/office/word/2006/wordml" xmlns:wps="http://schemas.microsoft.com/office/word/2010/wordprocessingShape" mc:Ignorable="w14 w15 wp14">
+<w:hdr xmlns:wpc="http://schemas.microsoft.com/office/word/2010/wordprocessingCanvas" xmlns:cx="http://schemas.microsoft.com/office/drawing/2014/chartex" xmlns:cx1="http://schemas.microsoft.com/office/drawing/2015/9/8/chartex" xmlns:cx2="http://schemas.microsoft.com/office/drawing/2015/10/21/chartex" xmlns:cx3="http://schemas.microsoft.com/office/drawing/2016/5/9/chartex" xmlns:cx4="http://schemas.microsoft.com/office/drawing/2016/5/10/chartex" xmlns:cx5="http://schemas.microsoft.com/office/drawing/2016/5/11/chartex" xmlns:cx6="http://schemas.microsoft.com/office/drawing/2016/5/12/chartex" xmlns:cx7="http://schemas.microsoft.com/office/drawing/2016/5/13/chartex" xmlns:cx8="http://schemas.microsoft.com/office/drawing/2016/5/14/chartex" xmlns:mc="http://schemas.openxmlformats.org/markup-compatibility/2006" xmlns:aink="http://schemas.microsoft.com/office/drawing/2016/ink" xmlns:am3d="http://schemas.microsoft.com/office/drawing/2017/model3d" xmlns:o="urn:schemas-microsoft-com:office:office" xmlns:r="http://schemas.openxmlformats.org/officeDocument/2006/relationships" xmlns:m="http://schemas.openxmlformats.org/officeDocument/2006/math" xmlns:v="urn:schemas-microsoft-com:vml" xmlns:wp14="http://schemas.microsoft.com/office/word/2010/wordprocessingDrawing" xmlns:wp="http://schemas.openxmlformats.org/drawingml/2006/wordprocessingDrawing" xmlns:w10="urn:schemas-microsoft-com:office:word" xmlns:w="http://schemas.openxmlformats.org/wordprocessingml/2006/main" xmlns:w14="http://schemas.microsoft.com/office/word/2010/wordml" xmlns:w15="http://schemas.microsoft.com/office/word/2012/wordml" xmlns:w16cid="http://schemas.microsoft.com/office/word/2016/wordml/cid" xmlns:w16se="http://schemas.microsoft.com/office/word/2015/wordml/symex" xmlns:wpg="http://schemas.microsoft.com/office/word/2010/wordprocessingGroup" xmlns:wpi="http://schemas.microsoft.com/office/word/2010/wordprocessingInk" xmlns:wne="http://schemas.microsoft.com/office/word/2006/wordml" xmlns:wps="http://schemas.microsoft.com/office/word/2010/wordprocessingShape" mc:Ignorable="w14 w15 w16se w16cid wp14">
   <w:p>
     <w:pPr>
       <w:pStyle w:val="Header"/>
@@ -2841,43 +3309,61 @@
 </file>
 
 <file path=word/header2.xml><?xml version="1.0" encoding="utf-8"?>
-<w:hdr xmlns:wpc="http://schemas.microsoft.com/office/word/2010/wordprocessingCanvas" xmlns:mo="http://schemas.microsoft.com/office/mac/office/2008/main" xmlns:mc="http://schemas.openxmlformats.org/markup-compatibility/2006" xmlns:mv="urn:schemas-microsoft-com:mac:vml" xmlns:o="urn:schemas-microsoft-com:office:office" xmlns:r="http://schemas.openxmlformats.org/officeDocument/2006/relationships" xmlns:m="http://schemas.openxmlformats.org/officeDocument/2006/math" xmlns:v="urn:schemas-microsoft-com:vml" xmlns:wp14="http://schemas.microsoft.com/office/word/2010/wordprocessingDrawing" xmlns:wp="http://schemas.openxmlformats.org/drawingml/2006/wordprocessingDrawing" xmlns:w10="urn:schemas-microsoft-com:office:word" xmlns:w="http://schemas.openxmlformats.org/wordprocessingml/2006/main" xmlns:w14="http://schemas.microsoft.com/office/word/2010/wordml" xmlns:w15="http://schemas.microsoft.com/office/word/2012/wordml" xmlns:wpg="http://schemas.microsoft.com/office/word/2010/wordprocessingGroup" xmlns:wpi="http://schemas.microsoft.com/office/word/2010/wordprocessingInk" xmlns:wne="http://schemas.microsoft.com/office/word/2006/wordml" xmlns:wps="http://schemas.microsoft.com/office/word/2010/wordprocessingShape" mc:Ignorable="w14 w15 wp14">
+<w:hdr xmlns:wpc="http://schemas.microsoft.com/office/word/2010/wordprocessingCanvas" xmlns:cx="http://schemas.microsoft.com/office/drawing/2014/chartex" xmlns:cx1="http://schemas.microsoft.com/office/drawing/2015/9/8/chartex" xmlns:cx2="http://schemas.microsoft.com/office/drawing/2015/10/21/chartex" xmlns:cx3="http://schemas.microsoft.com/office/drawing/2016/5/9/chartex" xmlns:cx4="http://schemas.microsoft.com/office/drawing/2016/5/10/chartex" xmlns:cx5="http://schemas.microsoft.com/office/drawing/2016/5/11/chartex" xmlns:cx6="http://schemas.microsoft.com/office/drawing/2016/5/12/chartex" xmlns:cx7="http://schemas.microsoft.com/office/drawing/2016/5/13/chartex" xmlns:cx8="http://schemas.microsoft.com/office/drawing/2016/5/14/chartex" xmlns:mc="http://schemas.openxmlformats.org/markup-compatibility/2006" xmlns:aink="http://schemas.microsoft.com/office/drawing/2016/ink" xmlns:am3d="http://schemas.microsoft.com/office/drawing/2017/model3d" xmlns:o="urn:schemas-microsoft-com:office:office" xmlns:r="http://schemas.openxmlformats.org/officeDocument/2006/relationships" xmlns:m="http://schemas.openxmlformats.org/officeDocument/2006/math" xmlns:v="urn:schemas-microsoft-com:vml" xmlns:wp14="http://schemas.microsoft.com/office/word/2010/wordprocessingDrawing" xmlns:wp="http://schemas.openxmlformats.org/drawingml/2006/wordprocessingDrawing" xmlns:w10="urn:schemas-microsoft-com:office:word" xmlns:w="http://schemas.openxmlformats.org/wordprocessingml/2006/main" xmlns:w14="http://schemas.microsoft.com/office/word/2010/wordml" xmlns:w15="http://schemas.microsoft.com/office/word/2012/wordml" xmlns:w16cid="http://schemas.microsoft.com/office/word/2016/wordml/cid" xmlns:w16se="http://schemas.microsoft.com/office/word/2015/wordml/symex" xmlns:wpg="http://schemas.microsoft.com/office/word/2010/wordprocessingGroup" xmlns:wpi="http://schemas.microsoft.com/office/word/2010/wordprocessingInk" xmlns:wne="http://schemas.microsoft.com/office/word/2006/wordml" xmlns:wps="http://schemas.microsoft.com/office/word/2010/wordprocessingShape" mc:Ignorable="w14 w15 w16se w16cid wp14">
   <w:p>
     <w:pPr>
       <w:pStyle w:val="Header"/>
       <w:framePr w:wrap="none" w:vAnchor="text" w:hAnchor="margin" w:xAlign="right" w:y="1"/>
       <w:rPr>
         <w:rStyle w:val="PageNumber"/>
+        <w:rFonts w:ascii="Times New Roman" w:hAnsi="Times New Roman" w:cs="Times New Roman"/>
+        <w:sz w:val="24"/>
+        <w:szCs w:val="24"/>
       </w:rPr>
     </w:pPr>
     <w:r>
       <w:rPr>
         <w:rStyle w:val="PageNumber"/>
+        <w:rFonts w:ascii="Times New Roman" w:hAnsi="Times New Roman" w:cs="Times New Roman"/>
+        <w:sz w:val="24"/>
+        <w:szCs w:val="24"/>
       </w:rPr>
       <w:fldChar w:fldCharType="begin"/>
     </w:r>
     <w:r>
       <w:rPr>
         <w:rStyle w:val="PageNumber"/>
+        <w:rFonts w:ascii="Times New Roman" w:hAnsi="Times New Roman" w:cs="Times New Roman"/>
+        <w:sz w:val="24"/>
+        <w:szCs w:val="24"/>
       </w:rPr>
       <w:instrText xml:space="preserve">PAGE  </w:instrText>
     </w:r>
     <w:r>
       <w:rPr>
         <w:rStyle w:val="PageNumber"/>
+        <w:rFonts w:ascii="Times New Roman" w:hAnsi="Times New Roman" w:cs="Times New Roman"/>
+        <w:sz w:val="24"/>
+        <w:szCs w:val="24"/>
       </w:rPr>
       <w:fldChar w:fldCharType="separate"/>
     </w:r>
     <w:r>
       <w:rPr>
         <w:rStyle w:val="PageNumber"/>
+        <w:rFonts w:ascii="Times New Roman" w:hAnsi="Times New Roman" w:cs="Times New Roman"/>
         <w:noProof/>
+        <w:sz w:val="24"/>
+        <w:szCs w:val="24"/>
       </w:rPr>
       <w:t>1</w:t>
     </w:r>
     <w:r>
       <w:rPr>
         <w:rStyle w:val="PageNumber"/>
+        <w:rFonts w:ascii="Times New Roman" w:hAnsi="Times New Roman" w:cs="Times New Roman"/>
+        <w:sz w:val="24"/>
+        <w:szCs w:val="24"/>
       </w:rPr>
       <w:fldChar w:fldCharType="end"/>
     </w:r>
@@ -2888,45 +3374,76 @@
       <w:ind w:right="360"/>
       <w:jc w:val="center"/>
       <w:rPr>
+        <w:rFonts w:ascii="Times New Roman" w:hAnsi="Times New Roman" w:cs="Times New Roman"/>
         <w:b/>
+        <w:sz w:val="24"/>
+        <w:szCs w:val="24"/>
       </w:rPr>
     </w:pPr>
     <w:r>
       <w:rPr>
+        <w:rFonts w:ascii="Times New Roman" w:hAnsi="Times New Roman" w:cs="Times New Roman"/>
         <w:b/>
-      </w:rPr>
-      <w:t>Morphometrics Data Collection Protocol, version Aug 2016</w:t>
+        <w:sz w:val="24"/>
+        <w:szCs w:val="24"/>
+      </w:rPr>
+      <w:t>Morphometrics Data Collection Protocol</w:t>
     </w:r>
   </w:p>
   <w:p>
     <w:pPr>
       <w:pStyle w:val="Header"/>
+      <w:ind w:right="360"/>
       <w:jc w:val="center"/>
       <w:rPr>
-        <w:b/>
+        <w:rFonts w:ascii="Times New Roman" w:hAnsi="Times New Roman" w:cs="Times New Roman"/>
+        <w:sz w:val="24"/>
+        <w:szCs w:val="24"/>
       </w:rPr>
     </w:pPr>
     <w:r>
       <w:rPr>
-        <w:b/>
-      </w:rPr>
-      <w:t xml:space="preserve">Created by Gillian O’Neal and Amanda </w:t>
+        <w:rFonts w:ascii="Times New Roman" w:hAnsi="Times New Roman" w:cs="Times New Roman"/>
+        <w:sz w:val="24"/>
+        <w:szCs w:val="24"/>
+      </w:rPr>
+      <w:t>Created by</w:t>
     </w:r>
-    <w:proofErr w:type="spellStart"/>
     <w:r>
       <w:rPr>
-        <w:b/>
-      </w:rPr>
-      <w:t>Alker</w:t>
+        <w:rFonts w:ascii="Times New Roman" w:hAnsi="Times New Roman" w:cs="Times New Roman"/>
+        <w:sz w:val="24"/>
+        <w:szCs w:val="24"/>
+      </w:rPr>
+      <w:t xml:space="preserve"> G. O’Neal and A. Alker</w:t>
     </w:r>
-    <w:proofErr w:type="spellEnd"/>
+  </w:p>
+  <w:p>
+    <w:pPr>
+      <w:pStyle w:val="Header"/>
+      <w:ind w:right="360"/>
+      <w:jc w:val="center"/>
+      <w:rPr>
+        <w:rFonts w:ascii="Times New Roman" w:hAnsi="Times New Roman" w:cs="Times New Roman"/>
+        <w:sz w:val="24"/>
+        <w:szCs w:val="24"/>
+      </w:rPr>
+    </w:pPr>
+    <w:r>
+      <w:rPr>
+        <w:rFonts w:ascii="Times New Roman" w:hAnsi="Times New Roman" w:cs="Times New Roman"/>
+        <w:sz w:val="24"/>
+        <w:szCs w:val="24"/>
+      </w:rPr>
+      <w:t>Last modified by M. Studivan on 8/29/18</w:t>
+    </w:r>
   </w:p>
 </w:hdr>
 </file>
 
 <file path=word/numbering.xml><?xml version="1.0" encoding="utf-8"?>
-<w:numbering xmlns:wpc="http://schemas.microsoft.com/office/word/2010/wordprocessingCanvas" xmlns:mo="http://schemas.microsoft.com/office/mac/office/2008/main" xmlns:mc="http://schemas.openxmlformats.org/markup-compatibility/2006" xmlns:mv="urn:schemas-microsoft-com:mac:vml" xmlns:o="urn:schemas-microsoft-com:office:office" xmlns:r="http://schemas.openxmlformats.org/officeDocument/2006/relationships" xmlns:m="http://schemas.openxmlformats.org/officeDocument/2006/math" xmlns:v="urn:schemas-microsoft-com:vml" xmlns:wp14="http://schemas.microsoft.com/office/word/2010/wordprocessingDrawing" xmlns:wp="http://schemas.openxmlformats.org/drawingml/2006/wordprocessingDrawing" xmlns:w10="urn:schemas-microsoft-com:office:word" xmlns:w="http://schemas.openxmlformats.org/wordprocessingml/2006/main" xmlns:w14="http://schemas.microsoft.com/office/word/2010/wordml" xmlns:w15="http://schemas.microsoft.com/office/word/2012/wordml" xmlns:wpg="http://schemas.microsoft.com/office/word/2010/wordprocessingGroup" xmlns:wpi="http://schemas.microsoft.com/office/word/2010/wordprocessingInk" xmlns:wne="http://schemas.microsoft.com/office/word/2006/wordml" xmlns:wps="http://schemas.microsoft.com/office/word/2010/wordprocessingShape" mc:Ignorable="w14 w15 wp14">
-  <w:abstractNum w:abstractNumId="0">
+<w:numbering xmlns:wpc="http://schemas.microsoft.com/office/word/2010/wordprocessingCanvas" xmlns:cx="http://schemas.microsoft.com/office/drawing/2014/chartex" xmlns:cx1="http://schemas.microsoft.com/office/drawing/2015/9/8/chartex" xmlns:cx2="http://schemas.microsoft.com/office/drawing/2015/10/21/chartex" xmlns:cx3="http://schemas.microsoft.com/office/drawing/2016/5/9/chartex" xmlns:cx4="http://schemas.microsoft.com/office/drawing/2016/5/10/chartex" xmlns:cx5="http://schemas.microsoft.com/office/drawing/2016/5/11/chartex" xmlns:cx6="http://schemas.microsoft.com/office/drawing/2016/5/12/chartex" xmlns:cx7="http://schemas.microsoft.com/office/drawing/2016/5/13/chartex" xmlns:cx8="http://schemas.microsoft.com/office/drawing/2016/5/14/chartex" xmlns:mc="http://schemas.openxmlformats.org/markup-compatibility/2006" xmlns:aink="http://schemas.microsoft.com/office/drawing/2016/ink" xmlns:am3d="http://schemas.microsoft.com/office/drawing/2017/model3d" xmlns:o="urn:schemas-microsoft-com:office:office" xmlns:r="http://schemas.openxmlformats.org/officeDocument/2006/relationships" xmlns:m="http://schemas.openxmlformats.org/officeDocument/2006/math" xmlns:v="urn:schemas-microsoft-com:vml" xmlns:wp14="http://schemas.microsoft.com/office/word/2010/wordprocessingDrawing" xmlns:wp="http://schemas.openxmlformats.org/drawingml/2006/wordprocessingDrawing" xmlns:w10="urn:schemas-microsoft-com:office:word" xmlns:w="http://schemas.openxmlformats.org/wordprocessingml/2006/main" xmlns:w14="http://schemas.microsoft.com/office/word/2010/wordml" xmlns:w15="http://schemas.microsoft.com/office/word/2012/wordml" xmlns:w16cid="http://schemas.microsoft.com/office/word/2016/wordml/cid" xmlns:w16se="http://schemas.microsoft.com/office/word/2015/wordml/symex" xmlns:wpg="http://schemas.microsoft.com/office/word/2010/wordprocessingGroup" xmlns:wpi="http://schemas.microsoft.com/office/word/2010/wordprocessingInk" xmlns:wne="http://schemas.microsoft.com/office/word/2006/wordml" xmlns:wps="http://schemas.microsoft.com/office/word/2010/wordprocessingShape" mc:Ignorable="w14 w15 w16se w16cid wp14">
+  <w:abstractNum w:abstractNumId="0" w15:restartNumberingAfterBreak="0">
     <w:nsid w:val="034645AB"/>
     <w:multiLevelType w:val="hybridMultilevel"/>
     <w:tmpl w:val="F6EA14E2"/>
@@ -3012,7 +3529,7 @@
       </w:pPr>
     </w:lvl>
   </w:abstractNum>
-  <w:abstractNum w:abstractNumId="1">
+  <w:abstractNum w:abstractNumId="1" w15:restartNumberingAfterBreak="0">
     <w:nsid w:val="14A95428"/>
     <w:multiLevelType w:val="hybridMultilevel"/>
     <w:tmpl w:val="9ADC75FC"/>
@@ -3125,7 +3642,7 @@
       </w:rPr>
     </w:lvl>
   </w:abstractNum>
-  <w:abstractNum w:abstractNumId="2">
+  <w:abstractNum w:abstractNumId="2" w15:restartNumberingAfterBreak="0">
     <w:nsid w:val="20575D79"/>
     <w:multiLevelType w:val="hybridMultilevel"/>
     <w:tmpl w:val="8312AAB4"/>
@@ -3238,7 +3755,7 @@
       </w:rPr>
     </w:lvl>
   </w:abstractNum>
-  <w:abstractNum w:abstractNumId="3">
+  <w:abstractNum w:abstractNumId="3" w15:restartNumberingAfterBreak="0">
     <w:nsid w:val="497147CC"/>
     <w:multiLevelType w:val="hybridMultilevel"/>
     <w:tmpl w:val="1F36BDBE"/>
@@ -3324,7 +3841,7 @@
       </w:pPr>
     </w:lvl>
   </w:abstractNum>
-  <w:abstractNum w:abstractNumId="4">
+  <w:abstractNum w:abstractNumId="4" w15:restartNumberingAfterBreak="0">
     <w:nsid w:val="62C318B1"/>
     <w:multiLevelType w:val="hybridMultilevel"/>
     <w:tmpl w:val="DECA95BC"/>
@@ -3410,7 +3927,7 @@
       </w:pPr>
     </w:lvl>
   </w:abstractNum>
-  <w:abstractNum w:abstractNumId="5">
+  <w:abstractNum w:abstractNumId="5" w15:restartNumberingAfterBreak="0">
     <w:nsid w:val="6843257B"/>
     <w:multiLevelType w:val="hybridMultilevel"/>
     <w:tmpl w:val="360E2DE0"/>
@@ -3523,7 +4040,7 @@
       </w:rPr>
     </w:lvl>
   </w:abstractNum>
-  <w:abstractNum w:abstractNumId="6">
+  <w:abstractNum w:abstractNumId="6" w15:restartNumberingAfterBreak="0">
     <w:nsid w:val="78D7353C"/>
     <w:multiLevelType w:val="hybridMultilevel"/>
     <w:tmpl w:val="07220FFE"/>
@@ -3609,7 +4126,7 @@
       </w:pPr>
     </w:lvl>
   </w:abstractNum>
-  <w:abstractNum w:abstractNumId="7">
+  <w:abstractNum w:abstractNumId="7" w15:restartNumberingAfterBreak="0">
     <w:nsid w:val="794760FB"/>
     <w:multiLevelType w:val="hybridMultilevel"/>
     <w:tmpl w:val="94B44724"/>
@@ -3722,7 +4239,93 @@
       </w:rPr>
     </w:lvl>
   </w:abstractNum>
-  <w:abstractNum w:abstractNumId="8">
+  <w:abstractNum w:abstractNumId="8" w15:restartNumberingAfterBreak="0">
+    <w:nsid w:val="7B890550"/>
+    <w:multiLevelType w:val="hybridMultilevel"/>
+    <w:tmpl w:val="E4C4B60E"/>
+    <w:lvl w:ilvl="0" w:tplc="0409000F">
+      <w:start w:val="1"/>
+      <w:numFmt w:val="decimal"/>
+      <w:lvlText w:val="%1."/>
+      <w:lvlJc w:val="left"/>
+      <w:pPr>
+        <w:ind w:left="720" w:hanging="360"/>
+      </w:pPr>
+    </w:lvl>
+    <w:lvl w:ilvl="1" w:tplc="04090019" w:tentative="1">
+      <w:start w:val="1"/>
+      <w:numFmt w:val="lowerLetter"/>
+      <w:lvlText w:val="%2."/>
+      <w:lvlJc w:val="left"/>
+      <w:pPr>
+        <w:ind w:left="1440" w:hanging="360"/>
+      </w:pPr>
+    </w:lvl>
+    <w:lvl w:ilvl="2" w:tplc="0409001B" w:tentative="1">
+      <w:start w:val="1"/>
+      <w:numFmt w:val="lowerRoman"/>
+      <w:lvlText w:val="%3."/>
+      <w:lvlJc w:val="right"/>
+      <w:pPr>
+        <w:ind w:left="2160" w:hanging="180"/>
+      </w:pPr>
+    </w:lvl>
+    <w:lvl w:ilvl="3" w:tplc="0409000F" w:tentative="1">
+      <w:start w:val="1"/>
+      <w:numFmt w:val="decimal"/>
+      <w:lvlText w:val="%4."/>
+      <w:lvlJc w:val="left"/>
+      <w:pPr>
+        <w:ind w:left="2880" w:hanging="360"/>
+      </w:pPr>
+    </w:lvl>
+    <w:lvl w:ilvl="4" w:tplc="04090019" w:tentative="1">
+      <w:start w:val="1"/>
+      <w:numFmt w:val="lowerLetter"/>
+      <w:lvlText w:val="%5."/>
+      <w:lvlJc w:val="left"/>
+      <w:pPr>
+        <w:ind w:left="3600" w:hanging="360"/>
+      </w:pPr>
+    </w:lvl>
+    <w:lvl w:ilvl="5" w:tplc="0409001B" w:tentative="1">
+      <w:start w:val="1"/>
+      <w:numFmt w:val="lowerRoman"/>
+      <w:lvlText w:val="%6."/>
+      <w:lvlJc w:val="right"/>
+      <w:pPr>
+        <w:ind w:left="4320" w:hanging="180"/>
+      </w:pPr>
+    </w:lvl>
+    <w:lvl w:ilvl="6" w:tplc="0409000F" w:tentative="1">
+      <w:start w:val="1"/>
+      <w:numFmt w:val="decimal"/>
+      <w:lvlText w:val="%7."/>
+      <w:lvlJc w:val="left"/>
+      <w:pPr>
+        <w:ind w:left="5040" w:hanging="360"/>
+      </w:pPr>
+    </w:lvl>
+    <w:lvl w:ilvl="7" w:tplc="04090019" w:tentative="1">
+      <w:start w:val="1"/>
+      <w:numFmt w:val="lowerLetter"/>
+      <w:lvlText w:val="%8."/>
+      <w:lvlJc w:val="left"/>
+      <w:pPr>
+        <w:ind w:left="5760" w:hanging="360"/>
+      </w:pPr>
+    </w:lvl>
+    <w:lvl w:ilvl="8" w:tplc="0409001B" w:tentative="1">
+      <w:start w:val="1"/>
+      <w:numFmt w:val="lowerRoman"/>
+      <w:lvlText w:val="%9."/>
+      <w:lvlJc w:val="right"/>
+      <w:pPr>
+        <w:ind w:left="6480" w:hanging="180"/>
+      </w:pPr>
+    </w:lvl>
+  </w:abstractNum>
+  <w:abstractNum w:abstractNumId="9" w15:restartNumberingAfterBreak="0">
     <w:nsid w:val="7DE177FA"/>
     <w:multiLevelType w:val="hybridMultilevel"/>
     <w:tmpl w:val="F7621DC2"/>
@@ -3839,7 +4442,7 @@
     <w:abstractNumId w:val="2"/>
   </w:num>
   <w:num w:numId="2">
-    <w:abstractNumId w:val="8"/>
+    <w:abstractNumId w:val="9"/>
   </w:num>
   <w:num w:numId="3">
     <w:abstractNumId w:val="5"/>
@@ -3862,11 +4465,14 @@
   <w:num w:numId="9">
     <w:abstractNumId w:val="4"/>
   </w:num>
+  <w:num w:numId="10">
+    <w:abstractNumId w:val="8"/>
+  </w:num>
 </w:numbering>
 </file>
 
 <file path=word/styles.xml><?xml version="1.0" encoding="utf-8"?>
-<w:styles xmlns:mc="http://schemas.openxmlformats.org/markup-compatibility/2006" xmlns:r="http://schemas.openxmlformats.org/officeDocument/2006/relationships" xmlns:w="http://schemas.openxmlformats.org/wordprocessingml/2006/main" xmlns:w14="http://schemas.microsoft.com/office/word/2010/wordml" xmlns:w15="http://schemas.microsoft.com/office/word/2012/wordml" mc:Ignorable="w14 w15">
+<w:styles xmlns:mc="http://schemas.openxmlformats.org/markup-compatibility/2006" xmlns:r="http://schemas.openxmlformats.org/officeDocument/2006/relationships" xmlns:w="http://schemas.openxmlformats.org/wordprocessingml/2006/main" xmlns:w14="http://schemas.microsoft.com/office/word/2010/wordml" xmlns:w15="http://schemas.microsoft.com/office/word/2012/wordml" xmlns:w16cid="http://schemas.microsoft.com/office/word/2016/wordml/cid" xmlns:w16se="http://schemas.microsoft.com/office/word/2015/wordml/symex" mc:Ignorable="w14 w15 w16se w16cid">
   <w:docDefaults>
     <w:rPrDefault>
       <w:rPr>
@@ -3882,7 +4488,7 @@
       </w:pPr>
     </w:pPrDefault>
   </w:docDefaults>
-  <w:latentStyles w:defLockedState="0" w:defUIPriority="99" w:defSemiHidden="0" w:defUnhideWhenUsed="0" w:defQFormat="0" w:count="382">
+  <w:latentStyles w:defLockedState="0" w:defUIPriority="99" w:defSemiHidden="0" w:defUnhideWhenUsed="0" w:defQFormat="0" w:count="375">
     <w:lsdException w:name="Normal" w:uiPriority="0" w:qFormat="1"/>
     <w:lsdException w:name="heading 1" w:uiPriority="9" w:qFormat="1"/>
     <w:lsdException w:name="heading 2" w:semiHidden="1" w:uiPriority="9" w:unhideWhenUsed="1" w:qFormat="1"/>
@@ -4039,15 +4645,6 @@
     <w:lsdException w:name="Balloon Text" w:semiHidden="1" w:unhideWhenUsed="1"/>
     <w:lsdException w:name="Table Grid" w:uiPriority="59"/>
     <w:lsdException w:name="Table Theme" w:semiHidden="1" w:unhideWhenUsed="1"/>
-    <w:lsdException w:name="Note Level 1" w:semiHidden="1" w:unhideWhenUsed="1"/>
-    <w:lsdException w:name="Note Level 2" w:semiHidden="1" w:unhideWhenUsed="1"/>
-    <w:lsdException w:name="Note Level 3" w:semiHidden="1" w:unhideWhenUsed="1"/>
-    <w:lsdException w:name="Note Level 4" w:semiHidden="1" w:unhideWhenUsed="1"/>
-    <w:lsdException w:name="Note Level 5" w:semiHidden="1" w:unhideWhenUsed="1"/>
-    <w:lsdException w:name="Note Level 6" w:semiHidden="1" w:unhideWhenUsed="1"/>
-    <w:lsdException w:name="Note Level 7" w:semiHidden="1" w:unhideWhenUsed="1"/>
-    <w:lsdException w:name="Note Level 8" w:semiHidden="1" w:unhideWhenUsed="1"/>
-    <w:lsdException w:name="Note Level 9" w:semiHidden="1" w:unhideWhenUsed="1"/>
     <w:lsdException w:name="Placeholder Text" w:semiHidden="1"/>
     <w:lsdException w:name="No Spacing" w:uiPriority="1" w:qFormat="1"/>
     <w:lsdException w:name="Light Shading" w:uiPriority="60"/>
@@ -4390,6 +4987,25 @@
     <w:unhideWhenUsed/>
     <w:rsid w:val="004367DD"/>
   </w:style>
+  <w:style w:type="paragraph" w:styleId="Caption">
+    <w:name w:val="caption"/>
+    <w:basedOn w:val="Normal"/>
+    <w:next w:val="Normal"/>
+    <w:uiPriority w:val="35"/>
+    <w:unhideWhenUsed/>
+    <w:qFormat/>
+    <w:rsid w:val="00986716"/>
+    <w:pPr>
+      <w:spacing w:line="240" w:lineRule="auto"/>
+    </w:pPr>
+    <w:rPr>
+      <w:i/>
+      <w:iCs/>
+      <w:color w:val="1F497D" w:themeColor="text2"/>
+      <w:sz w:val="18"/>
+      <w:szCs w:val="18"/>
+    </w:rPr>
+  </w:style>
 </w:styles>
 </file>
 

</xml_diff>